<commit_message>
Update Felipe Steudel - CA1 - Report - Machine Learning for Business.docx
</commit_message>
<xml_diff>
--- a/Felipe Steudel - CA1 - Report - Machine Learning for Business.docx
+++ b/Felipe Steudel - CA1 - Report - Machine Learning for Business.docx
@@ -574,6 +574,1120 @@
           <w:lang w:val="pt-BR" w:eastAsia="pt-BR" w:bidi="ar-SA"/>
         </w:rPr>
         <w:t xml:space="preserve">Analisar os agrupamentos identificados para obter percepções pertinentes sobre o perfil educacional dos europeus. </w:t>
+      </w:r>
+    </w:p>
+    <w:p>
+      <w:pPr>
+        <w:pStyle w:val="Ttulo2"/>
+        <w:rPr>
+          <w:lang w:val="pt-BR"/>
+        </w:rPr>
+      </w:pPr>
+      <w:r>
+        <w:rPr>
+          <w:lang w:val="pt-BR"/>
+        </w:rPr>
+        <w:t>Justificativa para o Conjunto de Dados Escolhido</w:t>
+      </w:r>
+    </w:p>
+    <w:p>
+      <w:pPr>
+        <w:rPr>
+          <w:rFonts w:eastAsia="Times New Roman"/>
+          <w:lang w:val="pt-BR" w:eastAsia="pt-BR" w:bidi="ar-SA"/>
+        </w:rPr>
+      </w:pPr>
+      <w:r>
+        <w:rPr>
+          <w:rFonts w:eastAsia="Times New Roman"/>
+          <w:lang w:val="pt-BR" w:eastAsia="pt-BR" w:bidi="ar-SA"/>
+        </w:rPr>
+        <w:t xml:space="preserve">As informações foram obtidas do site oficial da União </w:t>
+      </w:r>
+      <w:proofErr w:type="spellStart"/>
+      <w:r>
+        <w:rPr>
+          <w:rFonts w:eastAsia="Times New Roman"/>
+          <w:lang w:val="pt-BR" w:eastAsia="pt-BR" w:bidi="ar-SA"/>
+        </w:rPr>
+        <w:t>Europeia</w:t>
+      </w:r>
+      <w:proofErr w:type="spellEnd"/>
+      <w:r>
+        <w:rPr>
+          <w:rFonts w:eastAsia="Times New Roman"/>
+          <w:lang w:val="pt-BR" w:eastAsia="pt-BR" w:bidi="ar-SA"/>
+        </w:rPr>
+        <w:t xml:space="preserve">, </w:t>
+      </w:r>
+      <w:proofErr w:type="spellStart"/>
+      <w:r>
+        <w:rPr>
+          <w:rFonts w:eastAsia="Times New Roman"/>
+          <w:lang w:val="pt-BR" w:eastAsia="pt-BR" w:bidi="ar-SA"/>
+        </w:rPr>
+        <w:t>Eurostat</w:t>
+      </w:r>
+      <w:proofErr w:type="spellEnd"/>
+      <w:r>
+        <w:rPr>
+          <w:rFonts w:eastAsia="Times New Roman"/>
+          <w:lang w:val="pt-BR" w:eastAsia="pt-BR" w:bidi="ar-SA"/>
+        </w:rPr>
+        <w:t xml:space="preserve">, e registradas na plataforma </w:t>
+      </w:r>
+      <w:proofErr w:type="spellStart"/>
+      <w:r>
+        <w:rPr>
+          <w:rFonts w:eastAsia="Times New Roman"/>
+          <w:lang w:val="pt-BR" w:eastAsia="pt-BR" w:bidi="ar-SA"/>
+        </w:rPr>
+        <w:t>Kaggle</w:t>
+      </w:r>
+      <w:proofErr w:type="spellEnd"/>
+      <w:r>
+        <w:rPr>
+          <w:rFonts w:eastAsia="Times New Roman"/>
+          <w:lang w:val="pt-BR" w:eastAsia="pt-BR" w:bidi="ar-SA"/>
+        </w:rPr>
+        <w:t>. Ele proporciona uma fundamentação sólida e segura sobre o grau de instrução da população, sendo perfeito para usos em aprendizagem não supervisionada. A sua segmentação por idade, gênero e localização faz com que o conjunto seja particularmente eficaz para detectar padrões educacionais ocultos que não seriam facilmente identificados por análises tradicionais.</w:t>
+      </w:r>
+    </w:p>
+    <w:p>
+      <w:pPr>
+        <w:pStyle w:val="Ttulo1"/>
+        <w:rPr>
+          <w:szCs w:val="27"/>
+          <w:lang w:val="pt-BR"/>
+        </w:rPr>
+      </w:pPr>
+      <w:r>
+        <w:rPr>
+          <w:szCs w:val="27"/>
+          <w:lang w:val="pt-BR"/>
+        </w:rPr>
+        <w:t xml:space="preserve">Algoritmos de </w:t>
+      </w:r>
+      <w:proofErr w:type="spellStart"/>
+      <w:r>
+        <w:rPr>
+          <w:szCs w:val="27"/>
+          <w:lang w:val="pt-BR"/>
+        </w:rPr>
+        <w:t>Clusterização</w:t>
+      </w:r>
+      <w:proofErr w:type="spellEnd"/>
+    </w:p>
+    <w:p>
+      <w:pPr>
+        <w:spacing w:after="240" w:line="240" w:lineRule="auto"/>
+        <w:rPr>
+          <w:rFonts w:ascii="Times New Roman" w:eastAsia="Times New Roman" w:hAnsi="Times New Roman" w:cs="Times New Roman"/>
+          <w:sz w:val="24"/>
+          <w:szCs w:val="24"/>
+          <w:lang w:val="pt-BR" w:eastAsia="pt-BR"/>
+        </w:rPr>
+      </w:pPr>
+      <w:r>
+        <w:rPr>
+          <w:rFonts w:ascii="Times New Roman" w:eastAsia="Times New Roman" w:hAnsi="Times New Roman" w:cs="Times New Roman"/>
+          <w:sz w:val="24"/>
+          <w:szCs w:val="24"/>
+          <w:lang w:val="pt-BR" w:eastAsia="pt-BR"/>
+        </w:rPr>
+        <w:t xml:space="preserve">Este projeto selecionou dois algoritmos de agrupamento: </w:t>
+      </w:r>
+      <w:proofErr w:type="spellStart"/>
+      <w:r>
+        <w:rPr>
+          <w:rFonts w:ascii="Times New Roman" w:eastAsia="Times New Roman" w:hAnsi="Times New Roman" w:cs="Times New Roman"/>
+          <w:sz w:val="24"/>
+          <w:szCs w:val="24"/>
+          <w:lang w:val="pt-BR" w:eastAsia="pt-BR"/>
+        </w:rPr>
+        <w:t>K-Means</w:t>
+      </w:r>
+      <w:proofErr w:type="spellEnd"/>
+      <w:r>
+        <w:rPr>
+          <w:rFonts w:ascii="Times New Roman" w:eastAsia="Times New Roman" w:hAnsi="Times New Roman" w:cs="Times New Roman"/>
+          <w:sz w:val="24"/>
+          <w:szCs w:val="24"/>
+          <w:lang w:val="pt-BR" w:eastAsia="pt-BR"/>
+        </w:rPr>
+        <w:t xml:space="preserve"> e </w:t>
+      </w:r>
+      <w:proofErr w:type="spellStart"/>
+      <w:r>
+        <w:rPr>
+          <w:rFonts w:ascii="Times New Roman" w:eastAsia="Times New Roman" w:hAnsi="Times New Roman" w:cs="Times New Roman"/>
+          <w:sz w:val="24"/>
+          <w:szCs w:val="24"/>
+          <w:lang w:val="pt-BR" w:eastAsia="pt-BR"/>
+        </w:rPr>
+        <w:t>Clustering</w:t>
+      </w:r>
+      <w:proofErr w:type="spellEnd"/>
+      <w:r>
+        <w:rPr>
+          <w:rFonts w:ascii="Times New Roman" w:eastAsia="Times New Roman" w:hAnsi="Times New Roman" w:cs="Times New Roman"/>
+          <w:sz w:val="24"/>
+          <w:szCs w:val="24"/>
+          <w:lang w:val="pt-BR" w:eastAsia="pt-BR"/>
+        </w:rPr>
+        <w:t xml:space="preserve"> Hierarquizado (</w:t>
+      </w:r>
+      <w:proofErr w:type="spellStart"/>
+      <w:r>
+        <w:rPr>
+          <w:rFonts w:ascii="Times New Roman" w:eastAsia="Times New Roman" w:hAnsi="Times New Roman" w:cs="Times New Roman"/>
+          <w:sz w:val="24"/>
+          <w:szCs w:val="24"/>
+          <w:lang w:val="pt-BR" w:eastAsia="pt-BR"/>
+        </w:rPr>
+        <w:t>Aglomerativo</w:t>
+      </w:r>
+      <w:proofErr w:type="spellEnd"/>
+      <w:r>
+        <w:rPr>
+          <w:rFonts w:ascii="Times New Roman" w:eastAsia="Times New Roman" w:hAnsi="Times New Roman" w:cs="Times New Roman"/>
+          <w:sz w:val="24"/>
+          <w:szCs w:val="24"/>
+          <w:lang w:val="pt-BR" w:eastAsia="pt-BR"/>
+        </w:rPr>
+        <w:t xml:space="preserve"> </w:t>
+      </w:r>
+      <w:proofErr w:type="spellStart"/>
+      <w:r>
+        <w:rPr>
+          <w:rFonts w:ascii="Times New Roman" w:eastAsia="Times New Roman" w:hAnsi="Times New Roman" w:cs="Times New Roman"/>
+          <w:sz w:val="24"/>
+          <w:szCs w:val="24"/>
+          <w:lang w:val="pt-BR" w:eastAsia="pt-BR"/>
+        </w:rPr>
+        <w:t>Clustering</w:t>
+      </w:r>
+      <w:proofErr w:type="spellEnd"/>
+      <w:r>
+        <w:rPr>
+          <w:rFonts w:ascii="Times New Roman" w:eastAsia="Times New Roman" w:hAnsi="Times New Roman" w:cs="Times New Roman"/>
+          <w:sz w:val="24"/>
+          <w:szCs w:val="24"/>
+          <w:lang w:val="pt-BR" w:eastAsia="pt-BR"/>
+        </w:rPr>
+        <w:t xml:space="preserve">). Esses dois são </w:t>
+      </w:r>
+      <w:proofErr w:type="spellStart"/>
+      <w:r>
+        <w:rPr>
+          <w:rFonts w:ascii="Times New Roman" w:eastAsia="Times New Roman" w:hAnsi="Times New Roman" w:cs="Times New Roman"/>
+          <w:sz w:val="24"/>
+          <w:szCs w:val="24"/>
+          <w:lang w:val="pt-BR" w:eastAsia="pt-BR"/>
+        </w:rPr>
+        <w:t>frequentemente</w:t>
+      </w:r>
+      <w:proofErr w:type="spellEnd"/>
+      <w:r>
+        <w:rPr>
+          <w:rFonts w:ascii="Times New Roman" w:eastAsia="Times New Roman" w:hAnsi="Times New Roman" w:cs="Times New Roman"/>
+          <w:sz w:val="24"/>
+          <w:szCs w:val="24"/>
+          <w:lang w:val="pt-BR" w:eastAsia="pt-BR"/>
+        </w:rPr>
+        <w:t xml:space="preserve"> empregados em análises exploratórias de dados e proporcionam métodos distintos para a criação de grupos.</w:t>
+      </w:r>
+    </w:p>
+    <w:p>
+      <w:pPr>
+        <w:pStyle w:val="Ttulo2"/>
+        <w:rPr>
+          <w:rFonts w:eastAsia="Times New Roman"/>
+          <w:lang w:eastAsia="pt-BR"/>
+        </w:rPr>
+      </w:pPr>
+      <w:proofErr w:type="spellStart"/>
+      <w:r>
+        <w:rPr>
+          <w:rFonts w:eastAsia="Times New Roman"/>
+          <w:lang w:eastAsia="pt-BR"/>
+        </w:rPr>
+        <w:t>Justificativa</w:t>
+      </w:r>
+      <w:proofErr w:type="spellEnd"/>
+      <w:r>
+        <w:rPr>
+          <w:rFonts w:eastAsia="Times New Roman"/>
+          <w:lang w:eastAsia="pt-BR"/>
+        </w:rPr>
+        <w:t xml:space="preserve"> </w:t>
+      </w:r>
+      <w:proofErr w:type="spellStart"/>
+      <w:r>
+        <w:rPr>
+          <w:rFonts w:eastAsia="Times New Roman"/>
+          <w:lang w:eastAsia="pt-BR"/>
+        </w:rPr>
+        <w:t>da</w:t>
+      </w:r>
+      <w:proofErr w:type="spellEnd"/>
+      <w:r>
+        <w:rPr>
+          <w:rFonts w:eastAsia="Times New Roman"/>
+          <w:lang w:eastAsia="pt-BR"/>
+        </w:rPr>
+        <w:t xml:space="preserve"> </w:t>
+      </w:r>
+      <w:proofErr w:type="spellStart"/>
+      <w:r>
+        <w:rPr>
+          <w:rFonts w:eastAsia="Times New Roman"/>
+          <w:lang w:eastAsia="pt-BR"/>
+        </w:rPr>
+        <w:t>Escolha</w:t>
+      </w:r>
+      <w:proofErr w:type="spellEnd"/>
+    </w:p>
+    <w:p>
+      <w:pPr>
+        <w:pStyle w:val="PargrafodaLista"/>
+        <w:numPr>
+          <w:ilvl w:val="0"/>
+          <w:numId w:val="3"/>
+        </w:numPr>
+        <w:spacing w:after="240" w:line="240" w:lineRule="auto"/>
+        <w:rPr>
+          <w:rFonts w:ascii="Times New Roman" w:eastAsia="Times New Roman" w:hAnsi="Times New Roman" w:cs="Times New Roman"/>
+          <w:sz w:val="24"/>
+          <w:szCs w:val="24"/>
+          <w:lang w:val="pt-BR" w:eastAsia="pt-BR"/>
+        </w:rPr>
+      </w:pPr>
+      <w:proofErr w:type="spellStart"/>
+      <w:r>
+        <w:rPr>
+          <w:rFonts w:ascii="Times New Roman" w:eastAsia="Times New Roman" w:hAnsi="Times New Roman" w:cs="Times New Roman"/>
+          <w:b/>
+          <w:sz w:val="24"/>
+          <w:szCs w:val="24"/>
+          <w:lang w:val="pt-BR" w:eastAsia="pt-BR"/>
+        </w:rPr>
+        <w:t>K-Means</w:t>
+      </w:r>
+      <w:proofErr w:type="spellEnd"/>
+      <w:r>
+        <w:rPr>
+          <w:rFonts w:ascii="Times New Roman" w:eastAsia="Times New Roman" w:hAnsi="Times New Roman" w:cs="Times New Roman"/>
+          <w:sz w:val="24"/>
+          <w:szCs w:val="24"/>
+          <w:lang w:val="pt-BR" w:eastAsia="pt-BR"/>
+        </w:rPr>
+        <w:t xml:space="preserve"> foi selecionado devido à sua eficácia no processamento de grandes conjuntos de dados e simplicidade na sua interpretação. Ele é particularmente eficaz quando o número de agrupamentos pode ser estabelecido antecipadamente. </w:t>
+      </w:r>
+    </w:p>
+    <w:p>
+      <w:pPr>
+        <w:pStyle w:val="PargrafodaLista"/>
+        <w:numPr>
+          <w:ilvl w:val="0"/>
+          <w:numId w:val="3"/>
+        </w:numPr>
+        <w:spacing w:after="240" w:line="240" w:lineRule="auto"/>
+        <w:rPr>
+          <w:rFonts w:ascii="Times New Roman" w:eastAsia="Times New Roman" w:hAnsi="Times New Roman" w:cs="Times New Roman"/>
+          <w:sz w:val="24"/>
+          <w:szCs w:val="24"/>
+          <w:lang w:val="pt-BR" w:eastAsia="pt-BR"/>
+        </w:rPr>
+      </w:pPr>
+      <w:proofErr w:type="spellStart"/>
+      <w:r>
+        <w:rPr>
+          <w:rFonts w:ascii="Times New Roman" w:eastAsia="Times New Roman" w:hAnsi="Times New Roman" w:cs="Times New Roman"/>
+          <w:b/>
+          <w:sz w:val="24"/>
+          <w:szCs w:val="24"/>
+          <w:lang w:val="pt-BR" w:eastAsia="pt-BR"/>
+        </w:rPr>
+        <w:t>Hierarchical</w:t>
+      </w:r>
+      <w:proofErr w:type="spellEnd"/>
+      <w:r>
+        <w:rPr>
+          <w:rFonts w:ascii="Times New Roman" w:eastAsia="Times New Roman" w:hAnsi="Times New Roman" w:cs="Times New Roman"/>
+          <w:b/>
+          <w:sz w:val="24"/>
+          <w:szCs w:val="24"/>
+          <w:lang w:val="pt-BR" w:eastAsia="pt-BR"/>
+        </w:rPr>
+        <w:t xml:space="preserve"> </w:t>
+      </w:r>
+      <w:proofErr w:type="spellStart"/>
+      <w:r>
+        <w:rPr>
+          <w:rFonts w:ascii="Times New Roman" w:eastAsia="Times New Roman" w:hAnsi="Times New Roman" w:cs="Times New Roman"/>
+          <w:b/>
+          <w:sz w:val="24"/>
+          <w:szCs w:val="24"/>
+          <w:lang w:val="pt-BR" w:eastAsia="pt-BR"/>
+        </w:rPr>
+        <w:t>Clustering</w:t>
+      </w:r>
+      <w:proofErr w:type="spellEnd"/>
+      <w:r>
+        <w:rPr>
+          <w:rFonts w:ascii="Times New Roman" w:eastAsia="Times New Roman" w:hAnsi="Times New Roman" w:cs="Times New Roman"/>
+          <w:b/>
+          <w:sz w:val="24"/>
+          <w:szCs w:val="24"/>
+          <w:lang w:val="pt-BR" w:eastAsia="pt-BR"/>
+        </w:rPr>
+        <w:t xml:space="preserve"> (</w:t>
+      </w:r>
+      <w:proofErr w:type="spellStart"/>
+      <w:r>
+        <w:rPr>
+          <w:rFonts w:ascii="Times New Roman" w:eastAsia="Times New Roman" w:hAnsi="Times New Roman" w:cs="Times New Roman"/>
+          <w:b/>
+          <w:sz w:val="24"/>
+          <w:szCs w:val="24"/>
+          <w:lang w:val="pt-BR" w:eastAsia="pt-BR"/>
+        </w:rPr>
+        <w:t>Agglomerative</w:t>
+      </w:r>
+      <w:proofErr w:type="spellEnd"/>
+      <w:r>
+        <w:rPr>
+          <w:rFonts w:ascii="Times New Roman" w:eastAsia="Times New Roman" w:hAnsi="Times New Roman" w:cs="Times New Roman"/>
+          <w:b/>
+          <w:sz w:val="24"/>
+          <w:szCs w:val="24"/>
+          <w:lang w:val="pt-BR" w:eastAsia="pt-BR"/>
+        </w:rPr>
+        <w:t>)</w:t>
+      </w:r>
+      <w:r>
+        <w:rPr>
+          <w:rFonts w:ascii="Times New Roman" w:eastAsia="Times New Roman" w:hAnsi="Times New Roman" w:cs="Times New Roman"/>
+          <w:sz w:val="24"/>
+          <w:szCs w:val="24"/>
+          <w:lang w:val="pt-BR" w:eastAsia="pt-BR"/>
+        </w:rPr>
+        <w:t xml:space="preserve"> foi escolhido devido à sua habilidade de criar uma estrutura hierárquica dos dados (</w:t>
+      </w:r>
+      <w:proofErr w:type="spellStart"/>
+      <w:r>
+        <w:rPr>
+          <w:rFonts w:ascii="Times New Roman" w:eastAsia="Times New Roman" w:hAnsi="Times New Roman" w:cs="Times New Roman"/>
+          <w:sz w:val="24"/>
+          <w:szCs w:val="24"/>
+          <w:lang w:val="pt-BR" w:eastAsia="pt-BR"/>
+        </w:rPr>
+        <w:t>dendrograma</w:t>
+      </w:r>
+      <w:proofErr w:type="spellEnd"/>
+      <w:r>
+        <w:rPr>
+          <w:rFonts w:ascii="Times New Roman" w:eastAsia="Times New Roman" w:hAnsi="Times New Roman" w:cs="Times New Roman"/>
+          <w:sz w:val="24"/>
+          <w:szCs w:val="24"/>
+          <w:lang w:val="pt-BR" w:eastAsia="pt-BR"/>
+        </w:rPr>
+        <w:t>), útil para compreender de forma mais clara as relações entre os grupos, sem a exigência de estabelecer previamente a quantidade de grupos.</w:t>
+      </w:r>
+    </w:p>
+    <w:p>
+      <w:pPr>
+        <w:spacing w:after="0" w:line="240" w:lineRule="auto"/>
+        <w:rPr>
+          <w:rFonts w:ascii="Times New Roman" w:eastAsia="Times New Roman" w:hAnsi="Times New Roman" w:cs="Times New Roman"/>
+          <w:sz w:val="24"/>
+          <w:szCs w:val="24"/>
+          <w:lang w:val="pt-BR" w:eastAsia="pt-BR"/>
+        </w:rPr>
+      </w:pPr>
+      <w:r>
+        <w:rPr>
+          <w:rFonts w:ascii="Times New Roman" w:eastAsia="Times New Roman" w:hAnsi="Times New Roman" w:cs="Times New Roman"/>
+          <w:sz w:val="24"/>
+          <w:szCs w:val="24"/>
+          <w:lang w:val="pt-BR" w:eastAsia="pt-BR"/>
+        </w:rPr>
+        <w:t xml:space="preserve">Em virtude do elevado uso de memória do algoritmo de Cluster Hierarquizado, foi preciso diminuir a amostra para 10.000 observações antes de </w:t>
+      </w:r>
+      <w:proofErr w:type="gramStart"/>
+      <w:r>
+        <w:rPr>
+          <w:rFonts w:ascii="Times New Roman" w:eastAsia="Times New Roman" w:hAnsi="Times New Roman" w:cs="Times New Roman"/>
+          <w:sz w:val="24"/>
+          <w:szCs w:val="24"/>
+          <w:lang w:val="pt-BR" w:eastAsia="pt-BR"/>
+        </w:rPr>
+        <w:t>implementar</w:t>
+      </w:r>
+      <w:proofErr w:type="gramEnd"/>
+      <w:r>
+        <w:rPr>
+          <w:rFonts w:ascii="Times New Roman" w:eastAsia="Times New Roman" w:hAnsi="Times New Roman" w:cs="Times New Roman"/>
+          <w:sz w:val="24"/>
+          <w:szCs w:val="24"/>
+          <w:lang w:val="pt-BR" w:eastAsia="pt-BR"/>
+        </w:rPr>
+        <w:t xml:space="preserve"> o modelo. Este processo foi crucial para prevenir o erro de memória</w:t>
+      </w:r>
+      <w:proofErr w:type="gramStart"/>
+      <w:r>
+        <w:rPr>
+          <w:rFonts w:ascii="Times New Roman" w:eastAsia="Times New Roman" w:hAnsi="Times New Roman" w:cs="Times New Roman"/>
+          <w:sz w:val="24"/>
+          <w:szCs w:val="24"/>
+          <w:lang w:val="pt-BR" w:eastAsia="pt-BR"/>
+        </w:rPr>
+        <w:t xml:space="preserve">  </w:t>
+      </w:r>
+      <w:proofErr w:type="gramEnd"/>
+      <w:r>
+        <w:rPr>
+          <w:rFonts w:ascii="Times New Roman" w:eastAsia="Times New Roman" w:hAnsi="Times New Roman" w:cs="Times New Roman"/>
+          <w:sz w:val="24"/>
+          <w:szCs w:val="24"/>
+          <w:lang w:val="pt-BR" w:eastAsia="pt-BR"/>
+        </w:rPr>
+        <w:t>originado pela complexidade do método computacional.</w:t>
+      </w:r>
+    </w:p>
+    <w:p>
+      <w:pPr>
+        <w:pStyle w:val="Ttulo2"/>
+        <w:rPr>
+          <w:rFonts w:eastAsia="Times New Roman"/>
+          <w:lang w:eastAsia="pt-BR"/>
+        </w:rPr>
+      </w:pPr>
+      <w:proofErr w:type="spellStart"/>
+      <w:r>
+        <w:rPr>
+          <w:rFonts w:eastAsia="Times New Roman"/>
+          <w:lang w:eastAsia="pt-BR"/>
+        </w:rPr>
+        <w:t>Resultados</w:t>
+      </w:r>
+      <w:proofErr w:type="spellEnd"/>
+      <w:r>
+        <w:rPr>
+          <w:rFonts w:eastAsia="Times New Roman"/>
+          <w:lang w:eastAsia="pt-BR"/>
+        </w:rPr>
+        <w:t xml:space="preserve"> e </w:t>
+      </w:r>
+      <w:proofErr w:type="spellStart"/>
+      <w:r>
+        <w:rPr>
+          <w:rFonts w:eastAsia="Times New Roman"/>
+          <w:lang w:eastAsia="pt-BR"/>
+        </w:rPr>
+        <w:t>Comparação</w:t>
+      </w:r>
+      <w:proofErr w:type="spellEnd"/>
+    </w:p>
+    <w:tbl>
+      <w:tblPr>
+        <w:tblStyle w:val="SombreamentoMdio1-nfase1"/>
+        <w:tblW w:w="0" w:type="auto"/>
+        <w:tblInd w:w="1242" w:type="dxa"/>
+        <w:tblLook w:val="04A0"/>
+      </w:tblPr>
+      <w:tblGrid>
+        <w:gridCol w:w="1723"/>
+        <w:gridCol w:w="1876"/>
+        <w:gridCol w:w="2437"/>
+      </w:tblGrid>
+      <w:tr>
+        <w:trPr>
+          <w:cnfStyle w:val="100000000000"/>
+        </w:trPr>
+        <w:tc>
+          <w:tcPr>
+            <w:cnfStyle w:val="001000000000"/>
+            <w:tcW w:w="0" w:type="auto"/>
+            <w:vAlign w:val="center"/>
+            <w:hideMark/>
+          </w:tcPr>
+          <w:p>
+            <w:pPr>
+              <w:rPr>
+                <w:rFonts w:ascii="Times New Roman" w:eastAsia="Times New Roman" w:hAnsi="Times New Roman" w:cs="Times New Roman"/>
+                <w:sz w:val="24"/>
+                <w:szCs w:val="24"/>
+                <w:lang w:eastAsia="pt-BR"/>
+              </w:rPr>
+            </w:pPr>
+            <w:proofErr w:type="spellStart"/>
+            <w:r>
+              <w:rPr>
+                <w:rFonts w:ascii="Times New Roman" w:eastAsia="Times New Roman" w:hAnsi="Times New Roman" w:cs="Times New Roman"/>
+                <w:sz w:val="24"/>
+                <w:szCs w:val="24"/>
+                <w:lang w:eastAsia="pt-BR"/>
+              </w:rPr>
+              <w:t>Algoritmo</w:t>
+            </w:r>
+            <w:proofErr w:type="spellEnd"/>
+          </w:p>
+        </w:tc>
+        <w:tc>
+          <w:tcPr>
+            <w:tcW w:w="0" w:type="auto"/>
+            <w:vAlign w:val="center"/>
+            <w:hideMark/>
+          </w:tcPr>
+          <w:p>
+            <w:pPr>
+              <w:cnfStyle w:val="100000000000"/>
+              <w:rPr>
+                <w:rFonts w:ascii="Times New Roman" w:eastAsia="Times New Roman" w:hAnsi="Times New Roman" w:cs="Times New Roman"/>
+                <w:sz w:val="24"/>
+                <w:szCs w:val="24"/>
+                <w:lang w:eastAsia="pt-BR"/>
+              </w:rPr>
+            </w:pPr>
+            <w:r>
+              <w:rPr>
+                <w:rFonts w:ascii="Times New Roman" w:eastAsia="Times New Roman" w:hAnsi="Times New Roman" w:cs="Times New Roman"/>
+                <w:sz w:val="24"/>
+                <w:szCs w:val="24"/>
+                <w:lang w:eastAsia="pt-BR"/>
+              </w:rPr>
+              <w:t>Silhouette Score</w:t>
+            </w:r>
+          </w:p>
+        </w:tc>
+        <w:tc>
+          <w:tcPr>
+            <w:tcW w:w="0" w:type="auto"/>
+            <w:vAlign w:val="center"/>
+            <w:hideMark/>
+          </w:tcPr>
+          <w:p>
+            <w:pPr>
+              <w:cnfStyle w:val="100000000000"/>
+              <w:rPr>
+                <w:rFonts w:ascii="Times New Roman" w:eastAsia="Times New Roman" w:hAnsi="Times New Roman" w:cs="Times New Roman"/>
+                <w:sz w:val="24"/>
+                <w:szCs w:val="24"/>
+                <w:lang w:eastAsia="pt-BR"/>
+              </w:rPr>
+            </w:pPr>
+            <w:r>
+              <w:rPr>
+                <w:rFonts w:ascii="Times New Roman" w:eastAsia="Times New Roman" w:hAnsi="Times New Roman" w:cs="Times New Roman"/>
+                <w:sz w:val="24"/>
+                <w:szCs w:val="24"/>
+                <w:lang w:eastAsia="pt-BR"/>
+              </w:rPr>
+              <w:t>Davies-</w:t>
+            </w:r>
+            <w:proofErr w:type="spellStart"/>
+            <w:r>
+              <w:rPr>
+                <w:rFonts w:ascii="Times New Roman" w:eastAsia="Times New Roman" w:hAnsi="Times New Roman" w:cs="Times New Roman"/>
+                <w:sz w:val="24"/>
+                <w:szCs w:val="24"/>
+                <w:lang w:eastAsia="pt-BR"/>
+              </w:rPr>
+              <w:t>Bouldin</w:t>
+            </w:r>
+            <w:proofErr w:type="spellEnd"/>
+            <w:r>
+              <w:rPr>
+                <w:rFonts w:ascii="Times New Roman" w:eastAsia="Times New Roman" w:hAnsi="Times New Roman" w:cs="Times New Roman"/>
+                <w:sz w:val="24"/>
+                <w:szCs w:val="24"/>
+                <w:lang w:eastAsia="pt-BR"/>
+              </w:rPr>
+              <w:t xml:space="preserve"> Index</w:t>
+            </w:r>
+          </w:p>
+        </w:tc>
+      </w:tr>
+      <w:tr>
+        <w:trPr>
+          <w:cnfStyle w:val="000000100000"/>
+        </w:trPr>
+        <w:tc>
+          <w:tcPr>
+            <w:cnfStyle w:val="001000000000"/>
+            <w:tcW w:w="0" w:type="auto"/>
+            <w:vAlign w:val="center"/>
+            <w:hideMark/>
+          </w:tcPr>
+          <w:p>
+            <w:pPr>
+              <w:rPr>
+                <w:rFonts w:ascii="Times New Roman" w:eastAsia="Times New Roman" w:hAnsi="Times New Roman" w:cs="Times New Roman"/>
+                <w:sz w:val="24"/>
+                <w:szCs w:val="24"/>
+                <w:lang w:eastAsia="pt-BR"/>
+              </w:rPr>
+            </w:pPr>
+            <w:r>
+              <w:rPr>
+                <w:rFonts w:ascii="Times New Roman" w:eastAsia="Times New Roman" w:hAnsi="Times New Roman" w:cs="Times New Roman"/>
+                <w:sz w:val="24"/>
+                <w:szCs w:val="24"/>
+                <w:lang w:eastAsia="pt-BR"/>
+              </w:rPr>
+              <w:t>K-Means</w:t>
+            </w:r>
+          </w:p>
+        </w:tc>
+        <w:tc>
+          <w:tcPr>
+            <w:tcW w:w="0" w:type="auto"/>
+            <w:vAlign w:val="center"/>
+            <w:hideMark/>
+          </w:tcPr>
+          <w:p>
+            <w:pPr>
+              <w:cnfStyle w:val="000000100000"/>
+              <w:rPr>
+                <w:rFonts w:ascii="Times New Roman" w:eastAsia="Times New Roman" w:hAnsi="Times New Roman" w:cs="Times New Roman"/>
+                <w:sz w:val="24"/>
+                <w:szCs w:val="24"/>
+                <w:lang w:eastAsia="pt-BR"/>
+              </w:rPr>
+            </w:pPr>
+            <w:r>
+              <w:rPr>
+                <w:rFonts w:ascii="Times New Roman" w:eastAsia="Times New Roman" w:hAnsi="Times New Roman" w:cs="Times New Roman"/>
+                <w:sz w:val="24"/>
+                <w:szCs w:val="24"/>
+                <w:lang w:eastAsia="pt-BR"/>
+              </w:rPr>
+              <w:t>0.787</w:t>
+            </w:r>
+          </w:p>
+        </w:tc>
+        <w:tc>
+          <w:tcPr>
+            <w:tcW w:w="0" w:type="auto"/>
+            <w:vAlign w:val="center"/>
+            <w:hideMark/>
+          </w:tcPr>
+          <w:p>
+            <w:pPr>
+              <w:cnfStyle w:val="000000100000"/>
+              <w:rPr>
+                <w:rFonts w:ascii="Times New Roman" w:eastAsia="Times New Roman" w:hAnsi="Times New Roman" w:cs="Times New Roman"/>
+                <w:sz w:val="24"/>
+                <w:szCs w:val="24"/>
+                <w:lang w:eastAsia="pt-BR"/>
+              </w:rPr>
+            </w:pPr>
+            <w:r>
+              <w:rPr>
+                <w:rFonts w:ascii="Times New Roman" w:eastAsia="Times New Roman" w:hAnsi="Times New Roman" w:cs="Times New Roman"/>
+                <w:sz w:val="24"/>
+                <w:szCs w:val="24"/>
+                <w:lang w:eastAsia="pt-BR"/>
+              </w:rPr>
+              <w:t>0.466</w:t>
+            </w:r>
+          </w:p>
+        </w:tc>
+      </w:tr>
+      <w:tr>
+        <w:trPr>
+          <w:cnfStyle w:val="000000010000"/>
+        </w:trPr>
+        <w:tc>
+          <w:tcPr>
+            <w:cnfStyle w:val="001000000000"/>
+            <w:tcW w:w="0" w:type="auto"/>
+            <w:vAlign w:val="center"/>
+            <w:hideMark/>
+          </w:tcPr>
+          <w:p>
+            <w:pPr>
+              <w:rPr>
+                <w:rFonts w:ascii="Times New Roman" w:eastAsia="Times New Roman" w:hAnsi="Times New Roman" w:cs="Times New Roman"/>
+                <w:sz w:val="24"/>
+                <w:szCs w:val="24"/>
+                <w:lang w:eastAsia="pt-BR"/>
+              </w:rPr>
+            </w:pPr>
+            <w:r>
+              <w:rPr>
+                <w:rFonts w:ascii="Times New Roman" w:eastAsia="Times New Roman" w:hAnsi="Times New Roman" w:cs="Times New Roman"/>
+                <w:sz w:val="24"/>
+                <w:szCs w:val="24"/>
+                <w:lang w:eastAsia="pt-BR"/>
+              </w:rPr>
+              <w:t>Agglomerative</w:t>
+            </w:r>
+          </w:p>
+        </w:tc>
+        <w:tc>
+          <w:tcPr>
+            <w:tcW w:w="0" w:type="auto"/>
+            <w:vAlign w:val="center"/>
+            <w:hideMark/>
+          </w:tcPr>
+          <w:p>
+            <w:pPr>
+              <w:cnfStyle w:val="000000010000"/>
+              <w:rPr>
+                <w:rFonts w:ascii="Times New Roman" w:eastAsia="Times New Roman" w:hAnsi="Times New Roman" w:cs="Times New Roman"/>
+                <w:sz w:val="24"/>
+                <w:szCs w:val="24"/>
+                <w:lang w:eastAsia="pt-BR"/>
+              </w:rPr>
+            </w:pPr>
+            <w:r>
+              <w:rPr>
+                <w:rFonts w:ascii="Times New Roman" w:eastAsia="Times New Roman" w:hAnsi="Times New Roman" w:cs="Times New Roman"/>
+                <w:sz w:val="24"/>
+                <w:szCs w:val="24"/>
+                <w:lang w:eastAsia="pt-BR"/>
+              </w:rPr>
+              <w:t>0.748</w:t>
+            </w:r>
+          </w:p>
+        </w:tc>
+        <w:tc>
+          <w:tcPr>
+            <w:tcW w:w="0" w:type="auto"/>
+            <w:vAlign w:val="center"/>
+            <w:hideMark/>
+          </w:tcPr>
+          <w:p>
+            <w:pPr>
+              <w:cnfStyle w:val="000000010000"/>
+              <w:rPr>
+                <w:rFonts w:ascii="Times New Roman" w:eastAsia="Times New Roman" w:hAnsi="Times New Roman" w:cs="Times New Roman"/>
+                <w:sz w:val="24"/>
+                <w:szCs w:val="24"/>
+                <w:lang w:eastAsia="pt-BR"/>
+              </w:rPr>
+            </w:pPr>
+            <w:r>
+              <w:rPr>
+                <w:rFonts w:ascii="Times New Roman" w:eastAsia="Times New Roman" w:hAnsi="Times New Roman" w:cs="Times New Roman"/>
+                <w:sz w:val="24"/>
+                <w:szCs w:val="24"/>
+                <w:lang w:eastAsia="pt-BR"/>
+              </w:rPr>
+              <w:t>0.482</w:t>
+            </w:r>
+          </w:p>
+        </w:tc>
+      </w:tr>
+    </w:tbl>
+    <w:p>
+      <w:pPr>
+        <w:pStyle w:val="PargrafodaLista"/>
+        <w:numPr>
+          <w:ilvl w:val="0"/>
+          <w:numId w:val="4"/>
+        </w:numPr>
+        <w:spacing w:before="240" w:after="240" w:line="240" w:lineRule="auto"/>
+        <w:rPr>
+          <w:rFonts w:ascii="Times New Roman" w:eastAsia="Times New Roman" w:hAnsi="Times New Roman" w:cs="Times New Roman"/>
+          <w:sz w:val="24"/>
+          <w:szCs w:val="24"/>
+          <w:lang w:val="pt-BR" w:eastAsia="pt-BR"/>
+        </w:rPr>
+      </w:pPr>
+      <w:r>
+        <w:rPr>
+          <w:rFonts w:ascii="Times New Roman" w:eastAsia="Times New Roman" w:hAnsi="Times New Roman" w:cs="Times New Roman"/>
+          <w:sz w:val="24"/>
+          <w:szCs w:val="24"/>
+          <w:lang w:val="pt-BR" w:eastAsia="pt-BR"/>
+        </w:rPr>
+        <w:t xml:space="preserve">Pontuação </w:t>
+      </w:r>
+      <w:proofErr w:type="spellStart"/>
+      <w:r>
+        <w:rPr>
+          <w:rFonts w:ascii="Times New Roman" w:eastAsia="Times New Roman" w:hAnsi="Times New Roman" w:cs="Times New Roman"/>
+          <w:sz w:val="24"/>
+          <w:szCs w:val="24"/>
+          <w:lang w:val="pt-BR" w:eastAsia="pt-BR"/>
+        </w:rPr>
+        <w:t>Silhouette</w:t>
+      </w:r>
+      <w:proofErr w:type="spellEnd"/>
+      <w:r>
+        <w:rPr>
+          <w:rFonts w:ascii="Times New Roman" w:eastAsia="Times New Roman" w:hAnsi="Times New Roman" w:cs="Times New Roman"/>
+          <w:sz w:val="24"/>
+          <w:szCs w:val="24"/>
+          <w:lang w:val="pt-BR" w:eastAsia="pt-BR"/>
+        </w:rPr>
+        <w:t xml:space="preserve">: Quanto mais perto de </w:t>
+      </w:r>
+      <w:proofErr w:type="gramStart"/>
+      <w:r>
+        <w:rPr>
+          <w:rFonts w:ascii="Times New Roman" w:eastAsia="Times New Roman" w:hAnsi="Times New Roman" w:cs="Times New Roman"/>
+          <w:sz w:val="24"/>
+          <w:szCs w:val="24"/>
+          <w:lang w:val="pt-BR" w:eastAsia="pt-BR"/>
+        </w:rPr>
+        <w:t>1</w:t>
+      </w:r>
+      <w:proofErr w:type="gramEnd"/>
+      <w:r>
+        <w:rPr>
+          <w:rFonts w:ascii="Times New Roman" w:eastAsia="Times New Roman" w:hAnsi="Times New Roman" w:cs="Times New Roman"/>
+          <w:sz w:val="24"/>
+          <w:szCs w:val="24"/>
+          <w:lang w:val="pt-BR" w:eastAsia="pt-BR"/>
+        </w:rPr>
+        <w:t xml:space="preserve">, mais eficaz é a distinção entre os agrupamentos. O </w:t>
+      </w:r>
+      <w:proofErr w:type="spellStart"/>
+      <w:r>
+        <w:rPr>
+          <w:rFonts w:ascii="Times New Roman" w:eastAsia="Times New Roman" w:hAnsi="Times New Roman" w:cs="Times New Roman"/>
+          <w:sz w:val="24"/>
+          <w:szCs w:val="24"/>
+          <w:lang w:val="pt-BR" w:eastAsia="pt-BR"/>
+        </w:rPr>
+        <w:t>K-Means</w:t>
+      </w:r>
+      <w:proofErr w:type="spellEnd"/>
+      <w:r>
+        <w:rPr>
+          <w:rFonts w:ascii="Times New Roman" w:eastAsia="Times New Roman" w:hAnsi="Times New Roman" w:cs="Times New Roman"/>
+          <w:sz w:val="24"/>
+          <w:szCs w:val="24"/>
+          <w:lang w:val="pt-BR" w:eastAsia="pt-BR"/>
+        </w:rPr>
+        <w:t xml:space="preserve"> demonstrou um desempenho um pouco superior, sugerindo uma definição mais precisa dos grupos. </w:t>
+      </w:r>
+    </w:p>
+    <w:p>
+      <w:pPr>
+        <w:pStyle w:val="PargrafodaLista"/>
+        <w:numPr>
+          <w:ilvl w:val="0"/>
+          <w:numId w:val="4"/>
+        </w:numPr>
+        <w:spacing w:after="240" w:line="240" w:lineRule="auto"/>
+        <w:rPr>
+          <w:rFonts w:ascii="Times New Roman" w:eastAsia="Times New Roman" w:hAnsi="Times New Roman" w:cs="Times New Roman"/>
+          <w:sz w:val="24"/>
+          <w:szCs w:val="24"/>
+          <w:lang w:val="pt-BR" w:eastAsia="pt-BR"/>
+        </w:rPr>
+      </w:pPr>
+      <w:r>
+        <w:rPr>
+          <w:rFonts w:ascii="Times New Roman" w:eastAsia="Times New Roman" w:hAnsi="Times New Roman" w:cs="Times New Roman"/>
+          <w:sz w:val="24"/>
+          <w:szCs w:val="24"/>
+          <w:lang w:val="pt-BR" w:eastAsia="pt-BR"/>
+        </w:rPr>
+        <w:t xml:space="preserve">Índice </w:t>
+      </w:r>
+      <w:proofErr w:type="spellStart"/>
+      <w:r>
+        <w:rPr>
+          <w:rFonts w:ascii="Times New Roman" w:eastAsia="Times New Roman" w:hAnsi="Times New Roman" w:cs="Times New Roman"/>
+          <w:sz w:val="24"/>
+          <w:szCs w:val="24"/>
+          <w:lang w:val="pt-BR" w:eastAsia="pt-BR"/>
+        </w:rPr>
+        <w:t>Davies-Bouldin</w:t>
+      </w:r>
+      <w:proofErr w:type="spellEnd"/>
+      <w:r>
+        <w:rPr>
+          <w:rFonts w:ascii="Times New Roman" w:eastAsia="Times New Roman" w:hAnsi="Times New Roman" w:cs="Times New Roman"/>
+          <w:sz w:val="24"/>
+          <w:szCs w:val="24"/>
+          <w:lang w:val="pt-BR" w:eastAsia="pt-BR"/>
+        </w:rPr>
+        <w:t xml:space="preserve">: Quanto menor, mais eficaz é a compactação e a distinção entre os agrupamentos. O </w:t>
+      </w:r>
+      <w:proofErr w:type="spellStart"/>
+      <w:r>
+        <w:rPr>
+          <w:rFonts w:ascii="Times New Roman" w:eastAsia="Times New Roman" w:hAnsi="Times New Roman" w:cs="Times New Roman"/>
+          <w:sz w:val="24"/>
+          <w:szCs w:val="24"/>
+          <w:lang w:val="pt-BR" w:eastAsia="pt-BR"/>
+        </w:rPr>
+        <w:t>K-Means</w:t>
+      </w:r>
+      <w:proofErr w:type="spellEnd"/>
+      <w:r>
+        <w:rPr>
+          <w:rFonts w:ascii="Times New Roman" w:eastAsia="Times New Roman" w:hAnsi="Times New Roman" w:cs="Times New Roman"/>
+          <w:sz w:val="24"/>
+          <w:szCs w:val="24"/>
+          <w:lang w:val="pt-BR" w:eastAsia="pt-BR"/>
+        </w:rPr>
+        <w:t xml:space="preserve"> também apresentou um desempenho um pouco superior neste parâmetro.</w:t>
+      </w:r>
+    </w:p>
+    <w:p>
+      <w:pPr>
+        <w:pStyle w:val="Ttulo2"/>
+        <w:rPr>
+          <w:rFonts w:eastAsia="Times New Roman"/>
+          <w:lang w:val="pt-BR" w:eastAsia="pt-BR"/>
+        </w:rPr>
+      </w:pPr>
+      <w:r>
+        <w:rPr>
+          <w:rFonts w:eastAsia="Times New Roman"/>
+          <w:lang w:val="pt-BR" w:eastAsia="pt-BR"/>
+        </w:rPr>
+        <w:t>Conlusão</w:t>
+      </w:r>
+    </w:p>
+    <w:p>
+      <w:pPr>
+        <w:spacing w:after="240" w:line="240" w:lineRule="auto"/>
+        <w:rPr>
+          <w:rFonts w:ascii="Times New Roman" w:eastAsia="Times New Roman" w:hAnsi="Times New Roman" w:cs="Times New Roman"/>
+          <w:sz w:val="24"/>
+          <w:szCs w:val="24"/>
+          <w:lang w:val="pt-BR" w:eastAsia="pt-BR"/>
+        </w:rPr>
+      </w:pPr>
+      <w:r>
+        <w:rPr>
+          <w:rFonts w:ascii="Times New Roman" w:eastAsia="Times New Roman" w:hAnsi="Times New Roman" w:cs="Times New Roman"/>
+          <w:sz w:val="24"/>
+          <w:szCs w:val="24"/>
+          <w:lang w:val="pt-BR" w:eastAsia="pt-BR"/>
+        </w:rPr>
+        <w:lastRenderedPageBreak/>
+        <w:t xml:space="preserve">Os dois algoritmos se mostraram eficientes na segmentação dos dados, contudo, o </w:t>
+      </w:r>
+      <w:proofErr w:type="spellStart"/>
+      <w:r>
+        <w:rPr>
+          <w:rFonts w:ascii="Times New Roman" w:eastAsia="Times New Roman" w:hAnsi="Times New Roman" w:cs="Times New Roman"/>
+          <w:sz w:val="24"/>
+          <w:szCs w:val="24"/>
+          <w:lang w:val="pt-BR" w:eastAsia="pt-BR"/>
+        </w:rPr>
+        <w:t>K-Means</w:t>
+      </w:r>
+      <w:proofErr w:type="spellEnd"/>
+      <w:r>
+        <w:rPr>
+          <w:rFonts w:ascii="Times New Roman" w:eastAsia="Times New Roman" w:hAnsi="Times New Roman" w:cs="Times New Roman"/>
+          <w:sz w:val="24"/>
+          <w:szCs w:val="24"/>
+          <w:lang w:val="pt-BR" w:eastAsia="pt-BR"/>
+        </w:rPr>
+        <w:t xml:space="preserve"> obteve resultados um pouco melhores em ambas as métricas empregadas. Ademais, ele se mostrou mais eficaz no uso de tempo e memória. O </w:t>
+      </w:r>
+      <w:proofErr w:type="spellStart"/>
+      <w:r>
+        <w:rPr>
+          <w:rFonts w:ascii="Times New Roman" w:eastAsia="Times New Roman" w:hAnsi="Times New Roman" w:cs="Times New Roman"/>
+          <w:sz w:val="24"/>
+          <w:szCs w:val="24"/>
+          <w:lang w:val="pt-BR" w:eastAsia="pt-BR"/>
+        </w:rPr>
+        <w:t>Clustering</w:t>
+      </w:r>
+      <w:proofErr w:type="spellEnd"/>
+      <w:r>
+        <w:rPr>
+          <w:rFonts w:ascii="Times New Roman" w:eastAsia="Times New Roman" w:hAnsi="Times New Roman" w:cs="Times New Roman"/>
+          <w:sz w:val="24"/>
+          <w:szCs w:val="24"/>
+          <w:lang w:val="pt-BR" w:eastAsia="pt-BR"/>
+        </w:rPr>
+        <w:t xml:space="preserve"> Hierarquizado, apesar de ser mais rico em recursos, proporcionou uma análise mais aprofundada das relações hierárquicas entre os dados. </w:t>
+      </w:r>
+    </w:p>
+    <w:p>
+      <w:pPr>
+        <w:spacing w:after="240" w:line="240" w:lineRule="auto"/>
+        <w:rPr>
+          <w:rFonts w:ascii="Times New Roman" w:eastAsia="Times New Roman" w:hAnsi="Times New Roman" w:cs="Times New Roman"/>
+          <w:sz w:val="24"/>
+          <w:szCs w:val="24"/>
+          <w:lang w:val="pt-BR" w:eastAsia="pt-BR"/>
+        </w:rPr>
+      </w:pPr>
+      <w:r>
+        <w:rPr>
+          <w:rFonts w:ascii="Times New Roman" w:eastAsia="Times New Roman" w:hAnsi="Times New Roman" w:cs="Times New Roman"/>
+          <w:sz w:val="24"/>
+          <w:szCs w:val="24"/>
+          <w:lang w:val="pt-BR" w:eastAsia="pt-BR"/>
+        </w:rPr>
+        <w:t xml:space="preserve">Portanto, para grandes conjuntos de dados, o </w:t>
+      </w:r>
+      <w:proofErr w:type="spellStart"/>
+      <w:r>
+        <w:rPr>
+          <w:rFonts w:ascii="Times New Roman" w:eastAsia="Times New Roman" w:hAnsi="Times New Roman" w:cs="Times New Roman"/>
+          <w:sz w:val="24"/>
+          <w:szCs w:val="24"/>
+          <w:lang w:val="pt-BR" w:eastAsia="pt-BR"/>
+        </w:rPr>
+        <w:t>K-Means</w:t>
+      </w:r>
+      <w:proofErr w:type="spellEnd"/>
+      <w:r>
+        <w:rPr>
+          <w:rFonts w:ascii="Times New Roman" w:eastAsia="Times New Roman" w:hAnsi="Times New Roman" w:cs="Times New Roman"/>
+          <w:sz w:val="24"/>
+          <w:szCs w:val="24"/>
+          <w:lang w:val="pt-BR" w:eastAsia="pt-BR"/>
+        </w:rPr>
+        <w:t xml:space="preserve"> mostrou-se mais adequado, ao passo que o </w:t>
+      </w:r>
+      <w:proofErr w:type="spellStart"/>
+      <w:r>
+        <w:rPr>
+          <w:rFonts w:ascii="Times New Roman" w:eastAsia="Times New Roman" w:hAnsi="Times New Roman" w:cs="Times New Roman"/>
+          <w:sz w:val="24"/>
+          <w:szCs w:val="24"/>
+          <w:lang w:val="pt-BR" w:eastAsia="pt-BR"/>
+        </w:rPr>
+        <w:t>Hierarchical</w:t>
+      </w:r>
+      <w:proofErr w:type="spellEnd"/>
+      <w:r>
+        <w:rPr>
+          <w:rFonts w:ascii="Times New Roman" w:eastAsia="Times New Roman" w:hAnsi="Times New Roman" w:cs="Times New Roman"/>
+          <w:sz w:val="24"/>
+          <w:szCs w:val="24"/>
+          <w:lang w:val="pt-BR" w:eastAsia="pt-BR"/>
+        </w:rPr>
+        <w:t xml:space="preserve"> </w:t>
+      </w:r>
+      <w:proofErr w:type="spellStart"/>
+      <w:r>
+        <w:rPr>
+          <w:rFonts w:ascii="Times New Roman" w:eastAsia="Times New Roman" w:hAnsi="Times New Roman" w:cs="Times New Roman"/>
+          <w:sz w:val="24"/>
+          <w:szCs w:val="24"/>
+          <w:lang w:val="pt-BR" w:eastAsia="pt-BR"/>
+        </w:rPr>
+        <w:t>Clustering</w:t>
+      </w:r>
+      <w:proofErr w:type="spellEnd"/>
+      <w:r>
+        <w:rPr>
+          <w:rFonts w:ascii="Times New Roman" w:eastAsia="Times New Roman" w:hAnsi="Times New Roman" w:cs="Times New Roman"/>
+          <w:sz w:val="24"/>
+          <w:szCs w:val="24"/>
+          <w:lang w:val="pt-BR" w:eastAsia="pt-BR"/>
+        </w:rPr>
+        <w:t xml:space="preserve"> pode servir como um recurso adicional para análises mais detalhadas com amostras menores.</w:t>
       </w:r>
     </w:p>
     <w:p>
@@ -2936,7 +4050,7 @@
 </file>
 
 <file path=customXml/itemProps1.xml><?xml version="1.0" encoding="utf-8"?>
-<ds:datastoreItem xmlns:ds="http://schemas.openxmlformats.org/officeDocument/2006/customXml" ds:itemID="{75ADB7A3-3BCE-4F6F-B3BF-65BA8D8D15AB}">
+<ds:datastoreItem xmlns:ds="http://schemas.openxmlformats.org/officeDocument/2006/customXml" ds:itemID="{E8AED9DD-C905-4FA4-A223-10E2DA3D3B62}">
   <ds:schemaRefs>
     <ds:schemaRef ds:uri="http://schemas.openxmlformats.org/officeDocument/2006/bibliography"/>
   </ds:schemaRefs>

</xml_diff>

<commit_message>
Update Artefact and Report
</commit_message>
<xml_diff>
--- a/Felipe Steudel - CA1 - Report - Machine Learning for Business.docx
+++ b/Felipe Steudel - CA1 - Report - Machine Learning for Business.docx
@@ -42,7 +42,7 @@
           <w:rFonts w:eastAsia="Times New Roman"/>
           <w:lang w:val="pt-BR" w:eastAsia="pt-BR" w:bidi="ar-SA"/>
         </w:rPr>
-        <w:t xml:space="preserve">A avaliação de dados educacionais é crucial para a criação de políticas públicas, o planejamento de investimentos e a promoção de uma sociedade mais justa. Em um cenário europeu, onde as desigualdades entre regiões e grupos sociais </w:t>
+        <w:t xml:space="preserve">A avaliação de dados educacionais é crucial para a criação de políticas públicas, o planejamento de investimentos e a promoção de uma sociedade mais justa. Em um cenário </w:t>
       </w:r>
       <w:proofErr w:type="gramStart"/>
       <w:r>
@@ -50,7 +50,7 @@
           <w:rFonts w:eastAsia="Times New Roman"/>
           <w:lang w:val="pt-BR" w:eastAsia="pt-BR" w:bidi="ar-SA"/>
         </w:rPr>
-        <w:t>persistem,</w:t>
+        <w:t>europeu</w:t>
       </w:r>
       <w:proofErr w:type="gramEnd"/>
       <w:r>
@@ -58,7 +58,7 @@
           <w:rFonts w:eastAsia="Times New Roman"/>
           <w:lang w:val="pt-BR" w:eastAsia="pt-BR" w:bidi="ar-SA"/>
         </w:rPr>
-        <w:t xml:space="preserve"> entender os níveis de educação pode fornecer dados valiosos para tomadas de decisões estratégicas.</w:t>
+        <w:t>, onde as desigualdades entre regiões e grupos sociais persistem, entender os níveis de educação pode fornecer dados valiosos para tomadas de decisões estratégicas.</w:t>
       </w:r>
     </w:p>
     <w:p>
@@ -1264,7 +1264,16 @@
                 <w:szCs w:val="24"/>
                 <w:lang w:eastAsia="pt-BR"/>
               </w:rPr>
-              <w:t>0.787</w:t>
+              <w:t>0.</w:t>
+            </w:r>
+            <w:r>
+              <w:rPr>
+                <w:rFonts w:ascii="Times New Roman" w:eastAsia="Times New Roman" w:hAnsi="Times New Roman" w:cs="Times New Roman"/>
+                <w:sz w:val="24"/>
+                <w:szCs w:val="24"/>
+                <w:lang w:eastAsia="pt-BR"/>
+              </w:rPr>
+              <w:t>532</w:t>
             </w:r>
           </w:p>
         </w:tc>
@@ -1291,7 +1300,16 @@
                 <w:szCs w:val="24"/>
                 <w:lang w:eastAsia="pt-BR"/>
               </w:rPr>
-              <w:t>0.466</w:t>
+              <w:t>0.</w:t>
+            </w:r>
+            <w:r>
+              <w:rPr>
+                <w:rFonts w:ascii="Times New Roman" w:eastAsia="Times New Roman" w:hAnsi="Times New Roman" w:cs="Times New Roman"/>
+                <w:sz w:val="24"/>
+                <w:szCs w:val="24"/>
+                <w:lang w:eastAsia="pt-BR"/>
+              </w:rPr>
+              <w:t>688</w:t>
             </w:r>
           </w:p>
         </w:tc>
@@ -1350,7 +1368,16 @@
                 <w:szCs w:val="24"/>
                 <w:lang w:eastAsia="pt-BR"/>
               </w:rPr>
-              <w:t>0.748</w:t>
+              <w:t>0.</w:t>
+            </w:r>
+            <w:r>
+              <w:rPr>
+                <w:rFonts w:ascii="Times New Roman" w:eastAsia="Times New Roman" w:hAnsi="Times New Roman" w:cs="Times New Roman"/>
+                <w:sz w:val="24"/>
+                <w:szCs w:val="24"/>
+                <w:lang w:eastAsia="pt-BR"/>
+              </w:rPr>
+              <w:t>509</w:t>
             </w:r>
           </w:p>
         </w:tc>
@@ -1377,7 +1404,16 @@
                 <w:szCs w:val="24"/>
                 <w:lang w:eastAsia="pt-BR"/>
               </w:rPr>
-              <w:t>0.482</w:t>
+              <w:t>0.</w:t>
+            </w:r>
+            <w:r>
+              <w:rPr>
+                <w:rFonts w:ascii="Times New Roman" w:eastAsia="Times New Roman" w:hAnsi="Times New Roman" w:cs="Times New Roman"/>
+                <w:sz w:val="24"/>
+                <w:szCs w:val="24"/>
+                <w:lang w:eastAsia="pt-BR"/>
+              </w:rPr>
+              <w:t>727</w:t>
             </w:r>
           </w:p>
         </w:tc>
@@ -1546,17 +1582,31 @@
           <w:rFonts w:eastAsia="Times New Roman"/>
           <w:lang w:val="pt-BR" w:eastAsia="pt-BR"/>
         </w:rPr>
-        <w:t>Conlusão</w:t>
+        <w:t>Con</w:t>
+      </w:r>
+      <w:r>
+        <w:rPr>
+          <w:rFonts w:eastAsia="Times New Roman"/>
+          <w:lang w:val="pt-BR" w:eastAsia="pt-BR"/>
+        </w:rPr>
+        <w:t>c</w:t>
+      </w:r>
+      <w:r>
+        <w:rPr>
+          <w:rFonts w:eastAsia="Times New Roman"/>
+          <w:lang w:val="pt-BR" w:eastAsia="pt-BR"/>
+        </w:rPr>
+        <w:t>lusão</w:t>
       </w:r>
     </w:p>
     <w:p>
       <w:pPr>
-        <w:spacing w:after="240" w:line="240" w:lineRule="auto"/>
-        <w:rPr>
-          <w:rFonts w:ascii="Times New Roman" w:eastAsia="Times New Roman" w:hAnsi="Times New Roman" w:cs="Times New Roman"/>
-          <w:sz w:val="24"/>
-          <w:szCs w:val="24"/>
-          <w:lang w:val="pt-BR" w:eastAsia="pt-BR"/>
+        <w:spacing w:before="100" w:beforeAutospacing="1" w:after="100" w:afterAutospacing="1"/>
+        <w:rPr>
+          <w:rFonts w:ascii="Times New Roman" w:eastAsia="Times New Roman" w:hAnsi="Times New Roman" w:cs="Times New Roman"/>
+          <w:sz w:val="24"/>
+          <w:szCs w:val="24"/>
+          <w:lang w:val="pt-BR" w:eastAsia="pt-BR" w:bidi="ar-SA"/>
         </w:rPr>
       </w:pPr>
       <w:r>
@@ -1567,7 +1617,25 @@
           <w:lang w:val="pt-BR" w:eastAsia="pt-BR"/>
         </w:rPr>
         <w:lastRenderedPageBreak/>
-        <w:t xml:space="preserve">Os dois algoritmos se mostraram eficientes na segmentação dos dados, contudo, o </w:t>
+        <w:t>Os dois algoritmos se mostraram eficientes na segmentação dos dados</w:t>
+      </w:r>
+      <w:r>
+        <w:rPr>
+          <w:rFonts w:ascii="Times New Roman" w:eastAsia="Times New Roman" w:hAnsi="Times New Roman" w:cs="Times New Roman"/>
+          <w:sz w:val="24"/>
+          <w:szCs w:val="24"/>
+          <w:lang w:val="pt-BR" w:eastAsia="pt-BR"/>
+        </w:rPr>
+        <w:t>, mas ap</w:t>
+      </w:r>
+      <w:r>
+        <w:rPr>
+          <w:rFonts w:ascii="Times New Roman" w:eastAsia="Times New Roman" w:hAnsi="Times New Roman" w:cs="Times New Roman"/>
+          <w:sz w:val="24"/>
+          <w:szCs w:val="24"/>
+          <w:lang w:val="pt-BR" w:eastAsia="pt-BR" w:bidi="ar-SA"/>
+        </w:rPr>
+        <w:t xml:space="preserve">esar do </w:t>
       </w:r>
       <w:proofErr w:type="spellStart"/>
       <w:r>
@@ -1575,7 +1643,58 @@
           <w:rFonts w:ascii="Times New Roman" w:eastAsia="Times New Roman" w:hAnsi="Times New Roman" w:cs="Times New Roman"/>
           <w:sz w:val="24"/>
           <w:szCs w:val="24"/>
-          <w:lang w:val="pt-BR" w:eastAsia="pt-BR"/>
+          <w:lang w:val="pt-BR" w:eastAsia="pt-BR" w:bidi="ar-SA"/>
+        </w:rPr>
+        <w:t>Hierarchical</w:t>
+      </w:r>
+      <w:proofErr w:type="spellEnd"/>
+      <w:r>
+        <w:rPr>
+          <w:rFonts w:ascii="Times New Roman" w:eastAsia="Times New Roman" w:hAnsi="Times New Roman" w:cs="Times New Roman"/>
+          <w:sz w:val="24"/>
+          <w:szCs w:val="24"/>
+          <w:lang w:val="pt-BR" w:eastAsia="pt-BR" w:bidi="ar-SA"/>
+        </w:rPr>
+        <w:t xml:space="preserve"> </w:t>
+      </w:r>
+      <w:proofErr w:type="spellStart"/>
+      <w:r>
+        <w:rPr>
+          <w:rFonts w:ascii="Times New Roman" w:eastAsia="Times New Roman" w:hAnsi="Times New Roman" w:cs="Times New Roman"/>
+          <w:sz w:val="24"/>
+          <w:szCs w:val="24"/>
+          <w:lang w:val="pt-BR" w:eastAsia="pt-BR" w:bidi="ar-SA"/>
+        </w:rPr>
+        <w:t>Clustering</w:t>
+      </w:r>
+      <w:proofErr w:type="spellEnd"/>
+      <w:r>
+        <w:rPr>
+          <w:rFonts w:ascii="Times New Roman" w:eastAsia="Times New Roman" w:hAnsi="Times New Roman" w:cs="Times New Roman"/>
+          <w:sz w:val="24"/>
+          <w:szCs w:val="24"/>
+          <w:lang w:val="pt-BR" w:eastAsia="pt-BR" w:bidi="ar-SA"/>
+        </w:rPr>
+        <w:t xml:space="preserve"> ser útil para análise inicial e para identificar estruturas hierárquicas, </w:t>
+      </w:r>
+      <w:r>
+        <w:rPr>
+          <w:rFonts w:ascii="Times New Roman" w:eastAsia="Times New Roman" w:hAnsi="Times New Roman" w:cs="Times New Roman"/>
+          <w:bCs/>
+          <w:sz w:val="24"/>
+          <w:szCs w:val="24"/>
+          <w:lang w:val="pt-BR" w:eastAsia="pt-BR" w:bidi="ar-SA"/>
+        </w:rPr>
+        <w:t xml:space="preserve">o algoritmo </w:t>
+      </w:r>
+      <w:proofErr w:type="spellStart"/>
+      <w:r>
+        <w:rPr>
+          <w:rFonts w:ascii="Times New Roman" w:eastAsia="Times New Roman" w:hAnsi="Times New Roman" w:cs="Times New Roman"/>
+          <w:bCs/>
+          <w:sz w:val="24"/>
+          <w:szCs w:val="24"/>
+          <w:lang w:val="pt-BR" w:eastAsia="pt-BR" w:bidi="ar-SA"/>
         </w:rPr>
         <w:t>K-Means</w:t>
       </w:r>
@@ -1583,11 +1702,59 @@
       <w:r>
         <w:rPr>
           <w:rFonts w:ascii="Times New Roman" w:eastAsia="Times New Roman" w:hAnsi="Times New Roman" w:cs="Times New Roman"/>
-          <w:sz w:val="24"/>
-          <w:szCs w:val="24"/>
-          <w:lang w:val="pt-BR" w:eastAsia="pt-BR"/>
-        </w:rPr>
-        <w:t xml:space="preserve"> obteve resultados um pouco melhores em ambas as métricas empregadas. Ademais, ele se mostrou mais eficaz no uso de tempo e memória. O </w:t>
+          <w:bCs/>
+          <w:sz w:val="24"/>
+          <w:szCs w:val="24"/>
+          <w:lang w:val="pt-BR" w:eastAsia="pt-BR" w:bidi="ar-SA"/>
+        </w:rPr>
+        <w:t xml:space="preserve"> apresentou </w:t>
+      </w:r>
+      <w:r>
+        <w:rPr>
+          <w:rFonts w:ascii="Times New Roman" w:eastAsia="Times New Roman" w:hAnsi="Times New Roman" w:cs="Times New Roman"/>
+          <w:bCs/>
+          <w:sz w:val="24"/>
+          <w:szCs w:val="24"/>
+          <w:lang w:val="pt-BR" w:eastAsia="pt-BR" w:bidi="ar-SA"/>
+        </w:rPr>
+        <w:t xml:space="preserve">um </w:t>
+      </w:r>
+      <w:r>
+        <w:rPr>
+          <w:rFonts w:ascii="Times New Roman" w:eastAsia="Times New Roman" w:hAnsi="Times New Roman" w:cs="Times New Roman"/>
+          <w:bCs/>
+          <w:sz w:val="24"/>
+          <w:szCs w:val="24"/>
+          <w:lang w:val="pt-BR" w:eastAsia="pt-BR" w:bidi="ar-SA"/>
+        </w:rPr>
+        <w:t>melhor desempenho</w:t>
+      </w:r>
+      <w:r>
+        <w:rPr>
+          <w:rFonts w:ascii="Times New Roman" w:eastAsia="Times New Roman" w:hAnsi="Times New Roman" w:cs="Times New Roman"/>
+          <w:sz w:val="24"/>
+          <w:szCs w:val="24"/>
+          <w:lang w:val="pt-BR" w:eastAsia="pt-BR" w:bidi="ar-SA"/>
+        </w:rPr>
+        <w:t xml:space="preserve"> neste conjunto de dados, </w:t>
+      </w:r>
+      <w:r>
+        <w:rPr>
+          <w:rFonts w:ascii="Times New Roman" w:eastAsia="Times New Roman" w:hAnsi="Times New Roman" w:cs="Times New Roman"/>
+          <w:sz w:val="24"/>
+          <w:szCs w:val="24"/>
+          <w:lang w:val="pt-BR" w:eastAsia="pt-BR" w:bidi="ar-SA"/>
+        </w:rPr>
+        <w:t>se mostrando</w:t>
+      </w:r>
+      <w:r>
+        <w:rPr>
+          <w:rFonts w:ascii="Times New Roman" w:eastAsia="Times New Roman" w:hAnsi="Times New Roman" w:cs="Times New Roman"/>
+          <w:sz w:val="24"/>
+          <w:szCs w:val="24"/>
+          <w:lang w:val="pt-BR" w:eastAsia="pt-BR" w:bidi="ar-SA"/>
+        </w:rPr>
+        <w:t xml:space="preserve"> a solução mais adequada para representar os agrupamentos de forma objetiva e </w:t>
       </w:r>
       <w:proofErr w:type="spellStart"/>
       <w:r>
@@ -1595,9 +1762,9 @@
           <w:rFonts w:ascii="Times New Roman" w:eastAsia="Times New Roman" w:hAnsi="Times New Roman" w:cs="Times New Roman"/>
           <w:sz w:val="24"/>
           <w:szCs w:val="24"/>
-          <w:lang w:val="pt-BR" w:eastAsia="pt-BR"/>
-        </w:rPr>
-        <w:t>Clustering</w:t>
+          <w:lang w:val="pt-BR" w:eastAsia="pt-BR" w:bidi="ar-SA"/>
+        </w:rPr>
+        <w:t>escalável</w:t>
       </w:r>
       <w:proofErr w:type="spellEnd"/>
       <w:r>
@@ -1605,9 +1772,9 @@
           <w:rFonts w:ascii="Times New Roman" w:eastAsia="Times New Roman" w:hAnsi="Times New Roman" w:cs="Times New Roman"/>
           <w:sz w:val="24"/>
           <w:szCs w:val="24"/>
-          <w:lang w:val="pt-BR" w:eastAsia="pt-BR"/>
-        </w:rPr>
-        <w:t xml:space="preserve"> Hierarquizado, apesar de ser mais rico em recursos, proporcionou uma análise mais aprofundada das relações hierárquicas entre os dados. </w:t>
+          <w:lang w:val="pt-BR" w:eastAsia="pt-BR" w:bidi="ar-SA"/>
+        </w:rPr>
+        <w:t>.</w:t>
       </w:r>
     </w:p>
     <w:p>
@@ -3340,7 +3507,7 @@
       <w:contextualSpacing/>
     </w:pPr>
   </w:style>
-  <w:style w:type="table" w:styleId="SombreamentoMdio1-nfase1">
+  <w:style w:type="table" w:customStyle="1" w:styleId="SombreamentoMdio1-nfase1">
     <w:name w:val="Medium Shading 1 Accent 1"/>
     <w:basedOn w:val="Tabelanormal"/>
     <w:uiPriority w:val="63"/>
@@ -4050,7 +4217,7 @@
 </file>
 
 <file path=customXml/itemProps1.xml><?xml version="1.0" encoding="utf-8"?>
-<ds:datastoreItem xmlns:ds="http://schemas.openxmlformats.org/officeDocument/2006/customXml" ds:itemID="{E8AED9DD-C905-4FA4-A223-10E2DA3D3B62}">
+<ds:datastoreItem xmlns:ds="http://schemas.openxmlformats.org/officeDocument/2006/customXml" ds:itemID="{A9EAE7C6-DBC5-468B-B6C2-4545875A15C0}">
   <ds:schemaRefs>
     <ds:schemaRef ds:uri="http://schemas.openxmlformats.org/officeDocument/2006/bibliography"/>
   </ds:schemaRefs>

</xml_diff>

<commit_message>
update Report-ARIMA and Temporal EDA
</commit_message>
<xml_diff>
--- a/Felipe Steudel - CA1 - Report - Machine Learning for Business.docx
+++ b/Felipe Steudel - CA1 - Report - Machine Learning for Business.docx
@@ -4,6 +4,24 @@
   <w:body>
     <w:p>
       <w:pPr>
+        <w:pStyle w:val="Ttulo1"/>
+      </w:pPr>
+      <w:proofErr w:type="spellStart"/>
+      <w:r>
+        <w:t>Introdução</w:t>
+      </w:r>
+      <w:proofErr w:type="spellEnd"/>
+      <w:r>
+        <w:t xml:space="preserve"> e </w:t>
+      </w:r>
+      <w:proofErr w:type="spellStart"/>
+      <w:r>
+        <w:t>Motivação</w:t>
+      </w:r>
+      <w:proofErr w:type="spellEnd"/>
+    </w:p>
+    <w:p>
+      <w:pPr>
         <w:pStyle w:val="Ttulo2"/>
       </w:pPr>
       <w:proofErr w:type="spellStart"/>
@@ -11,299 +29,285 @@
         <w:t>Introdução</w:t>
       </w:r>
       <w:proofErr w:type="spellEnd"/>
-      <w:r>
-        <w:t xml:space="preserve"> e </w:t>
-      </w:r>
+    </w:p>
+    <w:p>
+      <w:pPr>
+        <w:rPr>
+          <w:lang w:val="pt-BR"/>
+        </w:rPr>
+      </w:pPr>
+      <w:r>
+        <w:rPr>
+          <w:lang w:val="pt-BR"/>
+        </w:rPr>
+        <w:t xml:space="preserve">A avaliação de dados educacionais é crucial para a criação de políticas públicas, o planejamento de investimentos e a promoção de uma sociedade mais justa. Em um cenário europeu, onde as desigualdades entre regiões e grupos sociais </w:t>
+      </w:r>
+      <w:proofErr w:type="gramStart"/>
+      <w:r>
+        <w:rPr>
+          <w:lang w:val="pt-BR"/>
+        </w:rPr>
+        <w:t>persistem,</w:t>
+      </w:r>
+      <w:proofErr w:type="gramEnd"/>
+      <w:r>
+        <w:rPr>
+          <w:lang w:val="pt-BR"/>
+        </w:rPr>
+        <w:t xml:space="preserve"> entender os níveis de educação pode fornecer dados valiosos para tomadas de decisões estratégicas.</w:t>
+      </w:r>
+    </w:p>
+    <w:p>
+      <w:pPr>
+        <w:pStyle w:val="Ttulo2"/>
+      </w:pPr>
       <w:proofErr w:type="spellStart"/>
       <w:r>
         <w:t>Motivação</w:t>
       </w:r>
       <w:proofErr w:type="spellEnd"/>
-    </w:p>
-    <w:p>
-      <w:pPr>
-        <w:pStyle w:val="Ttulo3"/>
-      </w:pPr>
-      <w:proofErr w:type="spellStart"/>
-      <w:r>
-        <w:t>Introdução</w:t>
-      </w:r>
-      <w:proofErr w:type="spellEnd"/>
-    </w:p>
-    <w:p>
-      <w:pPr>
-        <w:rPr>
-          <w:lang w:val="pt-BR"/>
-        </w:rPr>
-      </w:pPr>
-      <w:r>
-        <w:rPr>
-          <w:lang w:val="pt-BR"/>
-        </w:rPr>
-        <w:t xml:space="preserve">A avaliação de dados educacionais é crucial para a criação de políticas públicas, o planejamento de investimentos e a promoção de uma sociedade mais justa. Em um cenário europeu, onde as desigualdades entre regiões e grupos sociais </w:t>
+      <w:r>
+        <w:t xml:space="preserve"> </w:t>
+      </w:r>
+      <w:proofErr w:type="spellStart"/>
+      <w:r>
+        <w:t>para</w:t>
+      </w:r>
+      <w:proofErr w:type="spellEnd"/>
+      <w:r>
+        <w:t xml:space="preserve"> o </w:t>
+      </w:r>
+      <w:proofErr w:type="spellStart"/>
+      <w:r>
+        <w:t>Projeto</w:t>
+      </w:r>
+      <w:proofErr w:type="spellEnd"/>
+    </w:p>
+    <w:p>
+      <w:pPr>
+        <w:rPr>
+          <w:lang w:val="pt-BR"/>
+        </w:rPr>
+      </w:pPr>
+      <w:r>
+        <w:rPr>
+          <w:lang w:val="pt-BR"/>
+        </w:rPr>
+        <w:t xml:space="preserve">A motivação para este projeto vem da necessidade de investigar as diferenças no nível educacional entre países, idades e gêneros na Europa. Com essa avaliação, </w:t>
       </w:r>
       <w:proofErr w:type="gramStart"/>
       <w:r>
         <w:rPr>
           <w:lang w:val="pt-BR"/>
         </w:rPr>
-        <w:t>persistem,</w:t>
+        <w:t>busca-se</w:t>
       </w:r>
       <w:proofErr w:type="gramEnd"/>
       <w:r>
         <w:rPr>
           <w:lang w:val="pt-BR"/>
         </w:rPr>
-        <w:t xml:space="preserve"> entender os níveis de educação pode fornecer dados valiosos para tomadas de decisões estratégicas.</w:t>
-      </w:r>
-    </w:p>
-    <w:p>
-      <w:pPr>
-        <w:pStyle w:val="Ttulo3"/>
-      </w:pPr>
-      <w:proofErr w:type="spellStart"/>
-      <w:r>
-        <w:t>Motivação</w:t>
-      </w:r>
-      <w:proofErr w:type="spellEnd"/>
-      <w:r>
-        <w:t xml:space="preserve"> </w:t>
-      </w:r>
-      <w:proofErr w:type="spellStart"/>
-      <w:r>
-        <w:t>para</w:t>
-      </w:r>
-      <w:proofErr w:type="spellEnd"/>
-      <w:r>
-        <w:t xml:space="preserve"> o </w:t>
+        <w:t xml:space="preserve"> reconhecer padrões, agrupamentos e potenciais disparidades que possam orientar futuras pesquisas ou iniciativas de aprimoramento por parte de instituições de ensino e governos.</w:t>
+      </w:r>
+    </w:p>
+    <w:p>
+      <w:pPr>
+        <w:pStyle w:val="Ttulo2"/>
+        <w:rPr>
+          <w:lang w:val="pt-BR"/>
+        </w:rPr>
+      </w:pPr>
+      <w:r>
+        <w:rPr>
+          <w:lang w:val="pt-BR"/>
+        </w:rPr>
+        <w:t>Descrição do Problema</w:t>
+      </w:r>
+    </w:p>
+    <w:p>
+      <w:r>
+        <w:rPr>
+          <w:lang w:val="pt-BR"/>
+        </w:rPr>
+        <w:t xml:space="preserve">O conjunto de dados empregado inclui dados sobre o grau de </w:t>
+      </w:r>
+      <w:r>
+        <w:rPr>
+          <w:lang w:val="pt-BR"/>
+        </w:rPr>
+        <w:t>escolaridade</w:t>
+      </w:r>
+      <w:r>
+        <w:rPr>
+          <w:lang w:val="pt-BR"/>
+        </w:rPr>
+        <w:t xml:space="preserve"> da população </w:t>
+      </w:r>
+      <w:proofErr w:type="spellStart"/>
+      <w:r>
+        <w:rPr>
+          <w:lang w:val="pt-BR"/>
+        </w:rPr>
+        <w:t>europeia</w:t>
+      </w:r>
+      <w:proofErr w:type="spellEnd"/>
+      <w:r>
+        <w:rPr>
+          <w:lang w:val="pt-BR"/>
+        </w:rPr>
+        <w:t xml:space="preserve">, divididos por </w:t>
+      </w:r>
+      <w:r>
+        <w:rPr>
+          <w:lang w:val="pt-BR"/>
+        </w:rPr>
+        <w:t>faixas etárias</w:t>
+      </w:r>
+      <w:r>
+        <w:rPr>
+          <w:lang w:val="pt-BR"/>
+        </w:rPr>
+        <w:t xml:space="preserve">, gênero e localização geográfica. </w:t>
+      </w:r>
+      <w:r>
+        <w:t>Education attainment is given by International Standard Classification of Education (ISCED11).</w:t>
+      </w:r>
+    </w:p>
+    <w:p>
+      <w:r>
+        <w:t>ISCED11 education levels are the following:</w:t>
+      </w:r>
+    </w:p>
+    <w:p>
+      <w:pPr>
+        <w:spacing w:after="0"/>
+      </w:pPr>
+      <w:r>
+        <w:t>X - No schooling</w:t>
+      </w:r>
+    </w:p>
+    <w:p>
+      <w:pPr>
+        <w:spacing w:after="0"/>
+      </w:pPr>
+      <w:r>
+        <w:t>0 - Early childhood education</w:t>
+      </w:r>
+    </w:p>
+    <w:p>
+      <w:pPr>
+        <w:spacing w:after="0"/>
+      </w:pPr>
+      <w:r>
+        <w:t>1 - Primary education</w:t>
+      </w:r>
+    </w:p>
+    <w:p>
+      <w:pPr>
+        <w:spacing w:after="0"/>
+      </w:pPr>
+      <w:r>
+        <w:t>2 - Lower secondary education</w:t>
+      </w:r>
+    </w:p>
+    <w:p>
+      <w:pPr>
+        <w:spacing w:after="0"/>
+      </w:pPr>
+      <w:r>
+        <w:t>3 - Upper secondary education</w:t>
+      </w:r>
+    </w:p>
+    <w:p>
+      <w:pPr>
+        <w:spacing w:after="0"/>
+      </w:pPr>
+      <w:r>
+        <w:t>4 - Post-secondary non-tertiary education</w:t>
+      </w:r>
+    </w:p>
+    <w:p>
+      <w:pPr>
+        <w:spacing w:after="0"/>
+      </w:pPr>
+      <w:r>
+        <w:t>5 - Short-cycle tertiary education</w:t>
+      </w:r>
+    </w:p>
+    <w:p>
+      <w:pPr>
+        <w:spacing w:after="0"/>
+      </w:pPr>
+      <w:r>
+        <w:t>6 - Bachelor’s or equivalent level</w:t>
+      </w:r>
+    </w:p>
+    <w:p>
+      <w:pPr>
+        <w:spacing w:after="0"/>
+      </w:pPr>
+      <w:r>
+        <w:t>7 - Master’s or equivalent level</w:t>
+      </w:r>
+    </w:p>
+    <w:p>
+      <w:pPr>
+        <w:spacing w:after="0"/>
+      </w:pPr>
+      <w:r>
+        <w:t>8 - Doctoral or equivalent level</w:t>
+      </w:r>
+    </w:p>
+    <w:p>
+      <w:r>
+        <w:t>9 - Not elsewhere classified</w:t>
+      </w:r>
+    </w:p>
+    <w:p>
+      <w:pPr>
+        <w:spacing w:after="0"/>
+        <w:rPr>
+          <w:lang w:val="pt-BR"/>
+        </w:rPr>
+      </w:pPr>
+      <w:r>
+        <w:rPr>
+          <w:lang w:val="pt-BR"/>
+        </w:rPr>
+        <w:t xml:space="preserve">Devido à vasta quantidade e variedade dos dados, é um desafio identificar padrões pertinentes sem o uso de métodos adequados de análise e agrupamento. Portanto, o projeto visa utilizar algoritmos de aprendizado de máquina (especialmente de </w:t>
+      </w:r>
+      <w:proofErr w:type="spellStart"/>
+      <w:r>
+        <w:rPr>
+          <w:lang w:val="pt-BR"/>
+        </w:rPr>
+        <w:t>clusterização</w:t>
+      </w:r>
+      <w:proofErr w:type="spellEnd"/>
+      <w:r>
+        <w:rPr>
+          <w:lang w:val="pt-BR"/>
+        </w:rPr>
+        <w:t>) para identificar agrupamentos naturais nos dados que possuam características semelhantes.</w:t>
+      </w:r>
+    </w:p>
+    <w:p>
+      <w:pPr>
+        <w:pStyle w:val="Ttulo2"/>
+      </w:pPr>
+      <w:proofErr w:type="spellStart"/>
+      <w:r>
+        <w:t>Objetivos</w:t>
+      </w:r>
+      <w:proofErr w:type="spellEnd"/>
+      <w:r>
+        <w:t xml:space="preserve"> do </w:t>
       </w:r>
       <w:proofErr w:type="spellStart"/>
       <w:r>
         <w:t>Projeto</w:t>
       </w:r>
       <w:proofErr w:type="spellEnd"/>
-    </w:p>
-    <w:p>
-      <w:pPr>
-        <w:rPr>
-          <w:lang w:val="pt-BR"/>
-        </w:rPr>
-      </w:pPr>
-      <w:r>
-        <w:rPr>
-          <w:lang w:val="pt-BR"/>
-        </w:rPr>
-        <w:t xml:space="preserve">A motivação para este projeto vem da necessidade de investigar as diferenças no nível educacional entre países, idades e gêneros na Europa. Com essa avaliação, </w:t>
-      </w:r>
-      <w:proofErr w:type="gramStart"/>
-      <w:r>
-        <w:rPr>
-          <w:lang w:val="pt-BR"/>
-        </w:rPr>
-        <w:t>busca-se</w:t>
-      </w:r>
-      <w:proofErr w:type="gramEnd"/>
-      <w:r>
-        <w:rPr>
-          <w:lang w:val="pt-BR"/>
-        </w:rPr>
-        <w:t xml:space="preserve"> reconhecer padrões, agrupamentos e potenciais disparidades que possam orientar futuras pesquisas ou iniciativas de aprimoramento por parte de instituições de ensino e governos.</w:t>
-      </w:r>
-    </w:p>
-    <w:p>
-      <w:pPr>
-        <w:pStyle w:val="Ttulo3"/>
-        <w:rPr>
-          <w:lang w:val="pt-BR"/>
-        </w:rPr>
-      </w:pPr>
-      <w:r>
-        <w:rPr>
-          <w:lang w:val="pt-BR"/>
-        </w:rPr>
-        <w:t>Descrição do Problema</w:t>
-      </w:r>
-    </w:p>
-    <w:p>
-      <w:r>
-        <w:rPr>
-          <w:lang w:val="pt-BR"/>
-        </w:rPr>
-        <w:t xml:space="preserve">O conjunto de dados empregado inclui dados sobre o grau de </w:t>
-      </w:r>
-      <w:r>
-        <w:rPr>
-          <w:lang w:val="pt-BR"/>
-        </w:rPr>
-        <w:t>escolaridade</w:t>
-      </w:r>
-      <w:r>
-        <w:rPr>
-          <w:lang w:val="pt-BR"/>
-        </w:rPr>
-        <w:t xml:space="preserve"> da população </w:t>
-      </w:r>
-      <w:proofErr w:type="spellStart"/>
-      <w:r>
-        <w:rPr>
-          <w:lang w:val="pt-BR"/>
-        </w:rPr>
-        <w:t>europeia</w:t>
-      </w:r>
-      <w:proofErr w:type="spellEnd"/>
-      <w:r>
-        <w:rPr>
-          <w:lang w:val="pt-BR"/>
-        </w:rPr>
-        <w:t xml:space="preserve">, divididos por </w:t>
-      </w:r>
-      <w:r>
-        <w:rPr>
-          <w:lang w:val="pt-BR"/>
-        </w:rPr>
-        <w:t>faixas etárias</w:t>
-      </w:r>
-      <w:r>
-        <w:rPr>
-          <w:lang w:val="pt-BR"/>
-        </w:rPr>
-        <w:t xml:space="preserve">, gênero e localização geográfica. </w:t>
-      </w:r>
-      <w:r>
-        <w:t>Education attainment is given by International Standard Classification of Education (ISCED11).</w:t>
-      </w:r>
-    </w:p>
-    <w:p>
-      <w:r>
-        <w:t>ISCED11 education levels are the following:</w:t>
-      </w:r>
-    </w:p>
-    <w:p>
-      <w:pPr>
-        <w:spacing w:after="0"/>
-      </w:pPr>
-      <w:r>
-        <w:t>X - No schooling</w:t>
-      </w:r>
-    </w:p>
-    <w:p>
-      <w:pPr>
-        <w:spacing w:after="0"/>
-      </w:pPr>
-      <w:r>
-        <w:t>0 - Early childhood education</w:t>
-      </w:r>
-    </w:p>
-    <w:p>
-      <w:pPr>
-        <w:spacing w:after="0"/>
-      </w:pPr>
-      <w:r>
-        <w:t>1 - Primary education</w:t>
-      </w:r>
-    </w:p>
-    <w:p>
-      <w:pPr>
-        <w:spacing w:after="0"/>
-      </w:pPr>
-      <w:r>
-        <w:t>2 - Lower secondary education</w:t>
-      </w:r>
-    </w:p>
-    <w:p>
-      <w:pPr>
-        <w:spacing w:after="0"/>
-      </w:pPr>
-      <w:r>
-        <w:t>3 - Upper secondary education</w:t>
-      </w:r>
-    </w:p>
-    <w:p>
-      <w:pPr>
-        <w:spacing w:after="0"/>
-      </w:pPr>
-      <w:r>
-        <w:t>4 - Post-secondary non-tertiary education</w:t>
-      </w:r>
-    </w:p>
-    <w:p>
-      <w:pPr>
-        <w:spacing w:after="0"/>
-      </w:pPr>
-      <w:r>
-        <w:t>5 - Short-cycle tertiary education</w:t>
-      </w:r>
-    </w:p>
-    <w:p>
-      <w:pPr>
-        <w:spacing w:after="0"/>
-      </w:pPr>
-      <w:r>
-        <w:t>6 - Bachelor’s or equivalent level</w:t>
-      </w:r>
-    </w:p>
-    <w:p>
-      <w:pPr>
-        <w:spacing w:after="0"/>
-      </w:pPr>
-      <w:r>
-        <w:t>7 - Master’s or equivalent level</w:t>
-      </w:r>
-    </w:p>
-    <w:p>
-      <w:pPr>
-        <w:spacing w:after="0"/>
-      </w:pPr>
-      <w:r>
-        <w:t>8 - Doctoral or equivalent level</w:t>
-      </w:r>
-    </w:p>
-    <w:p>
-      <w:r>
-        <w:t>9 - Not elsewhere classified</w:t>
-      </w:r>
-    </w:p>
-    <w:p>
-      <w:pPr>
-        <w:spacing w:after="0"/>
-        <w:rPr>
-          <w:lang w:val="pt-BR"/>
-        </w:rPr>
-      </w:pPr>
-      <w:r>
-        <w:rPr>
-          <w:lang w:val="pt-BR"/>
-        </w:rPr>
-        <w:t xml:space="preserve">Devido à vasta quantidade e variedade dos dados, é um desafio identificar padrões pertinentes sem o uso de métodos adequados de análise e agrupamento. Portanto, o projeto visa utilizar algoritmos de aprendizado de máquina (especialmente de </w:t>
-      </w:r>
-      <w:proofErr w:type="spellStart"/>
-      <w:r>
-        <w:rPr>
-          <w:lang w:val="pt-BR"/>
-        </w:rPr>
-        <w:t>clusterização</w:t>
-      </w:r>
-      <w:proofErr w:type="spellEnd"/>
-      <w:r>
-        <w:rPr>
-          <w:lang w:val="pt-BR"/>
-        </w:rPr>
-        <w:t>) para identificar agrupamentos naturais nos dados que possuam características semelhantes.</w:t>
-      </w:r>
-    </w:p>
-    <w:p>
-      <w:pPr>
-        <w:pStyle w:val="Ttulo2"/>
-        <w:rPr>
-          <w:lang w:val="pt-BR"/>
-        </w:rPr>
-      </w:pPr>
-      <w:r>
-        <w:rPr>
-          <w:lang w:val="pt-BR"/>
-        </w:rPr>
-        <w:t>Objetivos do Projeto</w:t>
-      </w:r>
     </w:p>
     <w:p>
       <w:pPr>
@@ -367,6 +371,7 @@
         <w:rPr>
           <w:lang w:val="pt-BR"/>
         </w:rPr>
+        <w:lastRenderedPageBreak/>
         <w:t xml:space="preserve">Executar </w:t>
       </w:r>
       <w:proofErr w:type="gramStart"/>
@@ -407,7 +412,6 @@
         <w:rPr>
           <w:lang w:val="pt-BR"/>
         </w:rPr>
-        <w:lastRenderedPageBreak/>
         <w:t>Utilizar métodos de agrupamento para agrupar observações com atributos parecidos;</w:t>
       </w:r>
     </w:p>
@@ -450,16 +454,36 @@
     <w:p>
       <w:pPr>
         <w:pStyle w:val="Ttulo2"/>
-        <w:rPr>
-          <w:lang w:val="pt-BR"/>
-        </w:rPr>
-      </w:pPr>
-      <w:r>
-        <w:rPr>
-          <w:lang w:val="pt-BR"/>
-        </w:rPr>
-        <w:t>Justificativa para o Conjunto de Dados Escolhido</w:t>
-      </w:r>
+      </w:pPr>
+      <w:proofErr w:type="spellStart"/>
+      <w:r>
+        <w:t>Justificativa</w:t>
+      </w:r>
+      <w:proofErr w:type="spellEnd"/>
+      <w:r>
+        <w:t xml:space="preserve"> </w:t>
+      </w:r>
+      <w:proofErr w:type="spellStart"/>
+      <w:r>
+        <w:t>para</w:t>
+      </w:r>
+      <w:proofErr w:type="spellEnd"/>
+      <w:r>
+        <w:t xml:space="preserve"> o </w:t>
+      </w:r>
+      <w:proofErr w:type="spellStart"/>
+      <w:r>
+        <w:t>Conjunto</w:t>
+      </w:r>
+      <w:proofErr w:type="spellEnd"/>
+      <w:r>
+        <w:t xml:space="preserve"> de Dados </w:t>
+      </w:r>
+      <w:proofErr w:type="spellStart"/>
+      <w:r>
+        <w:t>Escolhido</w:t>
+      </w:r>
+      <w:proofErr w:type="spellEnd"/>
     </w:p>
     <w:p>
       <w:pPr>
@@ -620,28 +644,16 @@
     <w:p>
       <w:pPr>
         <w:pStyle w:val="Ttulo2"/>
-      </w:pPr>
-      <w:proofErr w:type="spellStart"/>
-      <w:r>
-        <w:t>Justificativa</w:t>
-      </w:r>
-      <w:proofErr w:type="spellEnd"/>
-      <w:r>
-        <w:t xml:space="preserve"> </w:t>
-      </w:r>
-      <w:proofErr w:type="spellStart"/>
-      <w:r>
-        <w:t>da</w:t>
-      </w:r>
-      <w:proofErr w:type="spellEnd"/>
-      <w:r>
-        <w:t xml:space="preserve"> </w:t>
-      </w:r>
-      <w:proofErr w:type="spellStart"/>
-      <w:r>
-        <w:t>Escolha</w:t>
-      </w:r>
-      <w:proofErr w:type="spellEnd"/>
+        <w:rPr>
+          <w:lang w:val="pt-BR"/>
+        </w:rPr>
+      </w:pPr>
+      <w:r>
+        <w:rPr>
+          <w:lang w:val="pt-BR"/>
+        </w:rPr>
+        <w:t>Justificativa da Escolha</w:t>
+      </w:r>
     </w:p>
     <w:p>
       <w:pPr>
@@ -1467,6 +1479,1039 @@
         <w:t xml:space="preserve"> hierárquica se mostrou mais eficiente para identificar os padrões educacionais contidos nos dados, tornando-se, assim, a estratégia mais apropriada para esta avaliação.</w:t>
       </w:r>
     </w:p>
+    <w:p>
+      <w:pPr>
+        <w:pStyle w:val="Ttulo1"/>
+      </w:pPr>
+      <w:r>
+        <w:t xml:space="preserve">EDA de </w:t>
+      </w:r>
+      <w:proofErr w:type="spellStart"/>
+      <w:r>
+        <w:t>Série</w:t>
+      </w:r>
+      <w:proofErr w:type="spellEnd"/>
+      <w:r>
+        <w:t xml:space="preserve"> Temporal</w:t>
+      </w:r>
+    </w:p>
+    <w:p>
+      <w:pPr>
+        <w:rPr>
+          <w:lang w:val="pt-BR"/>
+        </w:rPr>
+      </w:pPr>
+      <w:r>
+        <w:rPr>
+          <w:lang w:val="pt-BR"/>
+        </w:rPr>
+        <w:t xml:space="preserve">Para se responder a pergunta de: </w:t>
+      </w:r>
+      <w:r>
+        <w:rPr>
+          <w:lang w:val="pt-BR"/>
+        </w:rPr>
+        <w:t>Como agrupar países europeus com base em padrões de níve</w:t>
+      </w:r>
+      <w:r>
+        <w:rPr>
+          <w:lang w:val="pt-BR"/>
+        </w:rPr>
+        <w:t xml:space="preserve">l educacional ao longo dos anos? </w:t>
+      </w:r>
+      <w:r>
+        <w:rPr>
+          <w:lang w:val="pt-BR"/>
+        </w:rPr>
+        <w:t>Devemos entender o comportamento dos dados ao longo do tempo, encontrar dados faltantes, valores extremos ou padrões sazonais importante.</w:t>
+      </w:r>
+    </w:p>
+    <w:p>
+      <w:pPr>
+        <w:pStyle w:val="Ttulo3"/>
+        <w:rPr>
+          <w:lang w:val="pt-BR"/>
+        </w:rPr>
+      </w:pPr>
+      <w:r>
+        <w:rPr>
+          <w:lang w:val="pt-BR"/>
+        </w:rPr>
+        <w:t>Média/mediana de nível educacional por ano</w:t>
+      </w:r>
+    </w:p>
+    <w:p>
+      <w:pPr>
+        <w:pStyle w:val="Ttulo3"/>
+        <w:rPr>
+          <w:lang w:val="pt-BR"/>
+        </w:rPr>
+      </w:pPr>
+      <w:r>
+        <w:rPr>
+          <w:lang w:val="pt-BR"/>
+        </w:rPr>
+        <w:t>Evolução temporal por país</w:t>
+      </w:r>
+    </w:p>
+    <w:p>
+      <w:pPr>
+        <w:rPr>
+          <w:lang w:val="pt-BR"/>
+        </w:rPr>
+      </w:pPr>
+      <w:proofErr w:type="spellStart"/>
+      <w:r>
+        <w:rPr>
+          <w:lang w:val="pt-BR"/>
+        </w:rPr>
+        <w:t>Mapenado</w:t>
+      </w:r>
+      <w:proofErr w:type="spellEnd"/>
+      <w:r>
+        <w:rPr>
+          <w:lang w:val="pt-BR"/>
+        </w:rPr>
+        <w:t xml:space="preserve"> os </w:t>
+      </w:r>
+      <w:proofErr w:type="gramStart"/>
+      <w:r>
+        <w:rPr>
+          <w:lang w:val="pt-BR"/>
+        </w:rPr>
+        <w:t>5</w:t>
+      </w:r>
+      <w:proofErr w:type="gramEnd"/>
+      <w:r>
+        <w:rPr>
+          <w:lang w:val="pt-BR"/>
+        </w:rPr>
+        <w:t xml:space="preserve"> </w:t>
+      </w:r>
+      <w:proofErr w:type="spellStart"/>
+      <w:r>
+        <w:rPr>
+          <w:lang w:val="pt-BR"/>
+        </w:rPr>
+        <w:t>paises</w:t>
+      </w:r>
+      <w:proofErr w:type="spellEnd"/>
+      <w:r>
+        <w:rPr>
+          <w:lang w:val="pt-BR"/>
+        </w:rPr>
+        <w:t xml:space="preserve"> com mais registros para identificar a evolução do nível educacional de cada pais.</w:t>
+      </w:r>
+    </w:p>
+    <w:p>
+      <w:pPr>
+        <w:pStyle w:val="Ttulo3"/>
+        <w:rPr>
+          <w:lang w:val="pt-BR"/>
+        </w:rPr>
+      </w:pPr>
+      <w:r>
+        <w:rPr>
+          <w:lang w:val="pt-BR"/>
+        </w:rPr>
+        <w:t>Evolução temporal por faixa etária</w:t>
+      </w:r>
+    </w:p>
+    <w:p>
+      <w:pPr>
+        <w:rPr>
+          <w:lang w:val="pt-BR"/>
+        </w:rPr>
+      </w:pPr>
+      <w:r>
+        <w:rPr>
+          <w:lang w:val="pt-BR"/>
+        </w:rPr>
+        <w:t xml:space="preserve">Mapeado as </w:t>
+      </w:r>
+      <w:proofErr w:type="gramStart"/>
+      <w:r>
+        <w:rPr>
+          <w:lang w:val="pt-BR"/>
+        </w:rPr>
+        <w:t>5</w:t>
+      </w:r>
+      <w:proofErr w:type="gramEnd"/>
+      <w:r>
+        <w:rPr>
+          <w:lang w:val="pt-BR"/>
+        </w:rPr>
+        <w:t xml:space="preserve"> faixas etárias com mais registros para identificar </w:t>
+      </w:r>
+      <w:proofErr w:type="spellStart"/>
+      <w:r>
+        <w:rPr>
+          <w:lang w:val="pt-BR"/>
+        </w:rPr>
+        <w:t>nivel</w:t>
+      </w:r>
+      <w:proofErr w:type="spellEnd"/>
+      <w:r>
+        <w:rPr>
+          <w:lang w:val="pt-BR"/>
+        </w:rPr>
+        <w:t xml:space="preserve"> educacional por Faixa Etária.</w:t>
+      </w:r>
+    </w:p>
+    <w:p>
+      <w:pPr>
+        <w:pStyle w:val="Ttulo3"/>
+        <w:rPr>
+          <w:lang w:val="pt-BR"/>
+        </w:rPr>
+      </w:pPr>
+      <w:proofErr w:type="spellStart"/>
+      <w:r>
+        <w:rPr>
+          <w:lang w:val="pt-BR"/>
+        </w:rPr>
+        <w:t>Heatmap</w:t>
+      </w:r>
+      <w:proofErr w:type="spellEnd"/>
+      <w:r>
+        <w:rPr>
+          <w:lang w:val="pt-BR"/>
+        </w:rPr>
+        <w:t xml:space="preserve"> (Ano x País)</w:t>
+      </w:r>
+    </w:p>
+    <w:p>
+      <w:pPr>
+        <w:pStyle w:val="Ttulo3"/>
+        <w:rPr>
+          <w:lang w:val="pt-BR"/>
+        </w:rPr>
+      </w:pPr>
+      <w:proofErr w:type="spellStart"/>
+      <w:r>
+        <w:rPr>
+          <w:lang w:val="pt-BR"/>
+        </w:rPr>
+        <w:t>Rolling</w:t>
+      </w:r>
+      <w:proofErr w:type="spellEnd"/>
+      <w:r>
+        <w:rPr>
+          <w:lang w:val="pt-BR"/>
+        </w:rPr>
+        <w:t xml:space="preserve"> </w:t>
+      </w:r>
+      <w:proofErr w:type="spellStart"/>
+      <w:r>
+        <w:rPr>
+          <w:lang w:val="pt-BR"/>
+        </w:rPr>
+        <w:t>Mean</w:t>
+      </w:r>
+      <w:proofErr w:type="spellEnd"/>
+    </w:p>
+    <w:p>
+      <w:pPr>
+        <w:pStyle w:val="Ttulo3"/>
+        <w:rPr>
+          <w:lang w:val="pt-BR"/>
+        </w:rPr>
+      </w:pPr>
+      <w:r>
+        <w:rPr>
+          <w:lang w:val="pt-BR"/>
+        </w:rPr>
+        <w:t>Decomposição</w:t>
+      </w:r>
+    </w:p>
+    <w:p>
+      <w:pPr>
+        <w:rPr>
+          <w:lang w:val="pt-BR"/>
+        </w:rPr>
+      </w:pPr>
+      <w:r>
+        <w:rPr>
+          <w:lang w:val="pt-BR"/>
+        </w:rPr>
+        <w:t xml:space="preserve">A Decomposição demonstrou que </w:t>
+      </w:r>
+      <w:r>
+        <w:rPr>
+          <w:lang w:val="pt-BR"/>
+        </w:rPr>
+        <w:t xml:space="preserve">não foi detectada uma sazonalidade clara na série. Isso pode ter ocorrido porque os dados têm </w:t>
+      </w:r>
+      <w:proofErr w:type="spellStart"/>
+      <w:r>
+        <w:rPr>
+          <w:lang w:val="pt-BR"/>
+        </w:rPr>
+        <w:t>frequência</w:t>
+      </w:r>
+      <w:proofErr w:type="spellEnd"/>
+      <w:r>
+        <w:rPr>
+          <w:lang w:val="pt-BR"/>
+        </w:rPr>
+        <w:t xml:space="preserve"> anual, e a decomposição espera múltiplas observações por período (ex: mensal ou trimestral dentro de cada ano).</w:t>
+      </w:r>
+    </w:p>
+    <w:p>
+      <w:pPr>
+        <w:rPr>
+          <w:lang w:val="pt-BR"/>
+        </w:rPr>
+      </w:pPr>
+      <w:r>
+        <w:rPr>
+          <w:lang w:val="pt-BR"/>
+        </w:rPr>
+        <w:t>O componente Residual também sugere que não sobrou variação não explicada após separar a tendência e a ausente sazonalidade, ou seja, tudo o que podia ser modelado está contido na tendência.</w:t>
+      </w:r>
+    </w:p>
+    <w:p>
+      <w:pPr>
+        <w:pStyle w:val="Ttulo1"/>
+        <w:rPr>
+          <w:lang w:val="pt-BR"/>
+        </w:rPr>
+      </w:pPr>
+      <w:r>
+        <w:rPr>
+          <w:lang w:val="pt-BR"/>
+        </w:rPr>
+        <w:t>ARIMA</w:t>
+      </w:r>
+    </w:p>
+    <w:p>
+      <w:pPr>
+        <w:rPr>
+          <w:rStyle w:val="Forte"/>
+          <w:b w:val="0"/>
+          <w:bCs w:val="0"/>
+          <w:lang w:val="pt-BR"/>
+        </w:rPr>
+      </w:pPr>
+      <w:r>
+        <w:rPr>
+          <w:lang w:val="pt-BR"/>
+        </w:rPr>
+        <w:t xml:space="preserve">A modelagem ARIMA foi aplicada a uma série temporal representando a média de nível educacional ao longo dos anos em um país europeu, com o objetivo de entender padrões </w:t>
+      </w:r>
+      <w:proofErr w:type="gramStart"/>
+      <w:r>
+        <w:rPr>
+          <w:lang w:val="pt-BR"/>
+        </w:rPr>
+        <w:lastRenderedPageBreak/>
+        <w:t>que</w:t>
+      </w:r>
+      <w:proofErr w:type="gramEnd"/>
+      <w:r>
+        <w:rPr>
+          <w:lang w:val="pt-BR"/>
+        </w:rPr>
+        <w:t xml:space="preserve"> possam sustentar os agrupamentos realizados na análise de </w:t>
+      </w:r>
+      <w:proofErr w:type="spellStart"/>
+      <w:r>
+        <w:rPr>
+          <w:lang w:val="pt-BR"/>
+        </w:rPr>
+        <w:t>clusterização</w:t>
+      </w:r>
+      <w:proofErr w:type="spellEnd"/>
+      <w:r>
+        <w:rPr>
+          <w:lang w:val="pt-BR"/>
+        </w:rPr>
+        <w:t>.</w:t>
+      </w:r>
+      <w:r>
+        <w:rPr>
+          <w:lang w:val="pt-BR"/>
+        </w:rPr>
+        <w:t xml:space="preserve"> </w:t>
+      </w:r>
+      <w:proofErr w:type="gramStart"/>
+      <w:r>
+        <w:rPr>
+          <w:lang w:val="pt-BR"/>
+        </w:rPr>
+        <w:t>Foi</w:t>
+      </w:r>
+      <w:proofErr w:type="gramEnd"/>
+      <w:r>
+        <w:rPr>
+          <w:lang w:val="pt-BR"/>
+        </w:rPr>
+        <w:t xml:space="preserve"> utilizado os dados da Alemanha como exemplo para a modelagem:</w:t>
+      </w:r>
+    </w:p>
+    <w:p>
+      <w:pPr>
+        <w:pStyle w:val="Ttulo2"/>
+      </w:pPr>
+      <w:proofErr w:type="spellStart"/>
+      <w:r>
+        <w:t>Análise</w:t>
+      </w:r>
+      <w:proofErr w:type="spellEnd"/>
+      <w:r>
+        <w:t xml:space="preserve"> de </w:t>
+      </w:r>
+      <w:proofErr w:type="spellStart"/>
+      <w:r>
+        <w:t>Estacionariedade</w:t>
+      </w:r>
+      <w:proofErr w:type="spellEnd"/>
+    </w:p>
+    <w:p>
+      <w:pPr>
+        <w:pStyle w:val="Ttulo3"/>
+      </w:pPr>
+      <w:proofErr w:type="spellStart"/>
+      <w:r>
+        <w:t>Teste</w:t>
+      </w:r>
+      <w:proofErr w:type="spellEnd"/>
+      <w:r>
+        <w:t xml:space="preserve"> de Dickey-Fuller </w:t>
+      </w:r>
+      <w:proofErr w:type="spellStart"/>
+      <w:r>
+        <w:t>Aumentado</w:t>
+      </w:r>
+      <w:proofErr w:type="spellEnd"/>
+      <w:r>
+        <w:t xml:space="preserve"> (ADF)</w:t>
+      </w:r>
+    </w:p>
+    <w:p>
+      <w:pPr>
+        <w:pStyle w:val="PargrafodaLista"/>
+        <w:numPr>
+          <w:ilvl w:val="0"/>
+          <w:numId w:val="12"/>
+        </w:numPr>
+      </w:pPr>
+      <w:r>
+        <w:rPr>
+          <w:rStyle w:val="Forte"/>
+        </w:rPr>
+        <w:t>ADF Statistic:</w:t>
+      </w:r>
+      <w:r>
+        <w:t xml:space="preserve"> -2.455</w:t>
+      </w:r>
+    </w:p>
+    <w:p>
+      <w:pPr>
+        <w:pStyle w:val="PargrafodaLista"/>
+        <w:numPr>
+          <w:ilvl w:val="0"/>
+          <w:numId w:val="12"/>
+        </w:numPr>
+      </w:pPr>
+      <w:r>
+        <w:rPr>
+          <w:rStyle w:val="Forte"/>
+        </w:rPr>
+        <w:t>p-value:</w:t>
+      </w:r>
+      <w:r>
+        <w:t xml:space="preserve"> 0.127</w:t>
+      </w:r>
+    </w:p>
+    <w:p>
+      <w:pPr>
+        <w:rPr>
+          <w:lang w:val="pt-BR"/>
+        </w:rPr>
+      </w:pPr>
+      <w:proofErr w:type="gramStart"/>
+      <w:r>
+        <w:t xml:space="preserve">Como o p-valor é </w:t>
+      </w:r>
+      <w:proofErr w:type="spellStart"/>
+      <w:r>
+        <w:t>maior</w:t>
+      </w:r>
+      <w:proofErr w:type="spellEnd"/>
+      <w:r>
+        <w:t xml:space="preserve"> </w:t>
+      </w:r>
+      <w:proofErr w:type="spellStart"/>
+      <w:r>
+        <w:t>que</w:t>
+      </w:r>
+      <w:proofErr w:type="spellEnd"/>
+      <w:r>
+        <w:t xml:space="preserve"> 0.05, </w:t>
+      </w:r>
+      <w:proofErr w:type="spellStart"/>
+      <w:r>
+        <w:t>não</w:t>
+      </w:r>
+      <w:proofErr w:type="spellEnd"/>
+      <w:r>
+        <w:t xml:space="preserve"> </w:t>
+      </w:r>
+      <w:proofErr w:type="spellStart"/>
+      <w:r>
+        <w:t>rejeitamos</w:t>
+      </w:r>
+      <w:proofErr w:type="spellEnd"/>
+      <w:r>
+        <w:t xml:space="preserve"> a </w:t>
+      </w:r>
+      <w:proofErr w:type="spellStart"/>
+      <w:r>
+        <w:t>hipótese</w:t>
+      </w:r>
+      <w:proofErr w:type="spellEnd"/>
+      <w:r>
+        <w:t xml:space="preserve"> </w:t>
+      </w:r>
+      <w:proofErr w:type="spellStart"/>
+      <w:r>
+        <w:t>nula</w:t>
+      </w:r>
+      <w:proofErr w:type="spellEnd"/>
+      <w:r>
+        <w:t xml:space="preserve"> de </w:t>
+      </w:r>
+      <w:proofErr w:type="spellStart"/>
+      <w:r>
+        <w:t>que</w:t>
+      </w:r>
+      <w:proofErr w:type="spellEnd"/>
+      <w:r>
+        <w:t xml:space="preserve"> a </w:t>
+      </w:r>
+      <w:proofErr w:type="spellStart"/>
+      <w:r>
+        <w:t>série</w:t>
+      </w:r>
+      <w:proofErr w:type="spellEnd"/>
+      <w:r>
+        <w:t xml:space="preserve"> </w:t>
+      </w:r>
+      <w:proofErr w:type="spellStart"/>
+      <w:r>
+        <w:t>possui</w:t>
+      </w:r>
+      <w:proofErr w:type="spellEnd"/>
+      <w:r>
+        <w:t xml:space="preserve"> </w:t>
+      </w:r>
+      <w:proofErr w:type="spellStart"/>
+      <w:r>
+        <w:t>uma</w:t>
+      </w:r>
+      <w:proofErr w:type="spellEnd"/>
+      <w:r>
+        <w:t xml:space="preserve"> </w:t>
+      </w:r>
+      <w:proofErr w:type="spellStart"/>
+      <w:r>
+        <w:t>raiz</w:t>
+      </w:r>
+      <w:proofErr w:type="spellEnd"/>
+      <w:r>
+        <w:t xml:space="preserve"> </w:t>
+      </w:r>
+      <w:proofErr w:type="spellStart"/>
+      <w:r>
+        <w:t>unitária</w:t>
+      </w:r>
+      <w:proofErr w:type="spellEnd"/>
+      <w:r>
+        <w:t xml:space="preserve">, </w:t>
+      </w:r>
+      <w:proofErr w:type="spellStart"/>
+      <w:r>
+        <w:t>ou</w:t>
+      </w:r>
+      <w:proofErr w:type="spellEnd"/>
+      <w:r>
+        <w:t xml:space="preserve"> </w:t>
+      </w:r>
+      <w:proofErr w:type="spellStart"/>
+      <w:r>
+        <w:t>seja</w:t>
+      </w:r>
+      <w:proofErr w:type="spellEnd"/>
+      <w:r>
+        <w:t xml:space="preserve">, a </w:t>
+      </w:r>
+      <w:proofErr w:type="spellStart"/>
+      <w:r>
+        <w:t>série</w:t>
+      </w:r>
+      <w:proofErr w:type="spellEnd"/>
+      <w:r>
+        <w:t xml:space="preserve"> </w:t>
+      </w:r>
+      <w:proofErr w:type="spellStart"/>
+      <w:r>
+        <w:t>não</w:t>
+      </w:r>
+      <w:proofErr w:type="spellEnd"/>
+      <w:r>
+        <w:t xml:space="preserve"> é </w:t>
+      </w:r>
+      <w:proofErr w:type="spellStart"/>
+      <w:r>
+        <w:t>estacionária</w:t>
+      </w:r>
+      <w:proofErr w:type="spellEnd"/>
+      <w:r>
+        <w:t xml:space="preserve"> </w:t>
+      </w:r>
+      <w:proofErr w:type="spellStart"/>
+      <w:r>
+        <w:t>em</w:t>
+      </w:r>
+      <w:proofErr w:type="spellEnd"/>
+      <w:r>
+        <w:t xml:space="preserve"> </w:t>
+      </w:r>
+      <w:proofErr w:type="spellStart"/>
+      <w:r>
+        <w:t>seu</w:t>
+      </w:r>
+      <w:proofErr w:type="spellEnd"/>
+      <w:r>
+        <w:t xml:space="preserve"> </w:t>
+      </w:r>
+      <w:proofErr w:type="spellStart"/>
+      <w:r>
+        <w:t>estado</w:t>
+      </w:r>
+      <w:proofErr w:type="spellEnd"/>
+      <w:r>
+        <w:t xml:space="preserve"> original.</w:t>
+      </w:r>
+      <w:proofErr w:type="gramEnd"/>
+      <w:r>
+        <w:t xml:space="preserve"> </w:t>
+      </w:r>
+      <w:r>
+        <w:rPr>
+          <w:lang w:val="pt-BR"/>
+        </w:rPr>
+        <w:t>Isso implica que os dados apresentam tendência ao longo do tempo, o que reforça a necessidade de aplicar uma diferenciação antes da modelagem com ARIMA, tornando-a apropriada para séries com comportamento não constante.</w:t>
+      </w:r>
+    </w:p>
+    <w:p>
+      <w:pPr>
+        <w:pStyle w:val="Ttulo2"/>
+      </w:pPr>
+      <w:proofErr w:type="spellStart"/>
+      <w:r>
+        <w:t>Desempenho</w:t>
+      </w:r>
+      <w:proofErr w:type="spellEnd"/>
+      <w:r>
+        <w:t xml:space="preserve"> do </w:t>
+      </w:r>
+      <w:proofErr w:type="spellStart"/>
+      <w:r>
+        <w:t>Modelo</w:t>
+      </w:r>
+      <w:proofErr w:type="spellEnd"/>
+      <w:r>
+        <w:t xml:space="preserve"> ARIMA (1</w:t>
+      </w:r>
+      <w:proofErr w:type="gramStart"/>
+      <w:r>
+        <w:t>,1,1</w:t>
+      </w:r>
+      <w:proofErr w:type="gramEnd"/>
+      <w:r>
+        <w:t>)</w:t>
+      </w:r>
+    </w:p>
+    <w:p>
+      <w:pPr>
+        <w:pStyle w:val="PargrafodaLista"/>
+        <w:numPr>
+          <w:ilvl w:val="0"/>
+          <w:numId w:val="15"/>
+        </w:numPr>
+      </w:pPr>
+      <w:r>
+        <w:rPr>
+          <w:rStyle w:val="Forte"/>
+        </w:rPr>
+        <w:t>RMSE (Root Mean Squared Error):</w:t>
+      </w:r>
+      <w:r>
+        <w:t xml:space="preserve"> 161.33</w:t>
+      </w:r>
+    </w:p>
+    <w:p>
+      <w:pPr>
+        <w:pStyle w:val="PargrafodaLista"/>
+        <w:numPr>
+          <w:ilvl w:val="0"/>
+          <w:numId w:val="15"/>
+        </w:numPr>
+      </w:pPr>
+      <w:r>
+        <w:rPr>
+          <w:rStyle w:val="Forte"/>
+        </w:rPr>
+        <w:t>MAE (Mean Absolute Error):</w:t>
+      </w:r>
+      <w:r>
+        <w:t xml:space="preserve"> 80.68</w:t>
+      </w:r>
+    </w:p>
+    <w:p>
+      <w:pPr>
+        <w:rPr>
+          <w:lang w:val="pt-BR"/>
+        </w:rPr>
+      </w:pPr>
+      <w:r>
+        <w:rPr>
+          <w:lang w:val="pt-BR"/>
+        </w:rPr>
+        <w:t>O RMSE, por penalizar mais fortemente grandes erros, sugere que há flutuações expressivas não capturadas pelo modelo em alguns anos.</w:t>
+      </w:r>
+    </w:p>
+    <w:p>
+      <w:r>
+        <w:t xml:space="preserve">O MAE </w:t>
+      </w:r>
+      <w:proofErr w:type="spellStart"/>
+      <w:r>
+        <w:t>mostra</w:t>
+      </w:r>
+      <w:proofErr w:type="spellEnd"/>
+      <w:r>
+        <w:t xml:space="preserve"> </w:t>
+      </w:r>
+      <w:proofErr w:type="spellStart"/>
+      <w:r>
+        <w:t>que</w:t>
+      </w:r>
+      <w:proofErr w:type="spellEnd"/>
+      <w:r>
+        <w:t xml:space="preserve">, </w:t>
+      </w:r>
+      <w:proofErr w:type="spellStart"/>
+      <w:r>
+        <w:t>em</w:t>
+      </w:r>
+      <w:proofErr w:type="spellEnd"/>
+      <w:r>
+        <w:t xml:space="preserve"> </w:t>
+      </w:r>
+      <w:proofErr w:type="spellStart"/>
+      <w:r>
+        <w:t>média</w:t>
+      </w:r>
+      <w:proofErr w:type="spellEnd"/>
+      <w:r>
+        <w:t xml:space="preserve">, o </w:t>
+      </w:r>
+      <w:proofErr w:type="spellStart"/>
+      <w:r>
+        <w:t>erro</w:t>
+      </w:r>
+      <w:proofErr w:type="spellEnd"/>
+      <w:r>
+        <w:t xml:space="preserve"> </w:t>
+      </w:r>
+      <w:proofErr w:type="spellStart"/>
+      <w:r>
+        <w:t>absoluto</w:t>
+      </w:r>
+      <w:proofErr w:type="spellEnd"/>
+      <w:r>
+        <w:t xml:space="preserve"> é de </w:t>
+      </w:r>
+      <w:proofErr w:type="spellStart"/>
+      <w:r>
+        <w:t>cerca</w:t>
+      </w:r>
+      <w:proofErr w:type="spellEnd"/>
+      <w:r>
+        <w:t xml:space="preserve"> de 80 </w:t>
+      </w:r>
+      <w:proofErr w:type="spellStart"/>
+      <w:r>
+        <w:t>unidades</w:t>
+      </w:r>
+      <w:proofErr w:type="spellEnd"/>
+      <w:r>
+        <w:t xml:space="preserve"> </w:t>
+      </w:r>
+      <w:proofErr w:type="spellStart"/>
+      <w:r>
+        <w:t>na</w:t>
+      </w:r>
+      <w:proofErr w:type="spellEnd"/>
+      <w:r>
+        <w:t xml:space="preserve"> </w:t>
+      </w:r>
+      <w:proofErr w:type="spellStart"/>
+      <w:r>
+        <w:t>escala</w:t>
+      </w:r>
+      <w:proofErr w:type="spellEnd"/>
+      <w:r>
+        <w:t xml:space="preserve"> </w:t>
+      </w:r>
+      <w:proofErr w:type="spellStart"/>
+      <w:r>
+        <w:t>da</w:t>
+      </w:r>
+      <w:proofErr w:type="spellEnd"/>
+      <w:r>
+        <w:t xml:space="preserve"> </w:t>
+      </w:r>
+      <w:proofErr w:type="spellStart"/>
+      <w:r>
+        <w:t>variável</w:t>
+      </w:r>
+      <w:proofErr w:type="spellEnd"/>
+      <w:r>
+        <w:t xml:space="preserve">, o </w:t>
+      </w:r>
+      <w:proofErr w:type="spellStart"/>
+      <w:r>
+        <w:t>que</w:t>
+      </w:r>
+      <w:proofErr w:type="spellEnd"/>
+      <w:r>
+        <w:t xml:space="preserve"> </w:t>
+      </w:r>
+      <w:proofErr w:type="spellStart"/>
+      <w:r>
+        <w:t>pode</w:t>
+      </w:r>
+      <w:proofErr w:type="spellEnd"/>
+      <w:r>
+        <w:t xml:space="preserve"> ser </w:t>
+      </w:r>
+      <w:proofErr w:type="spellStart"/>
+      <w:r>
+        <w:t>considerado</w:t>
+      </w:r>
+      <w:proofErr w:type="spellEnd"/>
+      <w:r>
+        <w:t xml:space="preserve"> alto </w:t>
+      </w:r>
+      <w:proofErr w:type="spellStart"/>
+      <w:r>
+        <w:t>ou</w:t>
+      </w:r>
+      <w:proofErr w:type="spellEnd"/>
+      <w:r>
+        <w:t xml:space="preserve"> </w:t>
+      </w:r>
+      <w:proofErr w:type="spellStart"/>
+      <w:r>
+        <w:t>baixo</w:t>
+      </w:r>
+      <w:proofErr w:type="spellEnd"/>
+      <w:r>
+        <w:t xml:space="preserve"> </w:t>
+      </w:r>
+      <w:proofErr w:type="spellStart"/>
+      <w:r>
+        <w:t>dependendo</w:t>
+      </w:r>
+      <w:proofErr w:type="spellEnd"/>
+      <w:r>
+        <w:t xml:space="preserve"> </w:t>
+      </w:r>
+      <w:proofErr w:type="spellStart"/>
+      <w:r>
+        <w:t>da</w:t>
+      </w:r>
+      <w:proofErr w:type="spellEnd"/>
+      <w:r>
+        <w:t xml:space="preserve"> amplitude </w:t>
+      </w:r>
+      <w:proofErr w:type="spellStart"/>
+      <w:r>
+        <w:t>da</w:t>
+      </w:r>
+      <w:proofErr w:type="spellEnd"/>
+      <w:r>
+        <w:t xml:space="preserve"> </w:t>
+      </w:r>
+      <w:proofErr w:type="spellStart"/>
+      <w:r>
+        <w:t>série</w:t>
+      </w:r>
+      <w:proofErr w:type="spellEnd"/>
+      <w:r>
+        <w:t>.</w:t>
+      </w:r>
+    </w:p>
+    <w:p>
+      <w:pPr>
+        <w:rPr>
+          <w:lang w:val="pt-BR"/>
+        </w:rPr>
+      </w:pPr>
+      <w:r>
+        <w:rPr>
+          <w:lang w:val="pt-BR"/>
+        </w:rPr>
+        <w:t xml:space="preserve">Esses valores indicam que, apesar do modelo capturar parcialmente a tendência da série, </w:t>
+      </w:r>
+      <w:proofErr w:type="gramStart"/>
+      <w:r>
+        <w:rPr>
+          <w:lang w:val="pt-BR"/>
+        </w:rPr>
+        <w:t>existem</w:t>
+      </w:r>
+      <w:proofErr w:type="gramEnd"/>
+      <w:r>
+        <w:rPr>
+          <w:lang w:val="pt-BR"/>
+        </w:rPr>
+        <w:t xml:space="preserve"> desvios consideráveis entre os valores reais e os previstos, especialmente em anos com maior variação.</w:t>
+      </w:r>
+    </w:p>
+    <w:p>
+      <w:pPr>
+        <w:pStyle w:val="Ttulo2"/>
+        <w:rPr>
+          <w:lang w:val="pt-BR"/>
+        </w:rPr>
+      </w:pPr>
+      <w:r>
+        <w:rPr>
+          <w:lang w:val="pt-BR"/>
+        </w:rPr>
+        <w:t>Conclusão</w:t>
+      </w:r>
+    </w:p>
+    <w:p>
+      <w:pPr>
+        <w:rPr>
+          <w:lang w:val="pt-BR"/>
+        </w:rPr>
+      </w:pPr>
+      <w:r>
+        <w:rPr>
+          <w:lang w:val="pt-BR"/>
+        </w:rPr>
+        <w:t>Os resultados indicam que o modelo ARIMA (</w:t>
+      </w:r>
+      <w:proofErr w:type="gramStart"/>
+      <w:r>
+        <w:rPr>
+          <w:lang w:val="pt-BR"/>
+        </w:rPr>
+        <w:t>1</w:t>
+      </w:r>
+      <w:proofErr w:type="gramEnd"/>
+      <w:r>
+        <w:rPr>
+          <w:lang w:val="pt-BR"/>
+        </w:rPr>
+        <w:t>,1,1) é razoável, mas pode não capturar todas as nuances da série temporal, possivelmente devido a variações estruturais ou sazonalidades não modeladas.</w:t>
+      </w:r>
+    </w:p>
+    <w:p>
+      <w:pPr>
+        <w:rPr>
+          <w:lang w:val="pt-BR"/>
+        </w:rPr>
+      </w:pPr>
+      <w:r>
+        <w:rPr>
+          <w:lang w:val="pt-BR"/>
+        </w:rPr>
+        <w:t xml:space="preserve">Estes </w:t>
+      </w:r>
+      <w:r>
+        <w:rPr>
+          <w:lang w:val="pt-BR"/>
+        </w:rPr>
+        <w:t>resultados</w:t>
+      </w:r>
+      <w:r>
+        <w:rPr>
+          <w:lang w:val="pt-BR"/>
+        </w:rPr>
+        <w:t xml:space="preserve"> indicam que o país estudado</w:t>
+      </w:r>
+      <w:r>
+        <w:rPr>
+          <w:lang w:val="pt-BR"/>
+        </w:rPr>
+        <w:t xml:space="preserve"> (Alemanha)</w:t>
+      </w:r>
+      <w:r>
+        <w:rPr>
+          <w:lang w:val="pt-BR"/>
+        </w:rPr>
+        <w:t xml:space="preserve"> apresenta um padrão educacional que sofre alterações significativas ao longo do tempo, o que pode ser um fator r</w:t>
+      </w:r>
+      <w:r>
+        <w:rPr>
+          <w:lang w:val="pt-BR"/>
+        </w:rPr>
+        <w:t xml:space="preserve">elevante para a classificação. </w:t>
+      </w:r>
+      <w:r>
+        <w:rPr>
+          <w:lang w:val="pt-BR"/>
+        </w:rPr>
+        <w:t>Países com tendências similares podem formar agrupamentos diferentes daqueles que exibem estabilidade ou sazon</w:t>
+      </w:r>
+      <w:r>
+        <w:rPr>
+          <w:lang w:val="pt-BR"/>
+        </w:rPr>
+        <w:t xml:space="preserve">alidade acentuada. </w:t>
+      </w:r>
+      <w:r>
+        <w:rPr>
+          <w:lang w:val="pt-BR"/>
+        </w:rPr>
+        <w:t>A característica não estacionária da série evidencia que a dinâmica da educação muda em resposta a elementos políticos, econômicos e sociais, o que pode ser observado na comparação entre nações européias.</w:t>
+      </w:r>
+    </w:p>
+    <w:p>
+      <w:pPr>
+        <w:rPr>
+          <w:lang w:val="pt-BR"/>
+        </w:rPr>
+      </w:pPr>
+      <w:r>
+        <w:rPr>
+          <w:lang w:val="pt-BR"/>
+        </w:rPr>
+        <w:t xml:space="preserve">Em última análise, mesmo que o modelo ARIMA não tenha um desempenho impecável, ele oferece percepções valiosas sobre o percurso histórico da educação em um país específico, reforçando a análise exploratória e auxiliando na justificação dos agrupamentos gerados pelos algoritmos de </w:t>
+      </w:r>
+      <w:proofErr w:type="spellStart"/>
+      <w:r>
+        <w:rPr>
+          <w:lang w:val="pt-BR"/>
+        </w:rPr>
+        <w:t>clusterização</w:t>
+      </w:r>
+      <w:proofErr w:type="spellEnd"/>
+      <w:r>
+        <w:rPr>
+          <w:lang w:val="pt-BR"/>
+        </w:rPr>
+        <w:t>.</w:t>
+      </w:r>
+    </w:p>
     <w:sectPr>
       <w:pgSz w:w="11906" w:h="16838"/>
       <w:pgMar w:top="1417" w:right="1701" w:bottom="1417" w:left="1701" w:header="708" w:footer="708" w:gutter="0"/>
@@ -1855,6 +2900,119 @@
     </w:lvl>
   </w:abstractNum>
   <w:abstractNum w:abstractNumId="3">
+    <w:nsid w:val="2CC54240"/>
+    <w:multiLevelType w:val="hybridMultilevel"/>
+    <w:tmpl w:val="B93E2E72"/>
+    <w:lvl w:ilvl="0" w:tplc="04160001">
+      <w:start w:val="1"/>
+      <w:numFmt w:val="bullet"/>
+      <w:lvlText w:val=""/>
+      <w:lvlJc w:val="left"/>
+      <w:pPr>
+        <w:ind w:left="720" w:hanging="360"/>
+      </w:pPr>
+      <w:rPr>
+        <w:rFonts w:ascii="Symbol" w:hAnsi="Symbol" w:hint="default"/>
+      </w:rPr>
+    </w:lvl>
+    <w:lvl w:ilvl="1" w:tplc="04160003" w:tentative="1">
+      <w:start w:val="1"/>
+      <w:numFmt w:val="bullet"/>
+      <w:lvlText w:val="o"/>
+      <w:lvlJc w:val="left"/>
+      <w:pPr>
+        <w:ind w:left="1440" w:hanging="360"/>
+      </w:pPr>
+      <w:rPr>
+        <w:rFonts w:ascii="Courier New" w:hAnsi="Courier New" w:cs="Courier New" w:hint="default"/>
+      </w:rPr>
+    </w:lvl>
+    <w:lvl w:ilvl="2" w:tplc="04160005" w:tentative="1">
+      <w:start w:val="1"/>
+      <w:numFmt w:val="bullet"/>
+      <w:lvlText w:val=""/>
+      <w:lvlJc w:val="left"/>
+      <w:pPr>
+        <w:ind w:left="2160" w:hanging="360"/>
+      </w:pPr>
+      <w:rPr>
+        <w:rFonts w:ascii="Wingdings" w:hAnsi="Wingdings" w:hint="default"/>
+      </w:rPr>
+    </w:lvl>
+    <w:lvl w:ilvl="3" w:tplc="04160001" w:tentative="1">
+      <w:start w:val="1"/>
+      <w:numFmt w:val="bullet"/>
+      <w:lvlText w:val=""/>
+      <w:lvlJc w:val="left"/>
+      <w:pPr>
+        <w:ind w:left="2880" w:hanging="360"/>
+      </w:pPr>
+      <w:rPr>
+        <w:rFonts w:ascii="Symbol" w:hAnsi="Symbol" w:hint="default"/>
+      </w:rPr>
+    </w:lvl>
+    <w:lvl w:ilvl="4" w:tplc="04160003" w:tentative="1">
+      <w:start w:val="1"/>
+      <w:numFmt w:val="bullet"/>
+      <w:lvlText w:val="o"/>
+      <w:lvlJc w:val="left"/>
+      <w:pPr>
+        <w:ind w:left="3600" w:hanging="360"/>
+      </w:pPr>
+      <w:rPr>
+        <w:rFonts w:ascii="Courier New" w:hAnsi="Courier New" w:cs="Courier New" w:hint="default"/>
+      </w:rPr>
+    </w:lvl>
+    <w:lvl w:ilvl="5" w:tplc="04160005" w:tentative="1">
+      <w:start w:val="1"/>
+      <w:numFmt w:val="bullet"/>
+      <w:lvlText w:val=""/>
+      <w:lvlJc w:val="left"/>
+      <w:pPr>
+        <w:ind w:left="4320" w:hanging="360"/>
+      </w:pPr>
+      <w:rPr>
+        <w:rFonts w:ascii="Wingdings" w:hAnsi="Wingdings" w:hint="default"/>
+      </w:rPr>
+    </w:lvl>
+    <w:lvl w:ilvl="6" w:tplc="04160001" w:tentative="1">
+      <w:start w:val="1"/>
+      <w:numFmt w:val="bullet"/>
+      <w:lvlText w:val=""/>
+      <w:lvlJc w:val="left"/>
+      <w:pPr>
+        <w:ind w:left="5040" w:hanging="360"/>
+      </w:pPr>
+      <w:rPr>
+        <w:rFonts w:ascii="Symbol" w:hAnsi="Symbol" w:hint="default"/>
+      </w:rPr>
+    </w:lvl>
+    <w:lvl w:ilvl="7" w:tplc="04160003" w:tentative="1">
+      <w:start w:val="1"/>
+      <w:numFmt w:val="bullet"/>
+      <w:lvlText w:val="o"/>
+      <w:lvlJc w:val="left"/>
+      <w:pPr>
+        <w:ind w:left="5760" w:hanging="360"/>
+      </w:pPr>
+      <w:rPr>
+        <w:rFonts w:ascii="Courier New" w:hAnsi="Courier New" w:cs="Courier New" w:hint="default"/>
+      </w:rPr>
+    </w:lvl>
+    <w:lvl w:ilvl="8" w:tplc="04160005" w:tentative="1">
+      <w:start w:val="1"/>
+      <w:numFmt w:val="bullet"/>
+      <w:lvlText w:val=""/>
+      <w:lvlJc w:val="left"/>
+      <w:pPr>
+        <w:ind w:left="6480" w:hanging="360"/>
+      </w:pPr>
+      <w:rPr>
+        <w:rFonts w:ascii="Wingdings" w:hAnsi="Wingdings" w:hint="default"/>
+      </w:rPr>
+    </w:lvl>
+  </w:abstractNum>
+  <w:abstractNum w:abstractNumId="4">
     <w:nsid w:val="31391522"/>
     <w:multiLevelType w:val="multilevel"/>
     <w:tmpl w:val="D3621494"/>
@@ -2003,7 +3161,7 @@
       </w:rPr>
     </w:lvl>
   </w:abstractNum>
-  <w:abstractNum w:abstractNumId="4">
+  <w:abstractNum w:abstractNumId="5">
     <w:nsid w:val="3BD17DEC"/>
     <w:multiLevelType w:val="multilevel"/>
     <w:tmpl w:val="C576E4B2"/>
@@ -2120,7 +3278,7 @@
       </w:pPr>
     </w:lvl>
   </w:abstractNum>
-  <w:abstractNum w:abstractNumId="5">
+  <w:abstractNum w:abstractNumId="6">
     <w:nsid w:val="3F277C9A"/>
     <w:multiLevelType w:val="hybridMultilevel"/>
     <w:tmpl w:val="CF16002C"/>
@@ -2233,7 +3391,269 @@
       </w:rPr>
     </w:lvl>
   </w:abstractNum>
-  <w:abstractNum w:abstractNumId="6">
+  <w:abstractNum w:abstractNumId="7">
+    <w:nsid w:val="4B960BD0"/>
+    <w:multiLevelType w:val="multilevel"/>
+    <w:tmpl w:val="D5DE67D4"/>
+    <w:lvl w:ilvl="0">
+      <w:start w:val="1"/>
+      <w:numFmt w:val="bullet"/>
+      <w:lvlText w:val=""/>
+      <w:lvlJc w:val="left"/>
+      <w:pPr>
+        <w:tabs>
+          <w:tab w:val="num" w:pos="720"/>
+        </w:tabs>
+        <w:ind w:left="720" w:hanging="360"/>
+      </w:pPr>
+      <w:rPr>
+        <w:rFonts w:ascii="Symbol" w:hAnsi="Symbol" w:hint="default"/>
+        <w:sz w:val="20"/>
+      </w:rPr>
+    </w:lvl>
+    <w:lvl w:ilvl="1" w:tentative="1">
+      <w:start w:val="1"/>
+      <w:numFmt w:val="bullet"/>
+      <w:lvlText w:val="o"/>
+      <w:lvlJc w:val="left"/>
+      <w:pPr>
+        <w:tabs>
+          <w:tab w:val="num" w:pos="1440"/>
+        </w:tabs>
+        <w:ind w:left="1440" w:hanging="360"/>
+      </w:pPr>
+      <w:rPr>
+        <w:rFonts w:ascii="Courier New" w:hAnsi="Courier New" w:hint="default"/>
+        <w:sz w:val="20"/>
+      </w:rPr>
+    </w:lvl>
+    <w:lvl w:ilvl="2" w:tentative="1">
+      <w:start w:val="1"/>
+      <w:numFmt w:val="bullet"/>
+      <w:lvlText w:val=""/>
+      <w:lvlJc w:val="left"/>
+      <w:pPr>
+        <w:tabs>
+          <w:tab w:val="num" w:pos="2160"/>
+        </w:tabs>
+        <w:ind w:left="2160" w:hanging="360"/>
+      </w:pPr>
+      <w:rPr>
+        <w:rFonts w:ascii="Wingdings" w:hAnsi="Wingdings" w:hint="default"/>
+        <w:sz w:val="20"/>
+      </w:rPr>
+    </w:lvl>
+    <w:lvl w:ilvl="3" w:tentative="1">
+      <w:start w:val="1"/>
+      <w:numFmt w:val="bullet"/>
+      <w:lvlText w:val=""/>
+      <w:lvlJc w:val="left"/>
+      <w:pPr>
+        <w:tabs>
+          <w:tab w:val="num" w:pos="2880"/>
+        </w:tabs>
+        <w:ind w:left="2880" w:hanging="360"/>
+      </w:pPr>
+      <w:rPr>
+        <w:rFonts w:ascii="Wingdings" w:hAnsi="Wingdings" w:hint="default"/>
+        <w:sz w:val="20"/>
+      </w:rPr>
+    </w:lvl>
+    <w:lvl w:ilvl="4" w:tentative="1">
+      <w:start w:val="1"/>
+      <w:numFmt w:val="bullet"/>
+      <w:lvlText w:val=""/>
+      <w:lvlJc w:val="left"/>
+      <w:pPr>
+        <w:tabs>
+          <w:tab w:val="num" w:pos="3600"/>
+        </w:tabs>
+        <w:ind w:left="3600" w:hanging="360"/>
+      </w:pPr>
+      <w:rPr>
+        <w:rFonts w:ascii="Wingdings" w:hAnsi="Wingdings" w:hint="default"/>
+        <w:sz w:val="20"/>
+      </w:rPr>
+    </w:lvl>
+    <w:lvl w:ilvl="5" w:tentative="1">
+      <w:start w:val="1"/>
+      <w:numFmt w:val="bullet"/>
+      <w:lvlText w:val=""/>
+      <w:lvlJc w:val="left"/>
+      <w:pPr>
+        <w:tabs>
+          <w:tab w:val="num" w:pos="4320"/>
+        </w:tabs>
+        <w:ind w:left="4320" w:hanging="360"/>
+      </w:pPr>
+      <w:rPr>
+        <w:rFonts w:ascii="Wingdings" w:hAnsi="Wingdings" w:hint="default"/>
+        <w:sz w:val="20"/>
+      </w:rPr>
+    </w:lvl>
+    <w:lvl w:ilvl="6" w:tentative="1">
+      <w:start w:val="1"/>
+      <w:numFmt w:val="bullet"/>
+      <w:lvlText w:val=""/>
+      <w:lvlJc w:val="left"/>
+      <w:pPr>
+        <w:tabs>
+          <w:tab w:val="num" w:pos="5040"/>
+        </w:tabs>
+        <w:ind w:left="5040" w:hanging="360"/>
+      </w:pPr>
+      <w:rPr>
+        <w:rFonts w:ascii="Wingdings" w:hAnsi="Wingdings" w:hint="default"/>
+        <w:sz w:val="20"/>
+      </w:rPr>
+    </w:lvl>
+    <w:lvl w:ilvl="7" w:tentative="1">
+      <w:start w:val="1"/>
+      <w:numFmt w:val="bullet"/>
+      <w:lvlText w:val=""/>
+      <w:lvlJc w:val="left"/>
+      <w:pPr>
+        <w:tabs>
+          <w:tab w:val="num" w:pos="5760"/>
+        </w:tabs>
+        <w:ind w:left="5760" w:hanging="360"/>
+      </w:pPr>
+      <w:rPr>
+        <w:rFonts w:ascii="Wingdings" w:hAnsi="Wingdings" w:hint="default"/>
+        <w:sz w:val="20"/>
+      </w:rPr>
+    </w:lvl>
+    <w:lvl w:ilvl="8" w:tentative="1">
+      <w:start w:val="1"/>
+      <w:numFmt w:val="bullet"/>
+      <w:lvlText w:val=""/>
+      <w:lvlJc w:val="left"/>
+      <w:pPr>
+        <w:tabs>
+          <w:tab w:val="num" w:pos="6480"/>
+        </w:tabs>
+        <w:ind w:left="6480" w:hanging="360"/>
+      </w:pPr>
+      <w:rPr>
+        <w:rFonts w:ascii="Wingdings" w:hAnsi="Wingdings" w:hint="default"/>
+        <w:sz w:val="20"/>
+      </w:rPr>
+    </w:lvl>
+  </w:abstractNum>
+  <w:abstractNum w:abstractNumId="8">
+    <w:nsid w:val="4C9B0E9B"/>
+    <w:multiLevelType w:val="hybridMultilevel"/>
+    <w:tmpl w:val="055010A6"/>
+    <w:lvl w:ilvl="0" w:tplc="04160001">
+      <w:start w:val="1"/>
+      <w:numFmt w:val="bullet"/>
+      <w:lvlText w:val=""/>
+      <w:lvlJc w:val="left"/>
+      <w:pPr>
+        <w:ind w:left="720" w:hanging="360"/>
+      </w:pPr>
+      <w:rPr>
+        <w:rFonts w:ascii="Symbol" w:hAnsi="Symbol" w:hint="default"/>
+      </w:rPr>
+    </w:lvl>
+    <w:lvl w:ilvl="1" w:tplc="04160003" w:tentative="1">
+      <w:start w:val="1"/>
+      <w:numFmt w:val="bullet"/>
+      <w:lvlText w:val="o"/>
+      <w:lvlJc w:val="left"/>
+      <w:pPr>
+        <w:ind w:left="1440" w:hanging="360"/>
+      </w:pPr>
+      <w:rPr>
+        <w:rFonts w:ascii="Courier New" w:hAnsi="Courier New" w:cs="Courier New" w:hint="default"/>
+      </w:rPr>
+    </w:lvl>
+    <w:lvl w:ilvl="2" w:tplc="04160005" w:tentative="1">
+      <w:start w:val="1"/>
+      <w:numFmt w:val="bullet"/>
+      <w:lvlText w:val=""/>
+      <w:lvlJc w:val="left"/>
+      <w:pPr>
+        <w:ind w:left="2160" w:hanging="360"/>
+      </w:pPr>
+      <w:rPr>
+        <w:rFonts w:ascii="Wingdings" w:hAnsi="Wingdings" w:hint="default"/>
+      </w:rPr>
+    </w:lvl>
+    <w:lvl w:ilvl="3" w:tplc="04160001" w:tentative="1">
+      <w:start w:val="1"/>
+      <w:numFmt w:val="bullet"/>
+      <w:lvlText w:val=""/>
+      <w:lvlJc w:val="left"/>
+      <w:pPr>
+        <w:ind w:left="2880" w:hanging="360"/>
+      </w:pPr>
+      <w:rPr>
+        <w:rFonts w:ascii="Symbol" w:hAnsi="Symbol" w:hint="default"/>
+      </w:rPr>
+    </w:lvl>
+    <w:lvl w:ilvl="4" w:tplc="04160003" w:tentative="1">
+      <w:start w:val="1"/>
+      <w:numFmt w:val="bullet"/>
+      <w:lvlText w:val="o"/>
+      <w:lvlJc w:val="left"/>
+      <w:pPr>
+        <w:ind w:left="3600" w:hanging="360"/>
+      </w:pPr>
+      <w:rPr>
+        <w:rFonts w:ascii="Courier New" w:hAnsi="Courier New" w:cs="Courier New" w:hint="default"/>
+      </w:rPr>
+    </w:lvl>
+    <w:lvl w:ilvl="5" w:tplc="04160005" w:tentative="1">
+      <w:start w:val="1"/>
+      <w:numFmt w:val="bullet"/>
+      <w:lvlText w:val=""/>
+      <w:lvlJc w:val="left"/>
+      <w:pPr>
+        <w:ind w:left="4320" w:hanging="360"/>
+      </w:pPr>
+      <w:rPr>
+        <w:rFonts w:ascii="Wingdings" w:hAnsi="Wingdings" w:hint="default"/>
+      </w:rPr>
+    </w:lvl>
+    <w:lvl w:ilvl="6" w:tplc="04160001" w:tentative="1">
+      <w:start w:val="1"/>
+      <w:numFmt w:val="bullet"/>
+      <w:lvlText w:val=""/>
+      <w:lvlJc w:val="left"/>
+      <w:pPr>
+        <w:ind w:left="5040" w:hanging="360"/>
+      </w:pPr>
+      <w:rPr>
+        <w:rFonts w:ascii="Symbol" w:hAnsi="Symbol" w:hint="default"/>
+      </w:rPr>
+    </w:lvl>
+    <w:lvl w:ilvl="7" w:tplc="04160003" w:tentative="1">
+      <w:start w:val="1"/>
+      <w:numFmt w:val="bullet"/>
+      <w:lvlText w:val="o"/>
+      <w:lvlJc w:val="left"/>
+      <w:pPr>
+        <w:ind w:left="5760" w:hanging="360"/>
+      </w:pPr>
+      <w:rPr>
+        <w:rFonts w:ascii="Courier New" w:hAnsi="Courier New" w:cs="Courier New" w:hint="default"/>
+      </w:rPr>
+    </w:lvl>
+    <w:lvl w:ilvl="8" w:tplc="04160005" w:tentative="1">
+      <w:start w:val="1"/>
+      <w:numFmt w:val="bullet"/>
+      <w:lvlText w:val=""/>
+      <w:lvlJc w:val="left"/>
+      <w:pPr>
+        <w:ind w:left="6480" w:hanging="360"/>
+      </w:pPr>
+      <w:rPr>
+        <w:rFonts w:ascii="Wingdings" w:hAnsi="Wingdings" w:hint="default"/>
+      </w:rPr>
+    </w:lvl>
+  </w:abstractNum>
+  <w:abstractNum w:abstractNumId="9">
     <w:nsid w:val="4EDB60B1"/>
     <w:multiLevelType w:val="hybridMultilevel"/>
     <w:tmpl w:val="64BACAEC"/>
@@ -2346,7 +3766,7 @@
       </w:rPr>
     </w:lvl>
   </w:abstractNum>
-  <w:abstractNum w:abstractNumId="7">
+  <w:abstractNum w:abstractNumId="10">
     <w:nsid w:val="51142219"/>
     <w:multiLevelType w:val="hybridMultilevel"/>
     <w:tmpl w:val="96B6652A"/>
@@ -2459,7 +3879,156 @@
       </w:rPr>
     </w:lvl>
   </w:abstractNum>
-  <w:abstractNum w:abstractNumId="8">
+  <w:abstractNum w:abstractNumId="11">
+    <w:nsid w:val="6620366E"/>
+    <w:multiLevelType w:val="multilevel"/>
+    <w:tmpl w:val="98C6541A"/>
+    <w:lvl w:ilvl="0">
+      <w:start w:val="1"/>
+      <w:numFmt w:val="bullet"/>
+      <w:lvlText w:val=""/>
+      <w:lvlJc w:val="left"/>
+      <w:pPr>
+        <w:tabs>
+          <w:tab w:val="num" w:pos="720"/>
+        </w:tabs>
+        <w:ind w:left="720" w:hanging="360"/>
+      </w:pPr>
+      <w:rPr>
+        <w:rFonts w:ascii="Symbol" w:hAnsi="Symbol" w:hint="default"/>
+        <w:sz w:val="20"/>
+      </w:rPr>
+    </w:lvl>
+    <w:lvl w:ilvl="1" w:tentative="1">
+      <w:start w:val="1"/>
+      <w:numFmt w:val="bullet"/>
+      <w:lvlText w:val="o"/>
+      <w:lvlJc w:val="left"/>
+      <w:pPr>
+        <w:tabs>
+          <w:tab w:val="num" w:pos="1440"/>
+        </w:tabs>
+        <w:ind w:left="1440" w:hanging="360"/>
+      </w:pPr>
+      <w:rPr>
+        <w:rFonts w:ascii="Courier New" w:hAnsi="Courier New" w:hint="default"/>
+        <w:sz w:val="20"/>
+      </w:rPr>
+    </w:lvl>
+    <w:lvl w:ilvl="2" w:tentative="1">
+      <w:start w:val="1"/>
+      <w:numFmt w:val="bullet"/>
+      <w:lvlText w:val=""/>
+      <w:lvlJc w:val="left"/>
+      <w:pPr>
+        <w:tabs>
+          <w:tab w:val="num" w:pos="2160"/>
+        </w:tabs>
+        <w:ind w:left="2160" w:hanging="360"/>
+      </w:pPr>
+      <w:rPr>
+        <w:rFonts w:ascii="Wingdings" w:hAnsi="Wingdings" w:hint="default"/>
+        <w:sz w:val="20"/>
+      </w:rPr>
+    </w:lvl>
+    <w:lvl w:ilvl="3" w:tentative="1">
+      <w:start w:val="1"/>
+      <w:numFmt w:val="bullet"/>
+      <w:lvlText w:val=""/>
+      <w:lvlJc w:val="left"/>
+      <w:pPr>
+        <w:tabs>
+          <w:tab w:val="num" w:pos="2880"/>
+        </w:tabs>
+        <w:ind w:left="2880" w:hanging="360"/>
+      </w:pPr>
+      <w:rPr>
+        <w:rFonts w:ascii="Wingdings" w:hAnsi="Wingdings" w:hint="default"/>
+        <w:sz w:val="20"/>
+      </w:rPr>
+    </w:lvl>
+    <w:lvl w:ilvl="4" w:tentative="1">
+      <w:start w:val="1"/>
+      <w:numFmt w:val="bullet"/>
+      <w:lvlText w:val=""/>
+      <w:lvlJc w:val="left"/>
+      <w:pPr>
+        <w:tabs>
+          <w:tab w:val="num" w:pos="3600"/>
+        </w:tabs>
+        <w:ind w:left="3600" w:hanging="360"/>
+      </w:pPr>
+      <w:rPr>
+        <w:rFonts w:ascii="Wingdings" w:hAnsi="Wingdings" w:hint="default"/>
+        <w:sz w:val="20"/>
+      </w:rPr>
+    </w:lvl>
+    <w:lvl w:ilvl="5" w:tentative="1">
+      <w:start w:val="1"/>
+      <w:numFmt w:val="bullet"/>
+      <w:lvlText w:val=""/>
+      <w:lvlJc w:val="left"/>
+      <w:pPr>
+        <w:tabs>
+          <w:tab w:val="num" w:pos="4320"/>
+        </w:tabs>
+        <w:ind w:left="4320" w:hanging="360"/>
+      </w:pPr>
+      <w:rPr>
+        <w:rFonts w:ascii="Wingdings" w:hAnsi="Wingdings" w:hint="default"/>
+        <w:sz w:val="20"/>
+      </w:rPr>
+    </w:lvl>
+    <w:lvl w:ilvl="6" w:tentative="1">
+      <w:start w:val="1"/>
+      <w:numFmt w:val="bullet"/>
+      <w:lvlText w:val=""/>
+      <w:lvlJc w:val="left"/>
+      <w:pPr>
+        <w:tabs>
+          <w:tab w:val="num" w:pos="5040"/>
+        </w:tabs>
+        <w:ind w:left="5040" w:hanging="360"/>
+      </w:pPr>
+      <w:rPr>
+        <w:rFonts w:ascii="Wingdings" w:hAnsi="Wingdings" w:hint="default"/>
+        <w:sz w:val="20"/>
+      </w:rPr>
+    </w:lvl>
+    <w:lvl w:ilvl="7" w:tentative="1">
+      <w:start w:val="1"/>
+      <w:numFmt w:val="bullet"/>
+      <w:lvlText w:val=""/>
+      <w:lvlJc w:val="left"/>
+      <w:pPr>
+        <w:tabs>
+          <w:tab w:val="num" w:pos="5760"/>
+        </w:tabs>
+        <w:ind w:left="5760" w:hanging="360"/>
+      </w:pPr>
+      <w:rPr>
+        <w:rFonts w:ascii="Wingdings" w:hAnsi="Wingdings" w:hint="default"/>
+        <w:sz w:val="20"/>
+      </w:rPr>
+    </w:lvl>
+    <w:lvl w:ilvl="8" w:tentative="1">
+      <w:start w:val="1"/>
+      <w:numFmt w:val="bullet"/>
+      <w:lvlText w:val=""/>
+      <w:lvlJc w:val="left"/>
+      <w:pPr>
+        <w:tabs>
+          <w:tab w:val="num" w:pos="6480"/>
+        </w:tabs>
+        <w:ind w:left="6480" w:hanging="360"/>
+      </w:pPr>
+      <w:rPr>
+        <w:rFonts w:ascii="Wingdings" w:hAnsi="Wingdings" w:hint="default"/>
+        <w:sz w:val="20"/>
+      </w:rPr>
+    </w:lvl>
+  </w:abstractNum>
+  <w:abstractNum w:abstractNumId="12">
     <w:nsid w:val="6E156D66"/>
     <w:multiLevelType w:val="multilevel"/>
     <w:tmpl w:val="C576E4B2"/>
@@ -2576,7 +4145,156 @@
       </w:pPr>
     </w:lvl>
   </w:abstractNum>
-  <w:abstractNum w:abstractNumId="9">
+  <w:abstractNum w:abstractNumId="13">
+    <w:nsid w:val="743B475D"/>
+    <w:multiLevelType w:val="multilevel"/>
+    <w:tmpl w:val="1ADEF4F4"/>
+    <w:lvl w:ilvl="0">
+      <w:start w:val="1"/>
+      <w:numFmt w:val="bullet"/>
+      <w:lvlText w:val=""/>
+      <w:lvlJc w:val="left"/>
+      <w:pPr>
+        <w:tabs>
+          <w:tab w:val="num" w:pos="720"/>
+        </w:tabs>
+        <w:ind w:left="720" w:hanging="360"/>
+      </w:pPr>
+      <w:rPr>
+        <w:rFonts w:ascii="Symbol" w:hAnsi="Symbol" w:hint="default"/>
+        <w:sz w:val="20"/>
+      </w:rPr>
+    </w:lvl>
+    <w:lvl w:ilvl="1" w:tentative="1">
+      <w:start w:val="1"/>
+      <w:numFmt w:val="bullet"/>
+      <w:lvlText w:val="o"/>
+      <w:lvlJc w:val="left"/>
+      <w:pPr>
+        <w:tabs>
+          <w:tab w:val="num" w:pos="1440"/>
+        </w:tabs>
+        <w:ind w:left="1440" w:hanging="360"/>
+      </w:pPr>
+      <w:rPr>
+        <w:rFonts w:ascii="Courier New" w:hAnsi="Courier New" w:hint="default"/>
+        <w:sz w:val="20"/>
+      </w:rPr>
+    </w:lvl>
+    <w:lvl w:ilvl="2" w:tentative="1">
+      <w:start w:val="1"/>
+      <w:numFmt w:val="bullet"/>
+      <w:lvlText w:val=""/>
+      <w:lvlJc w:val="left"/>
+      <w:pPr>
+        <w:tabs>
+          <w:tab w:val="num" w:pos="2160"/>
+        </w:tabs>
+        <w:ind w:left="2160" w:hanging="360"/>
+      </w:pPr>
+      <w:rPr>
+        <w:rFonts w:ascii="Wingdings" w:hAnsi="Wingdings" w:hint="default"/>
+        <w:sz w:val="20"/>
+      </w:rPr>
+    </w:lvl>
+    <w:lvl w:ilvl="3" w:tentative="1">
+      <w:start w:val="1"/>
+      <w:numFmt w:val="bullet"/>
+      <w:lvlText w:val=""/>
+      <w:lvlJc w:val="left"/>
+      <w:pPr>
+        <w:tabs>
+          <w:tab w:val="num" w:pos="2880"/>
+        </w:tabs>
+        <w:ind w:left="2880" w:hanging="360"/>
+      </w:pPr>
+      <w:rPr>
+        <w:rFonts w:ascii="Wingdings" w:hAnsi="Wingdings" w:hint="default"/>
+        <w:sz w:val="20"/>
+      </w:rPr>
+    </w:lvl>
+    <w:lvl w:ilvl="4" w:tentative="1">
+      <w:start w:val="1"/>
+      <w:numFmt w:val="bullet"/>
+      <w:lvlText w:val=""/>
+      <w:lvlJc w:val="left"/>
+      <w:pPr>
+        <w:tabs>
+          <w:tab w:val="num" w:pos="3600"/>
+        </w:tabs>
+        <w:ind w:left="3600" w:hanging="360"/>
+      </w:pPr>
+      <w:rPr>
+        <w:rFonts w:ascii="Wingdings" w:hAnsi="Wingdings" w:hint="default"/>
+        <w:sz w:val="20"/>
+      </w:rPr>
+    </w:lvl>
+    <w:lvl w:ilvl="5" w:tentative="1">
+      <w:start w:val="1"/>
+      <w:numFmt w:val="bullet"/>
+      <w:lvlText w:val=""/>
+      <w:lvlJc w:val="left"/>
+      <w:pPr>
+        <w:tabs>
+          <w:tab w:val="num" w:pos="4320"/>
+        </w:tabs>
+        <w:ind w:left="4320" w:hanging="360"/>
+      </w:pPr>
+      <w:rPr>
+        <w:rFonts w:ascii="Wingdings" w:hAnsi="Wingdings" w:hint="default"/>
+        <w:sz w:val="20"/>
+      </w:rPr>
+    </w:lvl>
+    <w:lvl w:ilvl="6" w:tentative="1">
+      <w:start w:val="1"/>
+      <w:numFmt w:val="bullet"/>
+      <w:lvlText w:val=""/>
+      <w:lvlJc w:val="left"/>
+      <w:pPr>
+        <w:tabs>
+          <w:tab w:val="num" w:pos="5040"/>
+        </w:tabs>
+        <w:ind w:left="5040" w:hanging="360"/>
+      </w:pPr>
+      <w:rPr>
+        <w:rFonts w:ascii="Wingdings" w:hAnsi="Wingdings" w:hint="default"/>
+        <w:sz w:val="20"/>
+      </w:rPr>
+    </w:lvl>
+    <w:lvl w:ilvl="7" w:tentative="1">
+      <w:start w:val="1"/>
+      <w:numFmt w:val="bullet"/>
+      <w:lvlText w:val=""/>
+      <w:lvlJc w:val="left"/>
+      <w:pPr>
+        <w:tabs>
+          <w:tab w:val="num" w:pos="5760"/>
+        </w:tabs>
+        <w:ind w:left="5760" w:hanging="360"/>
+      </w:pPr>
+      <w:rPr>
+        <w:rFonts w:ascii="Wingdings" w:hAnsi="Wingdings" w:hint="default"/>
+        <w:sz w:val="20"/>
+      </w:rPr>
+    </w:lvl>
+    <w:lvl w:ilvl="8" w:tentative="1">
+      <w:start w:val="1"/>
+      <w:numFmt w:val="bullet"/>
+      <w:lvlText w:val=""/>
+      <w:lvlJc w:val="left"/>
+      <w:pPr>
+        <w:tabs>
+          <w:tab w:val="num" w:pos="6480"/>
+        </w:tabs>
+        <w:ind w:left="6480" w:hanging="360"/>
+      </w:pPr>
+      <w:rPr>
+        <w:rFonts w:ascii="Wingdings" w:hAnsi="Wingdings" w:hint="default"/>
+        <w:sz w:val="20"/>
+      </w:rPr>
+    </w:lvl>
+  </w:abstractNum>
+  <w:abstractNum w:abstractNumId="14">
     <w:nsid w:val="75C13669"/>
     <w:multiLevelType w:val="multilevel"/>
     <w:tmpl w:val="198C8894"/>
@@ -2726,22 +4444,22 @@
     </w:lvl>
   </w:abstractNum>
   <w:num w:numId="1">
-    <w:abstractNumId w:val="3"/>
+    <w:abstractNumId w:val="4"/>
   </w:num>
   <w:num w:numId="2">
-    <w:abstractNumId w:val="9"/>
+    <w:abstractNumId w:val="14"/>
   </w:num>
   <w:num w:numId="3">
     <w:abstractNumId w:val="0"/>
   </w:num>
   <w:num w:numId="4">
-    <w:abstractNumId w:val="6"/>
+    <w:abstractNumId w:val="9"/>
   </w:num>
   <w:num w:numId="5">
-    <w:abstractNumId w:val="4"/>
+    <w:abstractNumId w:val="5"/>
   </w:num>
   <w:num w:numId="6">
-    <w:abstractNumId w:val="8"/>
+    <w:abstractNumId w:val="12"/>
   </w:num>
   <w:num w:numId="7">
     <w:abstractNumId w:val="1"/>
@@ -2750,10 +4468,25 @@
     <w:abstractNumId w:val="2"/>
   </w:num>
   <w:num w:numId="9">
+    <w:abstractNumId w:val="10"/>
+  </w:num>
+  <w:num w:numId="10">
+    <w:abstractNumId w:val="6"/>
+  </w:num>
+  <w:num w:numId="11">
     <w:abstractNumId w:val="7"/>
   </w:num>
-  <w:num w:numId="10">
-    <w:abstractNumId w:val="5"/>
+  <w:num w:numId="12">
+    <w:abstractNumId w:val="8"/>
+  </w:num>
+  <w:num w:numId="13">
+    <w:abstractNumId w:val="11"/>
+  </w:num>
+  <w:num w:numId="14">
+    <w:abstractNumId w:val="13"/>
+  </w:num>
+  <w:num w:numId="15">
+    <w:abstractNumId w:val="3"/>
   </w:num>
 </w:numbering>
 </file>
@@ -3932,7 +5665,7 @@
 </file>
 
 <file path=customXml/itemProps1.xml><?xml version="1.0" encoding="utf-8"?>
-<ds:datastoreItem xmlns:ds="http://schemas.openxmlformats.org/officeDocument/2006/customXml" ds:itemID="{C6EA46FA-CA46-416A-9D35-C8BC813CE635}">
+<ds:datastoreItem xmlns:ds="http://schemas.openxmlformats.org/officeDocument/2006/customXml" ds:itemID="{F9943FED-7502-44B6-B0AF-AE2DA3A48157}">
   <ds:schemaRefs>
     <ds:schemaRef ds:uri="http://schemas.openxmlformats.org/officeDocument/2006/bibliography"/>
   </ds:schemaRefs>

</xml_diff>

<commit_message>
Update Report - Plots
</commit_message>
<xml_diff>
--- a/Felipe Steudel - CA1 - Report - Machine Learning for Business.docx
+++ b/Felipe Steudel - CA1 - Report - Machine Learning for Business.docx
@@ -294,20 +294,16 @@
     <w:p>
       <w:pPr>
         <w:pStyle w:val="Ttulo2"/>
-      </w:pPr>
-      <w:proofErr w:type="spellStart"/>
-      <w:r>
-        <w:t>Objetivos</w:t>
-      </w:r>
-      <w:proofErr w:type="spellEnd"/>
-      <w:r>
-        <w:t xml:space="preserve"> do </w:t>
-      </w:r>
-      <w:proofErr w:type="spellStart"/>
-      <w:r>
-        <w:t>Projeto</w:t>
-      </w:r>
-      <w:proofErr w:type="spellEnd"/>
+        <w:rPr>
+          <w:lang w:val="pt-BR"/>
+        </w:rPr>
+      </w:pPr>
+      <w:r>
+        <w:rPr>
+          <w:lang w:val="pt-BR"/>
+        </w:rPr>
+        <w:t>Objetivos do Projeto</w:t>
+      </w:r>
     </w:p>
     <w:p>
       <w:pPr>
@@ -381,14 +377,12 @@
         </w:rPr>
         <w:t xml:space="preserve">uma análise exploratório na base de dados de educação </w:t>
       </w:r>
-      <w:proofErr w:type="spellStart"/>
-      <w:r>
-        <w:rPr>
-          <w:lang w:val="pt-BR"/>
-        </w:rPr>
-        <w:t>europeia</w:t>
-      </w:r>
-      <w:proofErr w:type="spellEnd"/>
+      <w:r>
+        <w:rPr>
+          <w:lang w:val="pt-BR"/>
+        </w:rPr>
+        <w:t>européia</w:t>
+      </w:r>
       <w:proofErr w:type="gramEnd"/>
       <w:r>
         <w:rPr>
@@ -430,7 +424,13 @@
         <w:rPr>
           <w:lang w:val="pt-BR"/>
         </w:rPr>
-        <w:t xml:space="preserve">Analisar o rendimento de variados algoritmos de agrupamento; </w:t>
+        <w:t xml:space="preserve">Analisar o rendimento de </w:t>
+      </w:r>
+      <w:r>
+        <w:rPr>
+          <w:lang w:val="pt-BR"/>
+        </w:rPr>
+        <w:t>dois algoritmos de agrupamento;</w:t>
       </w:r>
     </w:p>
     <w:p>
@@ -448,232 +448,228 @@
         <w:rPr>
           <w:lang w:val="pt-BR"/>
         </w:rPr>
-        <w:t xml:space="preserve">Analisar os agrupamentos identificados para obter percepções pertinentes sobre o perfil educacional dos europeus. </w:t>
+        <w:t>Analisar os agrupamentos identificados para obter percepções pertinentes sobre o p</w:t>
+      </w:r>
+      <w:r>
+        <w:rPr>
+          <w:lang w:val="pt-BR"/>
+        </w:rPr>
+        <w:t>erfil educacional dos europeus.</w:t>
       </w:r>
     </w:p>
     <w:p>
       <w:pPr>
         <w:pStyle w:val="Ttulo2"/>
-      </w:pPr>
+        <w:rPr>
+          <w:lang w:val="pt-BR"/>
+        </w:rPr>
+      </w:pPr>
+      <w:r>
+        <w:rPr>
+          <w:lang w:val="pt-BR"/>
+        </w:rPr>
+        <w:t>Justificativa para o Conjunto de Dados Escolhido</w:t>
+      </w:r>
+    </w:p>
+    <w:p>
+      <w:pPr>
+        <w:rPr>
+          <w:lang w:val="pt-BR"/>
+        </w:rPr>
+      </w:pPr>
+      <w:r>
+        <w:rPr>
+          <w:lang w:val="pt-BR"/>
+        </w:rPr>
+        <w:t xml:space="preserve">As informações foram obtidas do site oficial da União </w:t>
+      </w:r>
       <w:proofErr w:type="spellStart"/>
       <w:r>
-        <w:t>Justificativa</w:t>
+        <w:rPr>
+          <w:lang w:val="pt-BR"/>
+        </w:rPr>
+        <w:t>Europeia</w:t>
       </w:r>
       <w:proofErr w:type="spellEnd"/>
       <w:r>
+        <w:rPr>
+          <w:lang w:val="pt-BR"/>
+        </w:rPr>
+        <w:t xml:space="preserve">, </w:t>
+      </w:r>
+      <w:proofErr w:type="spellStart"/>
+      <w:r>
+        <w:rPr>
+          <w:lang w:val="pt-BR"/>
+        </w:rPr>
+        <w:t>Eurostat</w:t>
+      </w:r>
+      <w:proofErr w:type="spellEnd"/>
+      <w:r>
+        <w:rPr>
+          <w:lang w:val="pt-BR"/>
+        </w:rPr>
+        <w:t xml:space="preserve">, e registradas na plataforma </w:t>
+      </w:r>
+      <w:proofErr w:type="spellStart"/>
+      <w:r>
+        <w:rPr>
+          <w:lang w:val="pt-BR"/>
+        </w:rPr>
+        <w:t>Kaggle</w:t>
+      </w:r>
+      <w:proofErr w:type="spellEnd"/>
+      <w:r>
+        <w:rPr>
+          <w:lang w:val="pt-BR"/>
+        </w:rPr>
+        <w:t>. Ele proporciona uma fundamentação sólida e segura sobre o grau de instrução da população, sendo perfeito para usos em aprendizagem não supervisionada. A sua segmentação por idade, gênero e localização faz com que o conjunto seja particularmente eficaz para detectar padrões educacionais ocultos que não seriam facilmente identificados por análises tradicionais.</w:t>
+      </w:r>
+    </w:p>
+    <w:p>
+      <w:pPr>
+        <w:pStyle w:val="Ttulo1"/>
+        <w:rPr>
+          <w:lang w:val="pt-BR"/>
+        </w:rPr>
+      </w:pPr>
+      <w:r>
+        <w:rPr>
+          <w:lang w:val="pt-BR"/>
+        </w:rPr>
+        <w:t xml:space="preserve">Algoritmos de </w:t>
+      </w:r>
+      <w:proofErr w:type="spellStart"/>
+      <w:r>
+        <w:rPr>
+          <w:lang w:val="pt-BR"/>
+        </w:rPr>
+        <w:t>Clusterização</w:t>
+      </w:r>
+      <w:proofErr w:type="spellEnd"/>
+    </w:p>
+    <w:p>
+      <w:pPr>
+        <w:rPr>
+          <w:lang w:val="pt-BR"/>
+        </w:rPr>
+      </w:pPr>
+      <w:r>
+        <w:rPr>
+          <w:lang w:val="pt-BR"/>
+        </w:rPr>
+        <w:t xml:space="preserve">Este projeto selecionou dois algoritmos de agrupamento: </w:t>
+      </w:r>
+      <w:proofErr w:type="spellStart"/>
+      <w:r>
+        <w:rPr>
+          <w:lang w:val="pt-BR"/>
+        </w:rPr>
+        <w:t>K-Means</w:t>
+      </w:r>
+      <w:proofErr w:type="spellEnd"/>
+      <w:r>
+        <w:rPr>
+          <w:lang w:val="pt-BR"/>
+        </w:rPr>
+        <w:t xml:space="preserve"> e </w:t>
+      </w:r>
+      <w:proofErr w:type="spellStart"/>
+      <w:r>
+        <w:rPr>
+          <w:lang w:val="pt-BR"/>
+        </w:rPr>
+        <w:t>Clustering</w:t>
+      </w:r>
+      <w:proofErr w:type="spellEnd"/>
+      <w:r>
+        <w:rPr>
+          <w:lang w:val="pt-BR"/>
+        </w:rPr>
+        <w:t xml:space="preserve"> Hierarquizado (</w:t>
+      </w:r>
+      <w:proofErr w:type="spellStart"/>
+      <w:r>
+        <w:rPr>
+          <w:lang w:val="pt-BR"/>
+        </w:rPr>
+        <w:t>Aglomerativo</w:t>
+      </w:r>
+      <w:proofErr w:type="spellEnd"/>
+      <w:r>
+        <w:rPr>
+          <w:lang w:val="pt-BR"/>
+        </w:rPr>
         <w:t xml:space="preserve"> </w:t>
       </w:r>
       <w:proofErr w:type="spellStart"/>
       <w:r>
-        <w:t>para</w:t>
+        <w:rPr>
+          <w:lang w:val="pt-BR"/>
+        </w:rPr>
+        <w:t>Clustering</w:t>
       </w:r>
       <w:proofErr w:type="spellEnd"/>
       <w:r>
-        <w:t xml:space="preserve"> o </w:t>
+        <w:rPr>
+          <w:lang w:val="pt-BR"/>
+        </w:rPr>
+        <w:t xml:space="preserve">). Esses dois são </w:t>
       </w:r>
       <w:proofErr w:type="spellStart"/>
       <w:r>
-        <w:t>Conjunto</w:t>
+        <w:rPr>
+          <w:lang w:val="pt-BR"/>
+        </w:rPr>
+        <w:t>frequentemente</w:t>
       </w:r>
       <w:proofErr w:type="spellEnd"/>
       <w:r>
-        <w:t xml:space="preserve"> de Dados </w:t>
-      </w:r>
+        <w:rPr>
+          <w:lang w:val="pt-BR"/>
+        </w:rPr>
+        <w:t xml:space="preserve"> empregados em análises exploratórias de dados e proporcionam métodos distintos para a criação de grupos.</w:t>
+      </w:r>
+    </w:p>
+    <w:p>
+      <w:pPr>
+        <w:pStyle w:val="Ttulo2"/>
+        <w:rPr>
+          <w:lang w:val="pt-BR"/>
+        </w:rPr>
+      </w:pPr>
+      <w:r>
+        <w:rPr>
+          <w:lang w:val="pt-BR"/>
+        </w:rPr>
+        <w:t>Justificativa da Escolha</w:t>
+      </w:r>
+    </w:p>
+    <w:p>
+      <w:pPr>
+        <w:rPr>
+          <w:lang w:val="pt-BR"/>
+        </w:rPr>
+      </w:pPr>
       <w:proofErr w:type="spellStart"/>
       <w:r>
-        <w:t>Escolhido</w:t>
+        <w:rPr>
+          <w:lang w:val="pt-BR"/>
+        </w:rPr>
+        <w:t>K-Means</w:t>
       </w:r>
       <w:proofErr w:type="spellEnd"/>
-    </w:p>
-    <w:p>
-      <w:pPr>
-        <w:rPr>
-          <w:lang w:val="pt-BR"/>
-        </w:rPr>
-      </w:pPr>
-      <w:r>
-        <w:rPr>
-          <w:lang w:val="pt-BR"/>
-        </w:rPr>
-        <w:t xml:space="preserve">As informações foram obtidas do site oficial da União </w:t>
-      </w:r>
-      <w:proofErr w:type="spellStart"/>
-      <w:r>
-        <w:rPr>
-          <w:lang w:val="pt-BR"/>
-        </w:rPr>
-        <w:t>Europeia</w:t>
-      </w:r>
-      <w:proofErr w:type="spellEnd"/>
-      <w:r>
-        <w:rPr>
-          <w:lang w:val="pt-BR"/>
-        </w:rPr>
-        <w:t xml:space="preserve">, </w:t>
-      </w:r>
-      <w:proofErr w:type="spellStart"/>
-      <w:r>
-        <w:rPr>
-          <w:lang w:val="pt-BR"/>
-        </w:rPr>
-        <w:t>Eurostat</w:t>
-      </w:r>
-      <w:proofErr w:type="spellEnd"/>
-      <w:r>
-        <w:rPr>
-          <w:lang w:val="pt-BR"/>
-        </w:rPr>
-        <w:t xml:space="preserve">, e registradas na plataforma </w:t>
-      </w:r>
-      <w:proofErr w:type="spellStart"/>
-      <w:r>
-        <w:rPr>
-          <w:lang w:val="pt-BR"/>
-        </w:rPr>
-        <w:t>Kaggle</w:t>
-      </w:r>
-      <w:proofErr w:type="spellEnd"/>
-      <w:r>
-        <w:rPr>
-          <w:lang w:val="pt-BR"/>
-        </w:rPr>
-        <w:t>. Ele proporciona uma fundamentação sólida e segura sobre o grau de instrução da população, sendo perfeito para usos em aprendizagem não supervisionada. A sua segmentação por idade, gênero e localização faz com que o conjunto seja particularmente eficaz para detectar padrões educacionais ocultos que não seriam facilmente identificados por análises tradicionais.</w:t>
-      </w:r>
-    </w:p>
-    <w:p>
-      <w:pPr>
-        <w:pStyle w:val="Ttulo1"/>
-      </w:pPr>
-      <w:proofErr w:type="spellStart"/>
-      <w:r>
-        <w:t>Algoritmos</w:t>
-      </w:r>
-      <w:proofErr w:type="spellEnd"/>
-      <w:r>
-        <w:t xml:space="preserve"> de </w:t>
-      </w:r>
-      <w:proofErr w:type="spellStart"/>
-      <w:r>
-        <w:t>Clusterização</w:t>
-      </w:r>
-      <w:proofErr w:type="spellEnd"/>
-    </w:p>
-    <w:p>
-      <w:pPr>
-        <w:rPr>
-          <w:lang w:val="pt-BR"/>
-        </w:rPr>
-      </w:pPr>
-      <w:r>
-        <w:rPr>
-          <w:lang w:val="pt-BR"/>
-        </w:rPr>
-        <w:t xml:space="preserve">Este projeto selecionou dois algoritmos de agrupamento: </w:t>
-      </w:r>
-      <w:proofErr w:type="spellStart"/>
-      <w:r>
-        <w:rPr>
-          <w:lang w:val="pt-BR"/>
-        </w:rPr>
-        <w:t>K-Means</w:t>
-      </w:r>
-      <w:proofErr w:type="spellEnd"/>
-      <w:r>
-        <w:rPr>
-          <w:lang w:val="pt-BR"/>
-        </w:rPr>
-        <w:t xml:space="preserve"> e </w:t>
-      </w:r>
-      <w:proofErr w:type="spellStart"/>
-      <w:r>
-        <w:rPr>
-          <w:lang w:val="pt-BR"/>
-        </w:rPr>
-        <w:t>Clustering</w:t>
-      </w:r>
-      <w:proofErr w:type="spellEnd"/>
-      <w:r>
-        <w:rPr>
-          <w:lang w:val="pt-BR"/>
-        </w:rPr>
-        <w:t xml:space="preserve"> Hierarquizado (</w:t>
-      </w:r>
-      <w:proofErr w:type="spellStart"/>
-      <w:r>
-        <w:rPr>
-          <w:lang w:val="pt-BR"/>
-        </w:rPr>
-        <w:t>Aglomerativo</w:t>
-      </w:r>
-      <w:proofErr w:type="spellEnd"/>
-      <w:r>
-        <w:rPr>
-          <w:lang w:val="pt-BR"/>
-        </w:rPr>
-        <w:t xml:space="preserve"> </w:t>
-      </w:r>
-      <w:proofErr w:type="spellStart"/>
-      <w:r>
-        <w:rPr>
-          <w:lang w:val="pt-BR"/>
-        </w:rPr>
-        <w:t>Clustering</w:t>
-      </w:r>
-      <w:proofErr w:type="spellEnd"/>
-      <w:r>
-        <w:rPr>
-          <w:lang w:val="pt-BR"/>
-        </w:rPr>
-        <w:t xml:space="preserve">). Esses dois são </w:t>
-      </w:r>
-      <w:proofErr w:type="spellStart"/>
-      <w:r>
-        <w:rPr>
-          <w:lang w:val="pt-BR"/>
-        </w:rPr>
-        <w:t>frequentemente</w:t>
-      </w:r>
-      <w:proofErr w:type="spellEnd"/>
-      <w:r>
-        <w:rPr>
-          <w:lang w:val="pt-BR"/>
-        </w:rPr>
-        <w:t xml:space="preserve"> empregados em análises exploratórias de dados e proporcionam métodos distintos para a criação de grupos.</w:t>
-      </w:r>
-    </w:p>
-    <w:p>
-      <w:pPr>
-        <w:pStyle w:val="Ttulo2"/>
-        <w:rPr>
-          <w:lang w:val="pt-BR"/>
-        </w:rPr>
-      </w:pPr>
-      <w:r>
-        <w:rPr>
-          <w:lang w:val="pt-BR"/>
-        </w:rPr>
-        <w:t>Justificativa da Escolha</w:t>
-      </w:r>
-    </w:p>
-    <w:p>
-      <w:pPr>
-        <w:rPr>
-          <w:lang w:val="pt-BR"/>
-        </w:rPr>
-      </w:pPr>
-      <w:proofErr w:type="spellStart"/>
-      <w:r>
-        <w:rPr>
-          <w:lang w:val="pt-BR"/>
-        </w:rPr>
-        <w:t>K-Means</w:t>
-      </w:r>
-      <w:proofErr w:type="spellEnd"/>
-      <w:r>
-        <w:rPr>
-          <w:lang w:val="pt-BR"/>
-        </w:rPr>
-        <w:t xml:space="preserve"> foi selecionado devido à sua eficácia no processamento de grandes conjuntos de dados e simplicidade na sua interpretação. Ele é particularmente eficaz quando o número de agrupamentos pode ser estabelecido antecipadamente. </w:t>
+      <w:r>
+        <w:rPr>
+          <w:lang w:val="pt-BR"/>
+        </w:rPr>
+        <w:t xml:space="preserve"> foi selecionado devido à sua eficácia no processamento de grandes conjuntos de dados e simplicidade na sua interpretação. Ele é particularmente eficaz quando o número de agrupamentos pode ser estabelecido antecipadamen</w:t>
+      </w:r>
+      <w:r>
+        <w:rPr>
+          <w:lang w:val="pt-BR"/>
+        </w:rPr>
+        <w:t>te.</w:t>
       </w:r>
     </w:p>
     <w:p>
@@ -893,6 +889,7 @@
           </w:tcPr>
           <w:p>
             <w:pPr>
+              <w:jc w:val="center"/>
               <w:cnfStyle w:val="000000100000"/>
             </w:pPr>
             <w:r>
@@ -914,6 +911,7 @@
           </w:tcPr>
           <w:p>
             <w:pPr>
+              <w:jc w:val="center"/>
               <w:cnfStyle w:val="000000100000"/>
             </w:pPr>
             <w:r>
@@ -953,6 +951,7 @@
           </w:tcPr>
           <w:p>
             <w:pPr>
+              <w:jc w:val="center"/>
               <w:cnfStyle w:val="000000010000"/>
             </w:pPr>
             <w:r>
@@ -971,6 +970,7 @@
           </w:tcPr>
           <w:p>
             <w:pPr>
+              <w:jc w:val="center"/>
               <w:cnfStyle w:val="000000010000"/>
             </w:pPr>
             <w:r>
@@ -1106,88 +1106,1265 @@
     </w:p>
     <w:p>
       <w:pPr>
+        <w:pStyle w:val="Ttulo3"/>
+        <w:rPr>
+          <w:lang w:val="pt-BR"/>
+        </w:rPr>
+      </w:pPr>
+      <w:proofErr w:type="spellStart"/>
+      <w:r>
+        <w:rPr>
+          <w:lang w:val="pt-BR"/>
+        </w:rPr>
+        <w:lastRenderedPageBreak/>
+        <w:t>K-Means</w:t>
+      </w:r>
+      <w:proofErr w:type="spellEnd"/>
+      <w:r>
+        <w:rPr>
+          <w:lang w:val="pt-BR"/>
+        </w:rPr>
+        <w:t xml:space="preserve"> – </w:t>
+      </w:r>
+      <w:proofErr w:type="spellStart"/>
+      <w:r>
+        <w:rPr>
+          <w:lang w:val="pt-BR"/>
+        </w:rPr>
+        <w:t>Grafico</w:t>
+      </w:r>
+      <w:proofErr w:type="spellEnd"/>
+      <w:r>
+        <w:rPr>
+          <w:lang w:val="pt-BR"/>
+        </w:rPr>
+        <w:t xml:space="preserve"> de Dispersão</w:t>
+      </w:r>
+    </w:p>
+    <w:p>
+      <w:pPr>
+        <w:rPr>
+          <w:lang w:val="pt-BR"/>
+        </w:rPr>
+      </w:pPr>
+      <w:r>
+        <w:rPr>
+          <w:noProof/>
+          <w:lang w:val="pt-BR" w:eastAsia="pt-BR" w:bidi="ar-SA"/>
+        </w:rPr>
+        <w:drawing>
+          <wp:inline distT="0" distB="0" distL="0" distR="0">
+            <wp:extent cx="5400040" cy="3217545"/>
+            <wp:effectExtent l="19050" t="0" r="0" b="0"/>
+            <wp:docPr id="11" name="Imagem 11"/>
+            <wp:cNvGraphicFramePr>
+              <a:graphicFrameLocks xmlns:a="http://schemas.openxmlformats.org/drawingml/2006/main" noChangeAspect="1"/>
+            </wp:cNvGraphicFramePr>
+            <a:graphic xmlns:a="http://schemas.openxmlformats.org/drawingml/2006/main">
+              <a:graphicData uri="http://schemas.openxmlformats.org/drawingml/2006/picture">
+                <pic:pic xmlns:pic="http://schemas.openxmlformats.org/drawingml/2006/picture">
+                  <pic:nvPicPr>
+                    <pic:cNvPr id="0" name="Picture 11"/>
+                    <pic:cNvPicPr>
+                      <a:picLocks noChangeAspect="1" noChangeArrowheads="1"/>
+                    </pic:cNvPicPr>
+                  </pic:nvPicPr>
+                  <pic:blipFill>
+                    <a:blip r:embed="rId6" cstate="print"/>
+                    <a:srcRect/>
+                    <a:stretch>
+                      <a:fillRect/>
+                    </a:stretch>
+                  </pic:blipFill>
+                  <pic:spPr bwMode="auto">
+                    <a:xfrm>
+                      <a:off x="0" y="0"/>
+                      <a:ext cx="5400040" cy="3217545"/>
+                    </a:xfrm>
+                    <a:prstGeom prst="rect">
+                      <a:avLst/>
+                    </a:prstGeom>
+                    <a:noFill/>
+                    <a:ln w="9525">
+                      <a:noFill/>
+                      <a:miter lim="800000"/>
+                      <a:headEnd/>
+                      <a:tailEnd/>
+                    </a:ln>
+                  </pic:spPr>
+                </pic:pic>
+              </a:graphicData>
+            </a:graphic>
+          </wp:inline>
+        </w:drawing>
+      </w:r>
+    </w:p>
+    <w:p>
+      <w:pPr>
+        <w:pStyle w:val="Ttulo3"/>
+      </w:pPr>
+      <w:r>
+        <w:t xml:space="preserve">Hierarchical Clustering (Agglomerative Clustering) - </w:t>
+      </w:r>
+      <w:proofErr w:type="spellStart"/>
+      <w:r>
+        <w:t>Gráfico</w:t>
+      </w:r>
+      <w:proofErr w:type="spellEnd"/>
+      <w:r>
+        <w:t xml:space="preserve"> de </w:t>
+      </w:r>
+      <w:proofErr w:type="spellStart"/>
+      <w:r>
+        <w:t>Dispersão</w:t>
+      </w:r>
+      <w:proofErr w:type="spellEnd"/>
+    </w:p>
+    <w:p>
+      <w:pPr>
+        <w:pStyle w:val="Ttulo3"/>
+        <w:shd w:val="clear" w:color="auto" w:fill="FFFFFF"/>
+        <w:spacing w:before="164" w:after="110"/>
+        <w:rPr>
+          <w:rFonts w:ascii="Segoe UI" w:hAnsi="Segoe UI" w:cs="Segoe UI"/>
+          <w:lang w:val="pt-BR"/>
+        </w:rPr>
+      </w:pPr>
+      <w:r>
+        <w:rPr>
+          <w:rFonts w:ascii="Segoe UI" w:hAnsi="Segoe UI" w:cs="Segoe UI"/>
+          <w:noProof/>
+          <w:lang w:val="pt-BR" w:eastAsia="pt-BR" w:bidi="ar-SA"/>
+        </w:rPr>
+        <w:drawing>
+          <wp:inline distT="0" distB="0" distL="0" distR="0">
+            <wp:extent cx="5391785" cy="4028440"/>
+            <wp:effectExtent l="19050" t="0" r="0" b="0"/>
+            <wp:docPr id="12" name="Imagem 12"/>
+            <wp:cNvGraphicFramePr>
+              <a:graphicFrameLocks xmlns:a="http://schemas.openxmlformats.org/drawingml/2006/main" noChangeAspect="1"/>
+            </wp:cNvGraphicFramePr>
+            <a:graphic xmlns:a="http://schemas.openxmlformats.org/drawingml/2006/main">
+              <a:graphicData uri="http://schemas.openxmlformats.org/drawingml/2006/picture">
+                <pic:pic xmlns:pic="http://schemas.openxmlformats.org/drawingml/2006/picture">
+                  <pic:nvPicPr>
+                    <pic:cNvPr id="0" name="Picture 12"/>
+                    <pic:cNvPicPr>
+                      <a:picLocks noChangeAspect="1" noChangeArrowheads="1"/>
+                    </pic:cNvPicPr>
+                  </pic:nvPicPr>
+                  <pic:blipFill>
+                    <a:blip r:embed="rId7" cstate="print"/>
+                    <a:srcRect/>
+                    <a:stretch>
+                      <a:fillRect/>
+                    </a:stretch>
+                  </pic:blipFill>
+                  <pic:spPr bwMode="auto">
+                    <a:xfrm>
+                      <a:off x="0" y="0"/>
+                      <a:ext cx="5391785" cy="4028440"/>
+                    </a:xfrm>
+                    <a:prstGeom prst="rect">
+                      <a:avLst/>
+                    </a:prstGeom>
+                    <a:noFill/>
+                    <a:ln w="9525">
+                      <a:noFill/>
+                      <a:miter lim="800000"/>
+                      <a:headEnd/>
+                      <a:tailEnd/>
+                    </a:ln>
+                  </pic:spPr>
+                </pic:pic>
+              </a:graphicData>
+            </a:graphic>
+          </wp:inline>
+        </w:drawing>
+      </w:r>
+    </w:p>
+    <w:p>
+      <w:pPr>
+        <w:pStyle w:val="Ttulo3"/>
+      </w:pPr>
+      <w:r>
+        <w:t xml:space="preserve">Hierarchical Clustering (Agglomerative Clustering) - </w:t>
+      </w:r>
+      <w:proofErr w:type="spellStart"/>
+      <w:r>
+        <w:t>Dendrograma</w:t>
+      </w:r>
+      <w:proofErr w:type="spellEnd"/>
+    </w:p>
+    <w:p>
+      <w:pPr>
+        <w:rPr>
+          <w:lang w:val="pt-BR"/>
+        </w:rPr>
+      </w:pPr>
+      <w:r>
+        <w:rPr>
+          <w:noProof/>
+          <w:lang w:val="pt-BR" w:eastAsia="pt-BR" w:bidi="ar-SA"/>
+        </w:rPr>
+        <w:lastRenderedPageBreak/>
+        <w:drawing>
+          <wp:inline distT="0" distB="0" distL="0" distR="0">
+            <wp:extent cx="5391785" cy="2449830"/>
+            <wp:effectExtent l="19050" t="0" r="0" b="0"/>
+            <wp:docPr id="13" name="Imagem 13"/>
+            <wp:cNvGraphicFramePr>
+              <a:graphicFrameLocks xmlns:a="http://schemas.openxmlformats.org/drawingml/2006/main" noChangeAspect="1"/>
+            </wp:cNvGraphicFramePr>
+            <a:graphic xmlns:a="http://schemas.openxmlformats.org/drawingml/2006/main">
+              <a:graphicData uri="http://schemas.openxmlformats.org/drawingml/2006/picture">
+                <pic:pic xmlns:pic="http://schemas.openxmlformats.org/drawingml/2006/picture">
+                  <pic:nvPicPr>
+                    <pic:cNvPr id="0" name="Picture 13"/>
+                    <pic:cNvPicPr>
+                      <a:picLocks noChangeAspect="1" noChangeArrowheads="1"/>
+                    </pic:cNvPicPr>
+                  </pic:nvPicPr>
+                  <pic:blipFill>
+                    <a:blip r:embed="rId8" cstate="print"/>
+                    <a:srcRect/>
+                    <a:stretch>
+                      <a:fillRect/>
+                    </a:stretch>
+                  </pic:blipFill>
+                  <pic:spPr bwMode="auto">
+                    <a:xfrm>
+                      <a:off x="0" y="0"/>
+                      <a:ext cx="5391785" cy="2449830"/>
+                    </a:xfrm>
+                    <a:prstGeom prst="rect">
+                      <a:avLst/>
+                    </a:prstGeom>
+                    <a:noFill/>
+                    <a:ln w="9525">
+                      <a:noFill/>
+                      <a:miter lim="800000"/>
+                      <a:headEnd/>
+                      <a:tailEnd/>
+                    </a:ln>
+                  </pic:spPr>
+                </pic:pic>
+              </a:graphicData>
+            </a:graphic>
+          </wp:inline>
+        </w:drawing>
+      </w:r>
+    </w:p>
+    <w:p>
+      <w:pPr>
         <w:pStyle w:val="Ttulo2"/>
-        <w:rPr>
-          <w:lang w:val="pt-BR"/>
-        </w:rPr>
-      </w:pPr>
-      <w:r>
-        <w:rPr>
-          <w:lang w:val="pt-BR"/>
+      </w:pPr>
+      <w:proofErr w:type="spellStart"/>
+      <w:r>
+        <w:t>Con</w:t>
+      </w:r>
+      <w:r>
+        <w:t>c</w:t>
+      </w:r>
+      <w:r>
+        <w:t>lusão</w:t>
+      </w:r>
+      <w:proofErr w:type="spellEnd"/>
+    </w:p>
+    <w:p>
+      <w:pPr>
+        <w:rPr>
+          <w:lang w:val="pt-BR"/>
+        </w:rPr>
+      </w:pPr>
+      <w:r>
+        <w:rPr>
+          <w:lang w:val="pt-BR"/>
+        </w:rPr>
+        <w:t xml:space="preserve">Usando duas dimensões, </w:t>
+      </w:r>
+      <w:proofErr w:type="gramStart"/>
+      <w:r>
+        <w:rPr>
+          <w:lang w:val="pt-BR"/>
+        </w:rPr>
+        <w:t>Date(</w:t>
+      </w:r>
+      <w:proofErr w:type="gramEnd"/>
+      <w:r>
+        <w:rPr>
+          <w:lang w:val="pt-BR"/>
+        </w:rPr>
+        <w:t xml:space="preserve">Ano) e </w:t>
+      </w:r>
+      <w:proofErr w:type="spellStart"/>
+      <w:r>
+        <w:rPr>
+          <w:lang w:val="pt-BR"/>
+        </w:rPr>
+        <w:t>Value</w:t>
+      </w:r>
+      <w:proofErr w:type="spellEnd"/>
+      <w:r>
+        <w:rPr>
+          <w:lang w:val="pt-BR"/>
+        </w:rPr>
+        <w:t>, f</w:t>
+      </w:r>
+      <w:r>
+        <w:rPr>
+          <w:lang w:val="pt-BR"/>
+        </w:rPr>
+        <w:t xml:space="preserve">oram identificados quatro </w:t>
+      </w:r>
+      <w:r>
+        <w:rPr>
+          <w:lang w:val="pt-BR"/>
+        </w:rPr>
+        <w:t>clusters</w:t>
+      </w:r>
+      <w:r>
+        <w:rPr>
+          <w:lang w:val="pt-BR"/>
+        </w:rPr>
+        <w:t xml:space="preserve"> de dados de</w:t>
+      </w:r>
+      <w:r>
+        <w:rPr>
+          <w:lang w:val="pt-BR"/>
+        </w:rPr>
+        <w:t xml:space="preserve"> </w:t>
+      </w:r>
+      <w:r>
+        <w:rPr>
+          <w:lang w:val="pt-BR"/>
+        </w:rPr>
+        <w:t>G</w:t>
+      </w:r>
+      <w:r>
+        <w:rPr>
+          <w:lang w:val="pt-BR"/>
+        </w:rPr>
+        <w:t xml:space="preserve">rau de </w:t>
+      </w:r>
+      <w:r>
+        <w:rPr>
+          <w:lang w:val="pt-BR"/>
+        </w:rPr>
+        <w:t>E</w:t>
+      </w:r>
+      <w:r>
+        <w:rPr>
+          <w:lang w:val="pt-BR"/>
+        </w:rPr>
+        <w:t xml:space="preserve">scolaridade, </w:t>
+      </w:r>
+      <w:r>
+        <w:rPr>
+          <w:lang w:val="pt-BR"/>
+        </w:rPr>
+        <w:t>Faixas E</w:t>
+      </w:r>
+      <w:r>
+        <w:rPr>
+          <w:lang w:val="pt-BR"/>
+        </w:rPr>
+        <w:t>tárias</w:t>
+      </w:r>
+      <w:r>
+        <w:rPr>
+          <w:lang w:val="pt-BR"/>
+        </w:rPr>
+        <w:t>, G</w:t>
+      </w:r>
+      <w:r>
+        <w:rPr>
+          <w:lang w:val="pt-BR"/>
+        </w:rPr>
+        <w:t xml:space="preserve">ênero, </w:t>
+      </w:r>
+      <w:r>
+        <w:rPr>
+          <w:lang w:val="pt-BR"/>
+        </w:rPr>
+        <w:t>P</w:t>
+      </w:r>
+      <w:r>
+        <w:rPr>
+          <w:lang w:val="pt-BR"/>
+        </w:rPr>
+        <w:t>aíses</w:t>
+      </w:r>
+      <w:r>
+        <w:rPr>
+          <w:lang w:val="pt-BR"/>
+        </w:rPr>
+        <w:t xml:space="preserve"> e </w:t>
+      </w:r>
+      <w:r>
+        <w:rPr>
+          <w:lang w:val="pt-BR"/>
+        </w:rPr>
+        <w:t>C</w:t>
+      </w:r>
+      <w:r>
+        <w:rPr>
+          <w:lang w:val="pt-BR"/>
+        </w:rPr>
+        <w:t>lassificação ISCED11.</w:t>
+      </w:r>
+    </w:p>
+    <w:p>
+      <w:pPr>
+        <w:rPr>
+          <w:lang w:val="pt-BR"/>
+        </w:rPr>
+      </w:pPr>
+      <w:r>
+        <w:rPr>
+          <w:lang w:val="pt-BR"/>
+        </w:rPr>
+        <w:t xml:space="preserve">O algoritmo </w:t>
+      </w:r>
+      <w:proofErr w:type="spellStart"/>
+      <w:r>
+        <w:rPr>
+          <w:lang w:val="pt-BR"/>
+        </w:rPr>
+        <w:t>K-Means</w:t>
+      </w:r>
+      <w:proofErr w:type="spellEnd"/>
+      <w:r>
+        <w:rPr>
+          <w:lang w:val="pt-BR"/>
+        </w:rPr>
+        <w:t xml:space="preserve"> alcançou uma pontuação </w:t>
+      </w:r>
+      <w:proofErr w:type="spellStart"/>
+      <w:r>
+        <w:rPr>
+          <w:lang w:val="pt-BR"/>
+        </w:rPr>
+        <w:t>Silhouette</w:t>
+      </w:r>
+      <w:proofErr w:type="spellEnd"/>
+      <w:r>
+        <w:rPr>
+          <w:lang w:val="pt-BR"/>
+        </w:rPr>
+        <w:t xml:space="preserve"> de 0.310 e um índice </w:t>
+      </w:r>
+      <w:proofErr w:type="spellStart"/>
+      <w:r>
+        <w:rPr>
+          <w:lang w:val="pt-BR"/>
+        </w:rPr>
+        <w:t>Davies-Bouldin</w:t>
+      </w:r>
+      <w:proofErr w:type="spellEnd"/>
+      <w:r>
+        <w:rPr>
+          <w:lang w:val="pt-BR"/>
+        </w:rPr>
+        <w:t xml:space="preserve"> de 0.802, sinalizando uma separação moderada entre os agrupamentos e </w:t>
+      </w:r>
+      <w:proofErr w:type="gramStart"/>
+      <w:r>
+        <w:rPr>
+          <w:lang w:val="pt-BR"/>
+        </w:rPr>
+        <w:t xml:space="preserve">uma </w:t>
+      </w:r>
+      <w:r>
+        <w:rPr>
+          <w:lang w:val="pt-BR"/>
+        </w:rPr>
+        <w:t>certa</w:t>
+      </w:r>
+      <w:proofErr w:type="gramEnd"/>
+      <w:r>
+        <w:rPr>
+          <w:lang w:val="pt-BR"/>
+        </w:rPr>
+        <w:t xml:space="preserve"> sobreposição entre eles. </w:t>
+      </w:r>
+      <w:r>
+        <w:rPr>
+          <w:lang w:val="pt-BR"/>
+        </w:rPr>
+        <w:t xml:space="preserve">Por outro lado, o método </w:t>
+      </w:r>
+      <w:proofErr w:type="spellStart"/>
+      <w:r>
+        <w:rPr>
+          <w:lang w:val="pt-BR"/>
+        </w:rPr>
+        <w:t>Hierarchical</w:t>
+      </w:r>
+      <w:proofErr w:type="spellEnd"/>
+      <w:r>
+        <w:rPr>
+          <w:lang w:val="pt-BR"/>
+        </w:rPr>
+        <w:t xml:space="preserve"> </w:t>
+      </w:r>
+      <w:proofErr w:type="spellStart"/>
+      <w:r>
+        <w:rPr>
+          <w:lang w:val="pt-BR"/>
+        </w:rPr>
+        <w:t>Clustering</w:t>
+      </w:r>
+      <w:proofErr w:type="spellEnd"/>
+      <w:r>
+        <w:rPr>
+          <w:lang w:val="pt-BR"/>
+        </w:rPr>
+        <w:t xml:space="preserve"> (</w:t>
+      </w:r>
+      <w:proofErr w:type="spellStart"/>
+      <w:r>
+        <w:rPr>
+          <w:lang w:val="pt-BR"/>
+        </w:rPr>
+        <w:t>Agglomerative</w:t>
+      </w:r>
+      <w:proofErr w:type="spellEnd"/>
+      <w:r>
+        <w:rPr>
+          <w:lang w:val="pt-BR"/>
+        </w:rPr>
+        <w:t xml:space="preserve"> </w:t>
+      </w:r>
+      <w:proofErr w:type="spellStart"/>
+      <w:r>
+        <w:rPr>
+          <w:lang w:val="pt-BR"/>
+        </w:rPr>
+        <w:t>Clustering</w:t>
+      </w:r>
+      <w:proofErr w:type="spellEnd"/>
+      <w:r>
+        <w:rPr>
+          <w:lang w:val="pt-BR"/>
+        </w:rPr>
+        <w:t>)</w:t>
+      </w:r>
+      <w:r>
+        <w:rPr>
+          <w:lang w:val="pt-BR"/>
+        </w:rPr>
+        <w:t xml:space="preserve"> </w:t>
+      </w:r>
+      <w:r>
+        <w:rPr>
+          <w:lang w:val="pt-BR"/>
+        </w:rPr>
+        <w:t xml:space="preserve">mostrou um desempenho consideravelmente superior, com uma pontuação </w:t>
+      </w:r>
+      <w:proofErr w:type="spellStart"/>
+      <w:r>
+        <w:rPr>
+          <w:lang w:val="pt-BR"/>
+        </w:rPr>
+        <w:t>Silhouette</w:t>
+      </w:r>
+      <w:proofErr w:type="spellEnd"/>
+      <w:r>
+        <w:rPr>
+          <w:lang w:val="pt-BR"/>
+        </w:rPr>
+        <w:t xml:space="preserve"> de </w:t>
+      </w:r>
+      <w:proofErr w:type="gramStart"/>
+      <w:r>
+        <w:rPr>
+          <w:lang w:val="pt-BR"/>
+        </w:rPr>
+        <w:t>0,</w:t>
+      </w:r>
+      <w:proofErr w:type="gramEnd"/>
+      <w:r>
+        <w:rPr>
+          <w:lang w:val="pt-BR"/>
+        </w:rPr>
+        <w:t xml:space="preserve">743 e um índice </w:t>
+      </w:r>
+      <w:proofErr w:type="spellStart"/>
+      <w:r>
+        <w:rPr>
+          <w:lang w:val="pt-BR"/>
+        </w:rPr>
+        <w:t>Davies-Bouldin</w:t>
+      </w:r>
+      <w:proofErr w:type="spellEnd"/>
+      <w:r>
+        <w:rPr>
+          <w:lang w:val="pt-BR"/>
+        </w:rPr>
+        <w:t xml:space="preserve"> de 0,466, demonstrando a criação de agrupamentos mais harmoniosos e bem delimitados.  Estes achados sugerem que a </w:t>
+      </w:r>
+      <w:proofErr w:type="spellStart"/>
+      <w:r>
+        <w:rPr>
+          <w:lang w:val="pt-BR"/>
+        </w:rPr>
+        <w:t>clusterização</w:t>
+      </w:r>
+      <w:proofErr w:type="spellEnd"/>
+      <w:r>
+        <w:rPr>
+          <w:lang w:val="pt-BR"/>
+        </w:rPr>
+        <w:t xml:space="preserve"> hierárquica se mostrou mais eficiente para identificar os padrões educacionais contidos nos dados, tornando-se, assim, a estratégia mais apropriada para esta avaliação.</w:t>
+      </w:r>
+    </w:p>
+    <w:p>
+      <w:pPr>
+        <w:pStyle w:val="Ttulo1"/>
+        <w:rPr>
+          <w:lang w:val="pt-BR"/>
+        </w:rPr>
+      </w:pPr>
+      <w:r>
+        <w:rPr>
+          <w:lang w:val="pt-BR"/>
+        </w:rPr>
+        <w:t>EDA de Série Temporal</w:t>
+      </w:r>
+    </w:p>
+    <w:p>
+      <w:pPr>
+        <w:rPr>
+          <w:lang w:val="pt-BR"/>
+        </w:rPr>
+      </w:pPr>
+      <w:r>
+        <w:rPr>
+          <w:lang w:val="pt-BR"/>
+        </w:rPr>
+        <w:t xml:space="preserve">Para se responder a pergunta de: </w:t>
+      </w:r>
+      <w:r>
+        <w:rPr>
+          <w:lang w:val="pt-BR"/>
+        </w:rPr>
+        <w:t>Como agrupar países europeus com base em padrões de níve</w:t>
+      </w:r>
+      <w:r>
+        <w:rPr>
+          <w:lang w:val="pt-BR"/>
+        </w:rPr>
+        <w:t xml:space="preserve">l educacional ao longo dos anos? </w:t>
+      </w:r>
+      <w:r>
+        <w:rPr>
+          <w:lang w:val="pt-BR"/>
+        </w:rPr>
+        <w:t>Devemos entender o comportamento dos dados ao longo do tempo, encontrar dados faltantes, valores extremos ou padrões sazonais importante.</w:t>
+      </w:r>
+    </w:p>
+    <w:p>
+      <w:pPr>
+        <w:pStyle w:val="Ttulo3"/>
+        <w:rPr>
+          <w:lang w:val="pt-BR"/>
+        </w:rPr>
+      </w:pPr>
+      <w:r>
+        <w:rPr>
+          <w:lang w:val="pt-BR"/>
+        </w:rPr>
+        <w:t>Média/mediana de nível educacional por ano</w:t>
+      </w:r>
+    </w:p>
+    <w:p>
+      <w:pPr>
+        <w:rPr>
+          <w:lang w:val="pt-BR"/>
+        </w:rPr>
+      </w:pPr>
+      <w:r>
+        <w:rPr>
+          <w:noProof/>
+          <w:lang w:val="pt-BR" w:eastAsia="pt-BR" w:bidi="ar-SA"/>
         </w:rPr>
         <w:lastRenderedPageBreak/>
-        <w:t>Con</w:t>
-      </w:r>
-      <w:r>
-        <w:rPr>
-          <w:lang w:val="pt-BR"/>
-        </w:rPr>
-        <w:t>c</w:t>
-      </w:r>
-      <w:r>
-        <w:rPr>
-          <w:lang w:val="pt-BR"/>
-        </w:rPr>
-        <w:t>lusão</w:t>
-      </w:r>
-    </w:p>
-    <w:p>
-      <w:pPr>
-        <w:rPr>
-          <w:lang w:val="pt-BR"/>
-        </w:rPr>
-      </w:pPr>
-      <w:r>
-        <w:rPr>
-          <w:lang w:val="pt-BR"/>
-        </w:rPr>
-        <w:t xml:space="preserve">Usando duas dimensões, </w:t>
+        <w:drawing>
+          <wp:inline distT="0" distB="0" distL="0" distR="0">
+            <wp:extent cx="5391785" cy="2225675"/>
+            <wp:effectExtent l="19050" t="0" r="0" b="0"/>
+            <wp:docPr id="1" name="Imagem 1"/>
+            <wp:cNvGraphicFramePr>
+              <a:graphicFrameLocks xmlns:a="http://schemas.openxmlformats.org/drawingml/2006/main" noChangeAspect="1"/>
+            </wp:cNvGraphicFramePr>
+            <a:graphic xmlns:a="http://schemas.openxmlformats.org/drawingml/2006/main">
+              <a:graphicData uri="http://schemas.openxmlformats.org/drawingml/2006/picture">
+                <pic:pic xmlns:pic="http://schemas.openxmlformats.org/drawingml/2006/picture">
+                  <pic:nvPicPr>
+                    <pic:cNvPr id="0" name="Picture 1"/>
+                    <pic:cNvPicPr>
+                      <a:picLocks noChangeAspect="1" noChangeArrowheads="1"/>
+                    </pic:cNvPicPr>
+                  </pic:nvPicPr>
+                  <pic:blipFill>
+                    <a:blip r:embed="rId9" cstate="print"/>
+                    <a:srcRect/>
+                    <a:stretch>
+                      <a:fillRect/>
+                    </a:stretch>
+                  </pic:blipFill>
+                  <pic:spPr bwMode="auto">
+                    <a:xfrm>
+                      <a:off x="0" y="0"/>
+                      <a:ext cx="5391785" cy="2225675"/>
+                    </a:xfrm>
+                    <a:prstGeom prst="rect">
+                      <a:avLst/>
+                    </a:prstGeom>
+                    <a:noFill/>
+                    <a:ln w="9525">
+                      <a:noFill/>
+                      <a:miter lim="800000"/>
+                      <a:headEnd/>
+                      <a:tailEnd/>
+                    </a:ln>
+                  </pic:spPr>
+                </pic:pic>
+              </a:graphicData>
+            </a:graphic>
+          </wp:inline>
+        </w:drawing>
+      </w:r>
+    </w:p>
+    <w:p>
+      <w:pPr>
+        <w:pStyle w:val="Ttulo3"/>
+        <w:rPr>
+          <w:lang w:val="pt-BR"/>
+        </w:rPr>
+      </w:pPr>
+      <w:r>
+        <w:rPr>
+          <w:lang w:val="pt-BR"/>
+        </w:rPr>
+        <w:t>Evolução temporal por país</w:t>
+      </w:r>
+    </w:p>
+    <w:p>
+      <w:pPr>
+        <w:rPr>
+          <w:lang w:val="pt-BR"/>
+        </w:rPr>
+      </w:pPr>
+      <w:proofErr w:type="spellStart"/>
+      <w:r>
+        <w:rPr>
+          <w:lang w:val="pt-BR"/>
+        </w:rPr>
+        <w:t>Mapenado</w:t>
+      </w:r>
+      <w:proofErr w:type="spellEnd"/>
+      <w:r>
+        <w:rPr>
+          <w:lang w:val="pt-BR"/>
+        </w:rPr>
+        <w:t xml:space="preserve"> os </w:t>
       </w:r>
       <w:proofErr w:type="gramStart"/>
       <w:r>
         <w:rPr>
           <w:lang w:val="pt-BR"/>
         </w:rPr>
-        <w:t>Date(</w:t>
+        <w:t>5</w:t>
       </w:r>
       <w:proofErr w:type="gramEnd"/>
       <w:r>
         <w:rPr>
           <w:lang w:val="pt-BR"/>
         </w:rPr>
-        <w:t xml:space="preserve">Ano) e </w:t>
+        <w:t xml:space="preserve"> </w:t>
       </w:r>
       <w:proofErr w:type="spellStart"/>
       <w:r>
         <w:rPr>
           <w:lang w:val="pt-BR"/>
         </w:rPr>
-        <w:t>Value</w:t>
+        <w:t>paises</w:t>
       </w:r>
       <w:proofErr w:type="spellEnd"/>
       <w:r>
         <w:rPr>
           <w:lang w:val="pt-BR"/>
         </w:rPr>
-        <w:t>, f</w:t>
-      </w:r>
-      <w:r>
-        <w:rPr>
-          <w:lang w:val="pt-BR"/>
-        </w:rPr>
-        <w:t xml:space="preserve">oram identificados quatro </w:t>
-      </w:r>
-      <w:r>
-        <w:rPr>
-          <w:lang w:val="pt-BR"/>
-        </w:rPr>
-        <w:t>clusters</w:t>
-      </w:r>
-      <w:r>
-        <w:rPr>
-          <w:lang w:val="pt-BR"/>
-        </w:rPr>
-        <w:t xml:space="preserve"> de dados de</w:t>
+        <w:t xml:space="preserve"> com mais registros para identificar a evolução do nível educacional de cada pais.</w:t>
+      </w:r>
+    </w:p>
+    <w:p>
+      <w:pPr>
+        <w:rPr>
+          <w:lang w:val="pt-BR"/>
+        </w:rPr>
+      </w:pPr>
+      <w:r>
+        <w:rPr>
+          <w:noProof/>
+          <w:lang w:val="pt-BR" w:eastAsia="pt-BR" w:bidi="ar-SA"/>
+        </w:rPr>
+        <w:drawing>
+          <wp:inline distT="0" distB="0" distL="0" distR="0">
+            <wp:extent cx="5391785" cy="2286000"/>
+            <wp:effectExtent l="19050" t="0" r="0" b="0"/>
+            <wp:docPr id="2" name="Imagem 2"/>
+            <wp:cNvGraphicFramePr>
+              <a:graphicFrameLocks xmlns:a="http://schemas.openxmlformats.org/drawingml/2006/main" noChangeAspect="1"/>
+            </wp:cNvGraphicFramePr>
+            <a:graphic xmlns:a="http://schemas.openxmlformats.org/drawingml/2006/main">
+              <a:graphicData uri="http://schemas.openxmlformats.org/drawingml/2006/picture">
+                <pic:pic xmlns:pic="http://schemas.openxmlformats.org/drawingml/2006/picture">
+                  <pic:nvPicPr>
+                    <pic:cNvPr id="0" name="Picture 2"/>
+                    <pic:cNvPicPr>
+                      <a:picLocks noChangeAspect="1" noChangeArrowheads="1"/>
+                    </pic:cNvPicPr>
+                  </pic:nvPicPr>
+                  <pic:blipFill>
+                    <a:blip r:embed="rId10" cstate="print"/>
+                    <a:srcRect/>
+                    <a:stretch>
+                      <a:fillRect/>
+                    </a:stretch>
+                  </pic:blipFill>
+                  <pic:spPr bwMode="auto">
+                    <a:xfrm>
+                      <a:off x="0" y="0"/>
+                      <a:ext cx="5391785" cy="2286000"/>
+                    </a:xfrm>
+                    <a:prstGeom prst="rect">
+                      <a:avLst/>
+                    </a:prstGeom>
+                    <a:noFill/>
+                    <a:ln w="9525">
+                      <a:noFill/>
+                      <a:miter lim="800000"/>
+                      <a:headEnd/>
+                      <a:tailEnd/>
+                    </a:ln>
+                  </pic:spPr>
+                </pic:pic>
+              </a:graphicData>
+            </a:graphic>
+          </wp:inline>
+        </w:drawing>
+      </w:r>
+    </w:p>
+    <w:p>
+      <w:pPr>
+        <w:pStyle w:val="Ttulo3"/>
+        <w:rPr>
+          <w:lang w:val="pt-BR"/>
+        </w:rPr>
+      </w:pPr>
+      <w:r>
+        <w:rPr>
+          <w:lang w:val="pt-BR"/>
+        </w:rPr>
+        <w:t>Evolução temporal por faixa etária</w:t>
+      </w:r>
+    </w:p>
+    <w:p>
+      <w:pPr>
+        <w:rPr>
+          <w:lang w:val="pt-BR"/>
+        </w:rPr>
+      </w:pPr>
+      <w:r>
+        <w:rPr>
+          <w:lang w:val="pt-BR"/>
+        </w:rPr>
+        <w:t xml:space="preserve">Mapeado as </w:t>
+      </w:r>
+      <w:proofErr w:type="gramStart"/>
+      <w:r>
+        <w:rPr>
+          <w:lang w:val="pt-BR"/>
+        </w:rPr>
+        <w:t>5</w:t>
+      </w:r>
+      <w:proofErr w:type="gramEnd"/>
+      <w:r>
+        <w:rPr>
+          <w:lang w:val="pt-BR"/>
+        </w:rPr>
+        <w:t xml:space="preserve"> faixas etárias com mais registros para identificar </w:t>
+      </w:r>
+      <w:proofErr w:type="spellStart"/>
+      <w:r>
+        <w:rPr>
+          <w:lang w:val="pt-BR"/>
+        </w:rPr>
+        <w:t>nivel</w:t>
+      </w:r>
+      <w:proofErr w:type="spellEnd"/>
+      <w:r>
+        <w:rPr>
+          <w:lang w:val="pt-BR"/>
+        </w:rPr>
+        <w:t xml:space="preserve"> educacional por Faixa Etária.</w:t>
+      </w:r>
+    </w:p>
+    <w:p>
+      <w:pPr>
+        <w:rPr>
+          <w:lang w:val="pt-BR"/>
+        </w:rPr>
+      </w:pPr>
+      <w:r>
+        <w:rPr>
+          <w:noProof/>
+          <w:lang w:val="pt-BR" w:eastAsia="pt-BR" w:bidi="ar-SA"/>
+        </w:rPr>
+        <w:drawing>
+          <wp:inline distT="0" distB="0" distL="0" distR="0">
+            <wp:extent cx="5400040" cy="2286000"/>
+            <wp:effectExtent l="19050" t="0" r="0" b="0"/>
+            <wp:docPr id="3" name="Imagem 3"/>
+            <wp:cNvGraphicFramePr>
+              <a:graphicFrameLocks xmlns:a="http://schemas.openxmlformats.org/drawingml/2006/main" noChangeAspect="1"/>
+            </wp:cNvGraphicFramePr>
+            <a:graphic xmlns:a="http://schemas.openxmlformats.org/drawingml/2006/main">
+              <a:graphicData uri="http://schemas.openxmlformats.org/drawingml/2006/picture">
+                <pic:pic xmlns:pic="http://schemas.openxmlformats.org/drawingml/2006/picture">
+                  <pic:nvPicPr>
+                    <pic:cNvPr id="0" name="Picture 3"/>
+                    <pic:cNvPicPr>
+                      <a:picLocks noChangeAspect="1" noChangeArrowheads="1"/>
+                    </pic:cNvPicPr>
+                  </pic:nvPicPr>
+                  <pic:blipFill>
+                    <a:blip r:embed="rId11" cstate="print"/>
+                    <a:srcRect/>
+                    <a:stretch>
+                      <a:fillRect/>
+                    </a:stretch>
+                  </pic:blipFill>
+                  <pic:spPr bwMode="auto">
+                    <a:xfrm>
+                      <a:off x="0" y="0"/>
+                      <a:ext cx="5400040" cy="2286000"/>
+                    </a:xfrm>
+                    <a:prstGeom prst="rect">
+                      <a:avLst/>
+                    </a:prstGeom>
+                    <a:noFill/>
+                    <a:ln w="9525">
+                      <a:noFill/>
+                      <a:miter lim="800000"/>
+                      <a:headEnd/>
+                      <a:tailEnd/>
+                    </a:ln>
+                  </pic:spPr>
+                </pic:pic>
+              </a:graphicData>
+            </a:graphic>
+          </wp:inline>
+        </w:drawing>
+      </w:r>
+    </w:p>
+    <w:p>
+      <w:pPr>
+        <w:pStyle w:val="Ttulo3"/>
+      </w:pPr>
+      <w:proofErr w:type="spellStart"/>
+      <w:r>
+        <w:t>Heatmap</w:t>
+      </w:r>
+      <w:proofErr w:type="spellEnd"/>
+      <w:r>
+        <w:t xml:space="preserve"> (</w:t>
+      </w:r>
+      <w:proofErr w:type="spellStart"/>
+      <w:r>
+        <w:t>Ano</w:t>
+      </w:r>
+      <w:proofErr w:type="spellEnd"/>
+      <w:r>
+        <w:t xml:space="preserve"> x País)</w:t>
+      </w:r>
+    </w:p>
+    <w:p>
+      <w:r>
+        <w:rPr>
+          <w:noProof/>
+          <w:lang w:val="pt-BR" w:eastAsia="pt-BR" w:bidi="ar-SA"/>
+        </w:rPr>
+        <w:lastRenderedPageBreak/>
+        <w:drawing>
+          <wp:inline distT="0" distB="0" distL="0" distR="0">
+            <wp:extent cx="5391785" cy="2959100"/>
+            <wp:effectExtent l="19050" t="0" r="0" b="0"/>
+            <wp:docPr id="4" name="Imagem 4"/>
+            <wp:cNvGraphicFramePr>
+              <a:graphicFrameLocks xmlns:a="http://schemas.openxmlformats.org/drawingml/2006/main" noChangeAspect="1"/>
+            </wp:cNvGraphicFramePr>
+            <a:graphic xmlns:a="http://schemas.openxmlformats.org/drawingml/2006/main">
+              <a:graphicData uri="http://schemas.openxmlformats.org/drawingml/2006/picture">
+                <pic:pic xmlns:pic="http://schemas.openxmlformats.org/drawingml/2006/picture">
+                  <pic:nvPicPr>
+                    <pic:cNvPr id="0" name="Picture 4"/>
+                    <pic:cNvPicPr>
+                      <a:picLocks noChangeAspect="1" noChangeArrowheads="1"/>
+                    </pic:cNvPicPr>
+                  </pic:nvPicPr>
+                  <pic:blipFill>
+                    <a:blip r:embed="rId12" cstate="print"/>
+                    <a:srcRect/>
+                    <a:stretch>
+                      <a:fillRect/>
+                    </a:stretch>
+                  </pic:blipFill>
+                  <pic:spPr bwMode="auto">
+                    <a:xfrm>
+                      <a:off x="0" y="0"/>
+                      <a:ext cx="5391785" cy="2959100"/>
+                    </a:xfrm>
+                    <a:prstGeom prst="rect">
+                      <a:avLst/>
+                    </a:prstGeom>
+                    <a:noFill/>
+                    <a:ln w="9525">
+                      <a:noFill/>
+                      <a:miter lim="800000"/>
+                      <a:headEnd/>
+                      <a:tailEnd/>
+                    </a:ln>
+                  </pic:spPr>
+                </pic:pic>
+              </a:graphicData>
+            </a:graphic>
+          </wp:inline>
+        </w:drawing>
+      </w:r>
+    </w:p>
+    <w:p>
+      <w:pPr>
+        <w:pStyle w:val="Ttulo3"/>
+      </w:pPr>
+      <w:r>
+        <w:t>Rolling Mean</w:t>
+      </w:r>
+    </w:p>
+    <w:p>
+      <w:r>
+        <w:rPr>
+          <w:noProof/>
+          <w:lang w:val="pt-BR" w:eastAsia="pt-BR" w:bidi="ar-SA"/>
+        </w:rPr>
+        <w:drawing>
+          <wp:inline distT="0" distB="0" distL="0" distR="0">
+            <wp:extent cx="5391785" cy="2225675"/>
+            <wp:effectExtent l="19050" t="0" r="0" b="0"/>
+            <wp:docPr id="7" name="Imagem 7"/>
+            <wp:cNvGraphicFramePr>
+              <a:graphicFrameLocks xmlns:a="http://schemas.openxmlformats.org/drawingml/2006/main" noChangeAspect="1"/>
+            </wp:cNvGraphicFramePr>
+            <a:graphic xmlns:a="http://schemas.openxmlformats.org/drawingml/2006/main">
+              <a:graphicData uri="http://schemas.openxmlformats.org/drawingml/2006/picture">
+                <pic:pic xmlns:pic="http://schemas.openxmlformats.org/drawingml/2006/picture">
+                  <pic:nvPicPr>
+                    <pic:cNvPr id="0" name="Picture 7"/>
+                    <pic:cNvPicPr>
+                      <a:picLocks noChangeAspect="1" noChangeArrowheads="1"/>
+                    </pic:cNvPicPr>
+                  </pic:nvPicPr>
+                  <pic:blipFill>
+                    <a:blip r:embed="rId13" cstate="print"/>
+                    <a:srcRect/>
+                    <a:stretch>
+                      <a:fillRect/>
+                    </a:stretch>
+                  </pic:blipFill>
+                  <pic:spPr bwMode="auto">
+                    <a:xfrm>
+                      <a:off x="0" y="0"/>
+                      <a:ext cx="5391785" cy="2225675"/>
+                    </a:xfrm>
+                    <a:prstGeom prst="rect">
+                      <a:avLst/>
+                    </a:prstGeom>
+                    <a:noFill/>
+                    <a:ln w="9525">
+                      <a:noFill/>
+                      <a:miter lim="800000"/>
+                      <a:headEnd/>
+                      <a:tailEnd/>
+                    </a:ln>
+                  </pic:spPr>
+                </pic:pic>
+              </a:graphicData>
+            </a:graphic>
+          </wp:inline>
+        </w:drawing>
+      </w:r>
+    </w:p>
+    <w:p>
+      <w:pPr>
+        <w:pStyle w:val="Ttulo3"/>
+        <w:rPr>
+          <w:lang w:val="pt-BR"/>
+        </w:rPr>
+      </w:pPr>
+      <w:r>
+        <w:rPr>
+          <w:lang w:val="pt-BR"/>
+        </w:rPr>
+        <w:t>Decomposição</w:t>
+      </w:r>
+    </w:p>
+    <w:p>
+      <w:pPr>
+        <w:rPr>
+          <w:lang w:val="pt-BR"/>
+        </w:rPr>
+      </w:pPr>
+      <w:r>
+        <w:rPr>
+          <w:noProof/>
+          <w:lang w:val="pt-BR" w:eastAsia="pt-BR" w:bidi="ar-SA"/>
+        </w:rPr>
+        <w:lastRenderedPageBreak/>
+        <w:drawing>
+          <wp:inline distT="0" distB="0" distL="0" distR="0">
+            <wp:extent cx="5400040" cy="4037330"/>
+            <wp:effectExtent l="19050" t="0" r="0" b="0"/>
+            <wp:docPr id="6" name="Imagem 6"/>
+            <wp:cNvGraphicFramePr>
+              <a:graphicFrameLocks xmlns:a="http://schemas.openxmlformats.org/drawingml/2006/main" noChangeAspect="1"/>
+            </wp:cNvGraphicFramePr>
+            <a:graphic xmlns:a="http://schemas.openxmlformats.org/drawingml/2006/main">
+              <a:graphicData uri="http://schemas.openxmlformats.org/drawingml/2006/picture">
+                <pic:pic xmlns:pic="http://schemas.openxmlformats.org/drawingml/2006/picture">
+                  <pic:nvPicPr>
+                    <pic:cNvPr id="0" name="Picture 6"/>
+                    <pic:cNvPicPr>
+                      <a:picLocks noChangeAspect="1" noChangeArrowheads="1"/>
+                    </pic:cNvPicPr>
+                  </pic:nvPicPr>
+                  <pic:blipFill>
+                    <a:blip r:embed="rId14" cstate="print"/>
+                    <a:srcRect/>
+                    <a:stretch>
+                      <a:fillRect/>
+                    </a:stretch>
+                  </pic:blipFill>
+                  <pic:spPr bwMode="auto">
+                    <a:xfrm>
+                      <a:off x="0" y="0"/>
+                      <a:ext cx="5400040" cy="4037330"/>
+                    </a:xfrm>
+                    <a:prstGeom prst="rect">
+                      <a:avLst/>
+                    </a:prstGeom>
+                    <a:noFill/>
+                    <a:ln w="9525">
+                      <a:noFill/>
+                      <a:miter lim="800000"/>
+                      <a:headEnd/>
+                      <a:tailEnd/>
+                    </a:ln>
+                  </pic:spPr>
+                </pic:pic>
+              </a:graphicData>
+            </a:graphic>
+          </wp:inline>
+        </w:drawing>
+      </w:r>
+    </w:p>
+    <w:p>
+      <w:pPr>
+        <w:rPr>
+          <w:lang w:val="pt-BR"/>
+        </w:rPr>
+      </w:pPr>
+      <w:r>
+        <w:rPr>
+          <w:lang w:val="pt-BR"/>
+        </w:rPr>
+        <w:t xml:space="preserve">A Decomposição demonstrou que </w:t>
+      </w:r>
+      <w:r>
+        <w:rPr>
+          <w:lang w:val="pt-BR"/>
+        </w:rPr>
+        <w:t xml:space="preserve">não foi detectada uma sazonalidade clara na série. Isso pode ter ocorrido porque os dados têm </w:t>
+      </w:r>
+      <w:proofErr w:type="spellStart"/>
+      <w:r>
+        <w:rPr>
+          <w:lang w:val="pt-BR"/>
+        </w:rPr>
+        <w:t>frequência</w:t>
+      </w:r>
+      <w:proofErr w:type="spellEnd"/>
+      <w:r>
+        <w:rPr>
+          <w:lang w:val="pt-BR"/>
+        </w:rPr>
+        <w:t xml:space="preserve"> anual, e a decomposição espera múltiplas observações por período (ex: mensal ou trimestral dentro de cada ano).</w:t>
+      </w:r>
+    </w:p>
+    <w:p>
+      <w:pPr>
+        <w:rPr>
+          <w:lang w:val="pt-BR"/>
+        </w:rPr>
+      </w:pPr>
+      <w:r>
+        <w:rPr>
+          <w:lang w:val="pt-BR"/>
+        </w:rPr>
+        <w:t>O componente Residual também sugere que não sobrou variação não explicada após separar a tendência e a ausente sazonalidade, ou seja, tudo o que podia ser modelado está contido na tendência.</w:t>
+      </w:r>
+    </w:p>
+    <w:p>
+      <w:pPr>
+        <w:pStyle w:val="Ttulo1"/>
+        <w:rPr>
+          <w:lang w:val="pt-BR"/>
+        </w:rPr>
+      </w:pPr>
+      <w:r>
+        <w:rPr>
+          <w:lang w:val="pt-BR"/>
+        </w:rPr>
+        <w:t>ARIMA</w:t>
+      </w:r>
+    </w:p>
+    <w:p>
+      <w:pPr>
+        <w:rPr>
+          <w:lang w:val="pt-BR"/>
+        </w:rPr>
+      </w:pPr>
+      <w:r>
+        <w:rPr>
+          <w:lang w:val="pt-BR"/>
+        </w:rPr>
+        <w:t xml:space="preserve">A modelagem ARIMA foi aplicada a uma série temporal representando a média de nível educacional ao longo dos anos em um país europeu, com o objetivo de entender padrões que possam sustentar os agrupamentos realizados na análise de </w:t>
+      </w:r>
+      <w:proofErr w:type="spellStart"/>
+      <w:r>
+        <w:rPr>
+          <w:lang w:val="pt-BR"/>
+        </w:rPr>
+        <w:t>clusterização</w:t>
+      </w:r>
+      <w:proofErr w:type="spellEnd"/>
+      <w:r>
+        <w:rPr>
+          <w:lang w:val="pt-BR"/>
+        </w:rPr>
+        <w:t>.</w:t>
       </w:r>
       <w:r>
         <w:rPr>
@@ -1195,593 +2372,31 @@
         </w:rPr>
         <w:t xml:space="preserve"> </w:t>
       </w:r>
-      <w:r>
-        <w:rPr>
-          <w:lang w:val="pt-BR"/>
-        </w:rPr>
-        <w:t>G</w:t>
-      </w:r>
-      <w:r>
-        <w:rPr>
-          <w:lang w:val="pt-BR"/>
-        </w:rPr>
-        <w:t xml:space="preserve">rau de </w:t>
-      </w:r>
-      <w:r>
-        <w:rPr>
-          <w:lang w:val="pt-BR"/>
-        </w:rPr>
-        <w:t>E</w:t>
-      </w:r>
-      <w:r>
-        <w:rPr>
-          <w:lang w:val="pt-BR"/>
-        </w:rPr>
-        <w:t xml:space="preserve">scolaridade, </w:t>
-      </w:r>
-      <w:r>
-        <w:rPr>
-          <w:lang w:val="pt-BR"/>
-        </w:rPr>
-        <w:t>Faixas E</w:t>
-      </w:r>
-      <w:r>
-        <w:rPr>
-          <w:lang w:val="pt-BR"/>
-        </w:rPr>
-        <w:t>tárias</w:t>
-      </w:r>
-      <w:r>
-        <w:rPr>
-          <w:lang w:val="pt-BR"/>
-        </w:rPr>
-        <w:t>, G</w:t>
-      </w:r>
-      <w:r>
-        <w:rPr>
-          <w:lang w:val="pt-BR"/>
-        </w:rPr>
-        <w:t xml:space="preserve">ênero, </w:t>
-      </w:r>
-      <w:r>
-        <w:rPr>
-          <w:lang w:val="pt-BR"/>
-        </w:rPr>
-        <w:t>P</w:t>
-      </w:r>
-      <w:r>
-        <w:rPr>
-          <w:lang w:val="pt-BR"/>
-        </w:rPr>
-        <w:t>aíses</w:t>
-      </w:r>
-      <w:r>
-        <w:rPr>
-          <w:lang w:val="pt-BR"/>
-        </w:rPr>
-        <w:t xml:space="preserve"> e </w:t>
-      </w:r>
-      <w:r>
-        <w:rPr>
-          <w:lang w:val="pt-BR"/>
-        </w:rPr>
-        <w:t>C</w:t>
-      </w:r>
-      <w:r>
-        <w:rPr>
-          <w:lang w:val="pt-BR"/>
-        </w:rPr>
-        <w:t>lassificação ISCED11.</w:t>
-      </w:r>
-    </w:p>
-    <w:p>
-      <w:pPr>
-        <w:rPr>
-          <w:lang w:val="pt-BR"/>
-        </w:rPr>
-      </w:pPr>
-      <w:r>
-        <w:rPr>
-          <w:lang w:val="pt-BR"/>
-        </w:rPr>
-        <w:t xml:space="preserve">O algoritmo </w:t>
-      </w:r>
-      <w:proofErr w:type="spellStart"/>
-      <w:r>
-        <w:rPr>
-          <w:lang w:val="pt-BR"/>
-        </w:rPr>
-        <w:t>K-Means</w:t>
-      </w:r>
-      <w:proofErr w:type="spellEnd"/>
-      <w:r>
-        <w:rPr>
-          <w:lang w:val="pt-BR"/>
-        </w:rPr>
-        <w:t xml:space="preserve"> alcançou uma pontuação </w:t>
-      </w:r>
-      <w:proofErr w:type="spellStart"/>
-      <w:r>
-        <w:rPr>
-          <w:lang w:val="pt-BR"/>
-        </w:rPr>
-        <w:t>Silhouette</w:t>
-      </w:r>
-      <w:proofErr w:type="spellEnd"/>
-      <w:r>
-        <w:rPr>
-          <w:lang w:val="pt-BR"/>
-        </w:rPr>
-        <w:t xml:space="preserve"> de 0.310 e um índice </w:t>
-      </w:r>
-      <w:proofErr w:type="spellStart"/>
-      <w:r>
-        <w:rPr>
-          <w:lang w:val="pt-BR"/>
-        </w:rPr>
-        <w:t>Davies-Bouldin</w:t>
-      </w:r>
-      <w:proofErr w:type="spellEnd"/>
-      <w:r>
-        <w:rPr>
-          <w:lang w:val="pt-BR"/>
-        </w:rPr>
-        <w:t xml:space="preserve"> de 0.802, sinalizando uma separação moderada entre os agrupamentos e </w:t>
-      </w:r>
       <w:proofErr w:type="gramStart"/>
       <w:r>
         <w:rPr>
           <w:lang w:val="pt-BR"/>
         </w:rPr>
-        <w:t xml:space="preserve">uma </w:t>
-      </w:r>
-      <w:r>
-        <w:rPr>
-          <w:lang w:val="pt-BR"/>
-        </w:rPr>
-        <w:t>certa</w:t>
+        <w:t>Foi</w:t>
       </w:r>
       <w:proofErr w:type="gramEnd"/>
       <w:r>
         <w:rPr>
           <w:lang w:val="pt-BR"/>
         </w:rPr>
-        <w:t xml:space="preserve"> sobreposição entre eles. </w:t>
-      </w:r>
-      <w:r>
-        <w:rPr>
-          <w:lang w:val="pt-BR"/>
-        </w:rPr>
-        <w:t xml:space="preserve">Por outro lado, o método </w:t>
-      </w:r>
-      <w:proofErr w:type="spellStart"/>
-      <w:r>
-        <w:rPr>
-          <w:lang w:val="pt-BR"/>
-        </w:rPr>
-        <w:t>Hierarchical</w:t>
-      </w:r>
-      <w:proofErr w:type="spellEnd"/>
-      <w:r>
-        <w:rPr>
-          <w:lang w:val="pt-BR"/>
-        </w:rPr>
-        <w:t xml:space="preserve"> </w:t>
-      </w:r>
-      <w:proofErr w:type="spellStart"/>
-      <w:r>
-        <w:rPr>
-          <w:lang w:val="pt-BR"/>
-        </w:rPr>
-        <w:t>Clustering</w:t>
-      </w:r>
-      <w:proofErr w:type="spellEnd"/>
-      <w:r>
-        <w:rPr>
-          <w:lang w:val="pt-BR"/>
-        </w:rPr>
-        <w:t xml:space="preserve"> (</w:t>
-      </w:r>
-      <w:proofErr w:type="spellStart"/>
-      <w:r>
-        <w:rPr>
-          <w:lang w:val="pt-BR"/>
-        </w:rPr>
-        <w:t>Agglomerative</w:t>
-      </w:r>
-      <w:proofErr w:type="spellEnd"/>
-      <w:r>
-        <w:rPr>
-          <w:lang w:val="pt-BR"/>
-        </w:rPr>
-        <w:t xml:space="preserve"> </w:t>
-      </w:r>
-      <w:proofErr w:type="spellStart"/>
-      <w:r>
-        <w:rPr>
-          <w:lang w:val="pt-BR"/>
-        </w:rPr>
-        <w:t>Clustering</w:t>
-      </w:r>
-      <w:proofErr w:type="spellEnd"/>
-      <w:r>
-        <w:rPr>
-          <w:lang w:val="pt-BR"/>
-        </w:rPr>
-        <w:t>)</w:t>
-      </w:r>
-      <w:r>
-        <w:rPr>
-          <w:lang w:val="pt-BR"/>
-        </w:rPr>
-        <w:t xml:space="preserve"> </w:t>
-      </w:r>
-      <w:r>
-        <w:rPr>
-          <w:lang w:val="pt-BR"/>
-        </w:rPr>
-        <w:t xml:space="preserve">mostrou um desempenho consideravelmente superior, com uma pontuação </w:t>
-      </w:r>
-      <w:proofErr w:type="spellStart"/>
-      <w:r>
-        <w:rPr>
-          <w:lang w:val="pt-BR"/>
-        </w:rPr>
-        <w:t>Silhouette</w:t>
-      </w:r>
-      <w:proofErr w:type="spellEnd"/>
-      <w:r>
-        <w:rPr>
-          <w:lang w:val="pt-BR"/>
-        </w:rPr>
-        <w:t xml:space="preserve"> de </w:t>
-      </w:r>
-      <w:proofErr w:type="gramStart"/>
-      <w:r>
-        <w:rPr>
-          <w:lang w:val="pt-BR"/>
-        </w:rPr>
-        <w:t>0,</w:t>
-      </w:r>
-      <w:proofErr w:type="gramEnd"/>
-      <w:r>
-        <w:rPr>
-          <w:lang w:val="pt-BR"/>
-        </w:rPr>
-        <w:t xml:space="preserve">743 e um índice </w:t>
-      </w:r>
-      <w:proofErr w:type="spellStart"/>
-      <w:r>
-        <w:rPr>
-          <w:lang w:val="pt-BR"/>
-        </w:rPr>
-        <w:t>Davies-Bouldin</w:t>
-      </w:r>
-      <w:proofErr w:type="spellEnd"/>
-      <w:r>
-        <w:rPr>
-          <w:lang w:val="pt-BR"/>
-        </w:rPr>
-        <w:t xml:space="preserve"> de 0,466, demonstrando a criação de agrupamentos mais harmoniosos e bem delimitados.  Estes achados sugerem que a </w:t>
-      </w:r>
-      <w:proofErr w:type="spellStart"/>
-      <w:r>
-        <w:rPr>
-          <w:lang w:val="pt-BR"/>
-        </w:rPr>
-        <w:t>clusterização</w:t>
-      </w:r>
-      <w:proofErr w:type="spellEnd"/>
-      <w:r>
-        <w:rPr>
-          <w:lang w:val="pt-BR"/>
-        </w:rPr>
-        <w:t xml:space="preserve"> hierárquica se mostrou mais eficiente para identificar os padrões educacionais contidos nos dados, tornando-se, assim, a estratégia mais apropriada para esta avaliação.</w:t>
-      </w:r>
-    </w:p>
-    <w:p>
-      <w:pPr>
-        <w:pStyle w:val="Ttulo1"/>
-      </w:pPr>
-      <w:r>
-        <w:t xml:space="preserve">EDA de </w:t>
-      </w:r>
-      <w:proofErr w:type="spellStart"/>
-      <w:r>
-        <w:t>Série</w:t>
-      </w:r>
-      <w:proofErr w:type="spellEnd"/>
-      <w:r>
-        <w:t xml:space="preserve"> Temporal</w:t>
-      </w:r>
-    </w:p>
-    <w:p>
-      <w:pPr>
-        <w:rPr>
-          <w:lang w:val="pt-BR"/>
-        </w:rPr>
-      </w:pPr>
-      <w:r>
-        <w:rPr>
-          <w:lang w:val="pt-BR"/>
-        </w:rPr>
-        <w:t xml:space="preserve">Para se responder a pergunta de: </w:t>
-      </w:r>
-      <w:r>
-        <w:rPr>
-          <w:lang w:val="pt-BR"/>
-        </w:rPr>
-        <w:t>Como agrupar países europeus com base em padrões de níve</w:t>
-      </w:r>
-      <w:r>
-        <w:rPr>
-          <w:lang w:val="pt-BR"/>
-        </w:rPr>
-        <w:t xml:space="preserve">l educacional ao longo dos anos? </w:t>
-      </w:r>
-      <w:r>
-        <w:rPr>
-          <w:lang w:val="pt-BR"/>
-        </w:rPr>
-        <w:t>Devemos entender o comportamento dos dados ao longo do tempo, encontrar dados faltantes, valores extremos ou padrões sazonais importante.</w:t>
-      </w:r>
-    </w:p>
-    <w:p>
-      <w:pPr>
-        <w:pStyle w:val="Ttulo3"/>
-        <w:rPr>
-          <w:lang w:val="pt-BR"/>
-        </w:rPr>
-      </w:pPr>
-      <w:r>
-        <w:rPr>
-          <w:lang w:val="pt-BR"/>
-        </w:rPr>
-        <w:t>Média/mediana de nível educacional por ano</w:t>
-      </w:r>
-    </w:p>
-    <w:p>
-      <w:pPr>
-        <w:pStyle w:val="Ttulo3"/>
-        <w:rPr>
-          <w:lang w:val="pt-BR"/>
-        </w:rPr>
-      </w:pPr>
-      <w:r>
-        <w:rPr>
-          <w:lang w:val="pt-BR"/>
-        </w:rPr>
-        <w:t>Evolução temporal por país</w:t>
-      </w:r>
-    </w:p>
-    <w:p>
-      <w:pPr>
-        <w:rPr>
-          <w:lang w:val="pt-BR"/>
-        </w:rPr>
-      </w:pPr>
-      <w:proofErr w:type="spellStart"/>
-      <w:r>
-        <w:rPr>
-          <w:lang w:val="pt-BR"/>
-        </w:rPr>
-        <w:t>Mapenado</w:t>
-      </w:r>
-      <w:proofErr w:type="spellEnd"/>
-      <w:r>
-        <w:rPr>
-          <w:lang w:val="pt-BR"/>
-        </w:rPr>
-        <w:t xml:space="preserve"> os </w:t>
-      </w:r>
-      <w:proofErr w:type="gramStart"/>
-      <w:r>
-        <w:rPr>
-          <w:lang w:val="pt-BR"/>
-        </w:rPr>
-        <w:t>5</w:t>
-      </w:r>
-      <w:proofErr w:type="gramEnd"/>
-      <w:r>
-        <w:rPr>
-          <w:lang w:val="pt-BR"/>
-        </w:rPr>
-        <w:t xml:space="preserve"> </w:t>
-      </w:r>
-      <w:proofErr w:type="spellStart"/>
-      <w:r>
-        <w:rPr>
-          <w:lang w:val="pt-BR"/>
-        </w:rPr>
-        <w:t>paises</w:t>
-      </w:r>
-      <w:proofErr w:type="spellEnd"/>
-      <w:r>
-        <w:rPr>
-          <w:lang w:val="pt-BR"/>
-        </w:rPr>
-        <w:t xml:space="preserve"> com mais registros para identificar a evolução do nível educacional de cada pais.</w:t>
-      </w:r>
-    </w:p>
-    <w:p>
-      <w:pPr>
-        <w:pStyle w:val="Ttulo3"/>
-        <w:rPr>
-          <w:lang w:val="pt-BR"/>
-        </w:rPr>
-      </w:pPr>
-      <w:r>
-        <w:rPr>
-          <w:lang w:val="pt-BR"/>
-        </w:rPr>
-        <w:t>Evolução temporal por faixa etária</w:t>
-      </w:r>
-    </w:p>
-    <w:p>
-      <w:pPr>
-        <w:rPr>
-          <w:lang w:val="pt-BR"/>
-        </w:rPr>
-      </w:pPr>
-      <w:r>
-        <w:rPr>
-          <w:lang w:val="pt-BR"/>
-        </w:rPr>
-        <w:t xml:space="preserve">Mapeado as </w:t>
-      </w:r>
-      <w:proofErr w:type="gramStart"/>
-      <w:r>
-        <w:rPr>
-          <w:lang w:val="pt-BR"/>
-        </w:rPr>
-        <w:t>5</w:t>
-      </w:r>
-      <w:proofErr w:type="gramEnd"/>
-      <w:r>
-        <w:rPr>
-          <w:lang w:val="pt-BR"/>
-        </w:rPr>
-        <w:t xml:space="preserve"> faixas etárias com mais registros para identificar </w:t>
-      </w:r>
-      <w:proofErr w:type="spellStart"/>
-      <w:r>
-        <w:rPr>
-          <w:lang w:val="pt-BR"/>
-        </w:rPr>
-        <w:t>nivel</w:t>
-      </w:r>
-      <w:proofErr w:type="spellEnd"/>
-      <w:r>
-        <w:rPr>
-          <w:lang w:val="pt-BR"/>
-        </w:rPr>
-        <w:t xml:space="preserve"> educacional por Faixa Etária.</w:t>
-      </w:r>
-    </w:p>
-    <w:p>
-      <w:pPr>
-        <w:pStyle w:val="Ttulo3"/>
-        <w:rPr>
-          <w:lang w:val="pt-BR"/>
-        </w:rPr>
-      </w:pPr>
-      <w:proofErr w:type="spellStart"/>
-      <w:r>
-        <w:rPr>
-          <w:lang w:val="pt-BR"/>
-        </w:rPr>
-        <w:t>Heatmap</w:t>
-      </w:r>
-      <w:proofErr w:type="spellEnd"/>
-      <w:r>
-        <w:rPr>
-          <w:lang w:val="pt-BR"/>
-        </w:rPr>
-        <w:t xml:space="preserve"> (Ano x País)</w:t>
-      </w:r>
-    </w:p>
-    <w:p>
-      <w:pPr>
-        <w:pStyle w:val="Ttulo3"/>
-        <w:rPr>
-          <w:lang w:val="pt-BR"/>
-        </w:rPr>
-      </w:pPr>
-      <w:proofErr w:type="spellStart"/>
-      <w:r>
-        <w:rPr>
-          <w:lang w:val="pt-BR"/>
-        </w:rPr>
-        <w:t>Rolling</w:t>
-      </w:r>
-      <w:proofErr w:type="spellEnd"/>
-      <w:r>
-        <w:rPr>
-          <w:lang w:val="pt-BR"/>
-        </w:rPr>
-        <w:t xml:space="preserve"> </w:t>
-      </w:r>
-      <w:proofErr w:type="spellStart"/>
-      <w:r>
-        <w:rPr>
-          <w:lang w:val="pt-BR"/>
-        </w:rPr>
-        <w:t>Mean</w:t>
-      </w:r>
-      <w:proofErr w:type="spellEnd"/>
-    </w:p>
-    <w:p>
-      <w:pPr>
-        <w:pStyle w:val="Ttulo3"/>
-        <w:rPr>
-          <w:lang w:val="pt-BR"/>
-        </w:rPr>
-      </w:pPr>
-      <w:r>
-        <w:rPr>
-          <w:lang w:val="pt-BR"/>
-        </w:rPr>
-        <w:t>Decomposição</w:t>
-      </w:r>
-    </w:p>
-    <w:p>
-      <w:pPr>
-        <w:rPr>
-          <w:lang w:val="pt-BR"/>
-        </w:rPr>
-      </w:pPr>
-      <w:r>
-        <w:rPr>
-          <w:lang w:val="pt-BR"/>
-        </w:rPr>
-        <w:t xml:space="preserve">A Decomposição demonstrou que </w:t>
-      </w:r>
-      <w:r>
-        <w:rPr>
-          <w:lang w:val="pt-BR"/>
-        </w:rPr>
-        <w:t xml:space="preserve">não foi detectada uma sazonalidade clara na série. Isso pode ter ocorrido porque os dados têm </w:t>
-      </w:r>
-      <w:proofErr w:type="spellStart"/>
-      <w:r>
-        <w:rPr>
-          <w:lang w:val="pt-BR"/>
-        </w:rPr>
-        <w:t>frequência</w:t>
-      </w:r>
-      <w:proofErr w:type="spellEnd"/>
-      <w:r>
-        <w:rPr>
-          <w:lang w:val="pt-BR"/>
-        </w:rPr>
-        <w:t xml:space="preserve"> anual, e a decomposição espera múltiplas observações por período (ex: mensal ou trimestral dentro de cada ano).</w:t>
-      </w:r>
-    </w:p>
-    <w:p>
-      <w:pPr>
-        <w:rPr>
-          <w:lang w:val="pt-BR"/>
-        </w:rPr>
-      </w:pPr>
-      <w:r>
-        <w:rPr>
-          <w:lang w:val="pt-BR"/>
-        </w:rPr>
-        <w:t>O componente Residual também sugere que não sobrou variação não explicada após separar a tendência e a ausente sazonalidade, ou seja, tudo o que podia ser modelado está contido na tendência.</w:t>
-      </w:r>
-    </w:p>
-    <w:p>
-      <w:pPr>
-        <w:pStyle w:val="Ttulo1"/>
-        <w:rPr>
-          <w:lang w:val="pt-BR"/>
-        </w:rPr>
-      </w:pPr>
-      <w:r>
-        <w:rPr>
-          <w:lang w:val="pt-BR"/>
-        </w:rPr>
-        <w:t>ARIMA</w:t>
+        <w:t xml:space="preserve"> utilizado os dados da Alemanha</w:t>
+      </w:r>
+      <w:r>
+        <w:rPr>
+          <w:lang w:val="pt-BR"/>
+        </w:rPr>
+        <w:t xml:space="preserve"> (DE)</w:t>
+      </w:r>
+      <w:r>
+        <w:rPr>
+          <w:lang w:val="pt-BR"/>
+        </w:rPr>
+        <w:t xml:space="preserve"> como exemplo para a modelagem:</w:t>
       </w:r>
     </w:p>
     <w:p>
@@ -1795,97 +2410,105 @@
       </w:pPr>
       <w:r>
         <w:rPr>
-          <w:lang w:val="pt-BR"/>
-        </w:rPr>
-        <w:t xml:space="preserve">A modelagem ARIMA foi aplicada a uma série temporal representando a média de nível educacional ao longo dos anos em um país europeu, com o objetivo de entender padrões </w:t>
-      </w:r>
-      <w:proofErr w:type="gramStart"/>
-      <w:r>
-        <w:rPr>
-          <w:lang w:val="pt-BR"/>
+          <w:noProof/>
+          <w:lang w:val="pt-BR" w:eastAsia="pt-BR" w:bidi="ar-SA"/>
         </w:rPr>
         <w:lastRenderedPageBreak/>
-        <w:t>que</w:t>
-      </w:r>
-      <w:proofErr w:type="gramEnd"/>
-      <w:r>
-        <w:rPr>
-          <w:lang w:val="pt-BR"/>
-        </w:rPr>
-        <w:t xml:space="preserve"> possam sustentar os agrupamentos realizados na análise de </w:t>
+        <w:drawing>
+          <wp:inline distT="0" distB="0" distL="0" distR="0">
+            <wp:extent cx="5391785" cy="2122170"/>
+            <wp:effectExtent l="19050" t="0" r="0" b="0"/>
+            <wp:docPr id="8" name="Imagem 8"/>
+            <wp:cNvGraphicFramePr>
+              <a:graphicFrameLocks xmlns:a="http://schemas.openxmlformats.org/drawingml/2006/main" noChangeAspect="1"/>
+            </wp:cNvGraphicFramePr>
+            <a:graphic xmlns:a="http://schemas.openxmlformats.org/drawingml/2006/main">
+              <a:graphicData uri="http://schemas.openxmlformats.org/drawingml/2006/picture">
+                <pic:pic xmlns:pic="http://schemas.openxmlformats.org/drawingml/2006/picture">
+                  <pic:nvPicPr>
+                    <pic:cNvPr id="0" name="Picture 8"/>
+                    <pic:cNvPicPr>
+                      <a:picLocks noChangeAspect="1" noChangeArrowheads="1"/>
+                    </pic:cNvPicPr>
+                  </pic:nvPicPr>
+                  <pic:blipFill>
+                    <a:blip r:embed="rId15" cstate="print"/>
+                    <a:srcRect/>
+                    <a:stretch>
+                      <a:fillRect/>
+                    </a:stretch>
+                  </pic:blipFill>
+                  <pic:spPr bwMode="auto">
+                    <a:xfrm>
+                      <a:off x="0" y="0"/>
+                      <a:ext cx="5391785" cy="2122170"/>
+                    </a:xfrm>
+                    <a:prstGeom prst="rect">
+                      <a:avLst/>
+                    </a:prstGeom>
+                    <a:noFill/>
+                    <a:ln w="9525">
+                      <a:noFill/>
+                      <a:miter lim="800000"/>
+                      <a:headEnd/>
+                      <a:tailEnd/>
+                    </a:ln>
+                  </pic:spPr>
+                </pic:pic>
+              </a:graphicData>
+            </a:graphic>
+          </wp:inline>
+        </w:drawing>
+      </w:r>
+    </w:p>
+    <w:p>
+      <w:pPr>
+        <w:pStyle w:val="Ttulo2"/>
+        <w:rPr>
+          <w:lang w:val="pt-BR"/>
+        </w:rPr>
+      </w:pPr>
+      <w:r>
+        <w:rPr>
+          <w:lang w:val="pt-BR"/>
+        </w:rPr>
+        <w:t xml:space="preserve">Análise de </w:t>
       </w:r>
       <w:proofErr w:type="spellStart"/>
       <w:r>
         <w:rPr>
           <w:lang w:val="pt-BR"/>
         </w:rPr>
-        <w:t>clusterização</w:t>
+        <w:t>Estacionariedade</w:t>
       </w:r>
       <w:proofErr w:type="spellEnd"/>
-      <w:r>
-        <w:rPr>
-          <w:lang w:val="pt-BR"/>
-        </w:rPr>
-        <w:t>.</w:t>
-      </w:r>
-      <w:r>
-        <w:rPr>
-          <w:lang w:val="pt-BR"/>
-        </w:rPr>
-        <w:t xml:space="preserve"> </w:t>
-      </w:r>
-      <w:proofErr w:type="gramStart"/>
-      <w:r>
-        <w:rPr>
-          <w:lang w:val="pt-BR"/>
-        </w:rPr>
-        <w:t>Foi</w:t>
-      </w:r>
-      <w:proofErr w:type="gramEnd"/>
-      <w:r>
-        <w:rPr>
-          <w:lang w:val="pt-BR"/>
-        </w:rPr>
-        <w:t xml:space="preserve"> utilizado os dados da Alemanha como exemplo para a modelagem:</w:t>
-      </w:r>
-    </w:p>
-    <w:p>
-      <w:pPr>
-        <w:pStyle w:val="Ttulo2"/>
-      </w:pPr>
+    </w:p>
+    <w:p>
+      <w:pPr>
+        <w:pStyle w:val="Ttulo3"/>
+        <w:rPr>
+          <w:lang w:val="pt-BR"/>
+        </w:rPr>
+      </w:pPr>
+      <w:r>
+        <w:rPr>
+          <w:lang w:val="pt-BR"/>
+        </w:rPr>
+        <w:t xml:space="preserve">Teste de </w:t>
+      </w:r>
       <w:proofErr w:type="spellStart"/>
       <w:r>
-        <w:t>Análise</w:t>
+        <w:rPr>
+          <w:lang w:val="pt-BR"/>
+        </w:rPr>
+        <w:t>Dickey-Fuller</w:t>
       </w:r>
       <w:proofErr w:type="spellEnd"/>
       <w:r>
-        <w:t xml:space="preserve"> de </w:t>
-      </w:r>
-      <w:proofErr w:type="spellStart"/>
-      <w:r>
-        <w:t>Estacionariedade</w:t>
-      </w:r>
-      <w:proofErr w:type="spellEnd"/>
-    </w:p>
-    <w:p>
-      <w:pPr>
-        <w:pStyle w:val="Ttulo3"/>
-      </w:pPr>
-      <w:proofErr w:type="spellStart"/>
-      <w:r>
-        <w:t>Teste</w:t>
-      </w:r>
-      <w:proofErr w:type="spellEnd"/>
-      <w:r>
-        <w:t xml:space="preserve"> de Dickey-Fuller </w:t>
-      </w:r>
-      <w:proofErr w:type="spellStart"/>
-      <w:r>
-        <w:t>Aumentado</w:t>
-      </w:r>
-      <w:proofErr w:type="spellEnd"/>
-      <w:r>
-        <w:t xml:space="preserve"> (ADF)</w:t>
+        <w:rPr>
+          <w:lang w:val="pt-BR"/>
+        </w:rPr>
+        <w:t xml:space="preserve"> Aumentado (ADF)</w:t>
       </w:r>
     </w:p>
     <w:p>
@@ -1930,179 +2553,75 @@
           <w:lang w:val="pt-BR"/>
         </w:rPr>
       </w:pPr>
-      <w:proofErr w:type="gramStart"/>
-      <w:r>
-        <w:t xml:space="preserve">Como o p-valor é </w:t>
-      </w:r>
-      <w:proofErr w:type="spellStart"/>
-      <w:r>
-        <w:t>maior</w:t>
-      </w:r>
-      <w:proofErr w:type="spellEnd"/>
-      <w:r>
-        <w:t xml:space="preserve"> </w:t>
-      </w:r>
-      <w:proofErr w:type="spellStart"/>
-      <w:r>
-        <w:t>que</w:t>
-      </w:r>
-      <w:proofErr w:type="spellEnd"/>
-      <w:r>
-        <w:t xml:space="preserve"> 0.05, </w:t>
-      </w:r>
-      <w:proofErr w:type="spellStart"/>
-      <w:r>
-        <w:t>não</w:t>
-      </w:r>
-      <w:proofErr w:type="spellEnd"/>
-      <w:r>
-        <w:t xml:space="preserve"> </w:t>
-      </w:r>
-      <w:proofErr w:type="spellStart"/>
-      <w:r>
-        <w:t>rejeitamos</w:t>
-      </w:r>
-      <w:proofErr w:type="spellEnd"/>
-      <w:r>
-        <w:t xml:space="preserve"> a </w:t>
-      </w:r>
-      <w:proofErr w:type="spellStart"/>
-      <w:r>
-        <w:t>hipótese</w:t>
-      </w:r>
-      <w:proofErr w:type="spellEnd"/>
-      <w:r>
-        <w:t xml:space="preserve"> </w:t>
-      </w:r>
-      <w:proofErr w:type="spellStart"/>
-      <w:r>
-        <w:t>nula</w:t>
-      </w:r>
-      <w:proofErr w:type="spellEnd"/>
-      <w:r>
-        <w:t xml:space="preserve"> de </w:t>
-      </w:r>
-      <w:proofErr w:type="spellStart"/>
-      <w:r>
-        <w:t>que</w:t>
-      </w:r>
-      <w:proofErr w:type="spellEnd"/>
-      <w:r>
-        <w:t xml:space="preserve"> a </w:t>
-      </w:r>
-      <w:proofErr w:type="spellStart"/>
-      <w:r>
-        <w:t>série</w:t>
-      </w:r>
-      <w:proofErr w:type="spellEnd"/>
-      <w:r>
-        <w:t xml:space="preserve"> </w:t>
-      </w:r>
-      <w:proofErr w:type="spellStart"/>
-      <w:r>
-        <w:t>possui</w:t>
-      </w:r>
-      <w:proofErr w:type="spellEnd"/>
-      <w:r>
-        <w:t xml:space="preserve"> </w:t>
-      </w:r>
-      <w:proofErr w:type="spellStart"/>
-      <w:r>
-        <w:t>uma</w:t>
-      </w:r>
-      <w:proofErr w:type="spellEnd"/>
-      <w:r>
-        <w:t xml:space="preserve"> </w:t>
-      </w:r>
-      <w:proofErr w:type="spellStart"/>
-      <w:r>
-        <w:t>raiz</w:t>
-      </w:r>
-      <w:proofErr w:type="spellEnd"/>
-      <w:r>
-        <w:t xml:space="preserve"> </w:t>
-      </w:r>
-      <w:proofErr w:type="spellStart"/>
-      <w:r>
-        <w:t>unitária</w:t>
-      </w:r>
-      <w:proofErr w:type="spellEnd"/>
-      <w:r>
-        <w:t xml:space="preserve">, </w:t>
-      </w:r>
-      <w:proofErr w:type="spellStart"/>
-      <w:r>
-        <w:t>ou</w:t>
-      </w:r>
-      <w:proofErr w:type="spellEnd"/>
-      <w:r>
-        <w:t xml:space="preserve"> </w:t>
-      </w:r>
-      <w:proofErr w:type="spellStart"/>
-      <w:r>
-        <w:t>seja</w:t>
-      </w:r>
-      <w:proofErr w:type="spellEnd"/>
-      <w:r>
-        <w:t xml:space="preserve">, a </w:t>
-      </w:r>
-      <w:proofErr w:type="spellStart"/>
-      <w:r>
-        <w:t>série</w:t>
-      </w:r>
-      <w:proofErr w:type="spellEnd"/>
-      <w:r>
-        <w:t xml:space="preserve"> </w:t>
-      </w:r>
-      <w:proofErr w:type="spellStart"/>
-      <w:r>
-        <w:t>não</w:t>
-      </w:r>
-      <w:proofErr w:type="spellEnd"/>
-      <w:r>
-        <w:t xml:space="preserve"> é </w:t>
-      </w:r>
-      <w:proofErr w:type="spellStart"/>
-      <w:r>
-        <w:t>estacionária</w:t>
-      </w:r>
-      <w:proofErr w:type="spellEnd"/>
-      <w:r>
-        <w:t xml:space="preserve"> </w:t>
-      </w:r>
-      <w:proofErr w:type="spellStart"/>
-      <w:r>
-        <w:t>em</w:t>
-      </w:r>
-      <w:proofErr w:type="spellEnd"/>
-      <w:r>
-        <w:t xml:space="preserve"> </w:t>
-      </w:r>
-      <w:proofErr w:type="spellStart"/>
-      <w:r>
-        <w:t>seu</w:t>
-      </w:r>
-      <w:proofErr w:type="spellEnd"/>
-      <w:r>
-        <w:t xml:space="preserve"> </w:t>
-      </w:r>
-      <w:proofErr w:type="spellStart"/>
-      <w:r>
-        <w:t>estado</w:t>
-      </w:r>
-      <w:proofErr w:type="spellEnd"/>
-      <w:r>
-        <w:t xml:space="preserve"> original.</w:t>
-      </w:r>
-      <w:proofErr w:type="gramEnd"/>
-      <w:r>
-        <w:t xml:space="preserve"> </w:t>
+      <w:r>
+        <w:rPr>
+          <w:lang w:val="pt-BR"/>
+        </w:rPr>
+        <w:t xml:space="preserve">Como o p-valor é maior que 0.05, não rejeitamos a hipótese nula de que a série possui uma raiz unitária, ou seja, a série não é estacionária em seu estado original. </w:t>
       </w:r>
       <w:r>
         <w:rPr>
           <w:lang w:val="pt-BR"/>
         </w:rPr>
         <w:t>Isso implica que os dados apresentam tendência ao longo do tempo, o que reforça a necessidade de aplicar uma diferenciação antes da modelagem com ARIMA, tornando-a apropriada para séries com comportamento não constante.</w:t>
+      </w:r>
+    </w:p>
+    <w:p>
+      <w:pPr>
+        <w:rPr>
+          <w:lang w:val="pt-BR"/>
+        </w:rPr>
+      </w:pPr>
+      <w:r>
+        <w:rPr>
+          <w:noProof/>
+          <w:lang w:val="pt-BR" w:eastAsia="pt-BR" w:bidi="ar-SA"/>
+        </w:rPr>
+        <w:drawing>
+          <wp:inline distT="0" distB="0" distL="0" distR="0">
+            <wp:extent cx="5400040" cy="1518285"/>
+            <wp:effectExtent l="19050" t="0" r="0" b="0"/>
+            <wp:docPr id="9" name="Imagem 9"/>
+            <wp:cNvGraphicFramePr>
+              <a:graphicFrameLocks xmlns:a="http://schemas.openxmlformats.org/drawingml/2006/main" noChangeAspect="1"/>
+            </wp:cNvGraphicFramePr>
+            <a:graphic xmlns:a="http://schemas.openxmlformats.org/drawingml/2006/main">
+              <a:graphicData uri="http://schemas.openxmlformats.org/drawingml/2006/picture">
+                <pic:pic xmlns:pic="http://schemas.openxmlformats.org/drawingml/2006/picture">
+                  <pic:nvPicPr>
+                    <pic:cNvPr id="0" name="Picture 9"/>
+                    <pic:cNvPicPr>
+                      <a:picLocks noChangeAspect="1" noChangeArrowheads="1"/>
+                    </pic:cNvPicPr>
+                  </pic:nvPicPr>
+                  <pic:blipFill>
+                    <a:blip r:embed="rId16" cstate="print"/>
+                    <a:srcRect/>
+                    <a:stretch>
+                      <a:fillRect/>
+                    </a:stretch>
+                  </pic:blipFill>
+                  <pic:spPr bwMode="auto">
+                    <a:xfrm>
+                      <a:off x="0" y="0"/>
+                      <a:ext cx="5400040" cy="1518285"/>
+                    </a:xfrm>
+                    <a:prstGeom prst="rect">
+                      <a:avLst/>
+                    </a:prstGeom>
+                    <a:noFill/>
+                    <a:ln w="9525">
+                      <a:noFill/>
+                      <a:miter lim="800000"/>
+                      <a:headEnd/>
+                      <a:tailEnd/>
+                    </a:ln>
+                  </pic:spPr>
+                </pic:pic>
+              </a:graphicData>
+            </a:graphic>
+          </wp:inline>
+        </w:drawing>
       </w:r>
     </w:p>
     <w:p>
@@ -2184,176 +2703,16 @@
       </w:r>
     </w:p>
     <w:p>
-      <w:r>
-        <w:t xml:space="preserve">O MAE </w:t>
-      </w:r>
-      <w:proofErr w:type="spellStart"/>
-      <w:r>
-        <w:t>mostra</w:t>
-      </w:r>
-      <w:proofErr w:type="spellEnd"/>
-      <w:r>
-        <w:t xml:space="preserve"> </w:t>
-      </w:r>
-      <w:proofErr w:type="spellStart"/>
-      <w:r>
-        <w:t>que</w:t>
-      </w:r>
-      <w:proofErr w:type="spellEnd"/>
-      <w:r>
-        <w:t xml:space="preserve">, </w:t>
-      </w:r>
-      <w:proofErr w:type="spellStart"/>
-      <w:r>
-        <w:t>em</w:t>
-      </w:r>
-      <w:proofErr w:type="spellEnd"/>
-      <w:r>
-        <w:t xml:space="preserve"> </w:t>
-      </w:r>
-      <w:proofErr w:type="spellStart"/>
-      <w:r>
-        <w:t>média</w:t>
-      </w:r>
-      <w:proofErr w:type="spellEnd"/>
-      <w:r>
-        <w:t xml:space="preserve">, o </w:t>
-      </w:r>
-      <w:proofErr w:type="spellStart"/>
-      <w:r>
-        <w:t>erro</w:t>
-      </w:r>
-      <w:proofErr w:type="spellEnd"/>
-      <w:r>
-        <w:t xml:space="preserve"> </w:t>
-      </w:r>
-      <w:proofErr w:type="spellStart"/>
-      <w:r>
-        <w:t>absoluto</w:t>
-      </w:r>
-      <w:proofErr w:type="spellEnd"/>
-      <w:r>
-        <w:t xml:space="preserve"> é de </w:t>
-      </w:r>
-      <w:proofErr w:type="spellStart"/>
-      <w:r>
-        <w:t>cerca</w:t>
-      </w:r>
-      <w:proofErr w:type="spellEnd"/>
-      <w:r>
-        <w:t xml:space="preserve"> de 80 </w:t>
-      </w:r>
-      <w:proofErr w:type="spellStart"/>
-      <w:r>
-        <w:t>unidades</w:t>
-      </w:r>
-      <w:proofErr w:type="spellEnd"/>
-      <w:r>
-        <w:t xml:space="preserve"> </w:t>
-      </w:r>
-      <w:proofErr w:type="spellStart"/>
-      <w:r>
-        <w:t>na</w:t>
-      </w:r>
-      <w:proofErr w:type="spellEnd"/>
-      <w:r>
-        <w:t xml:space="preserve"> </w:t>
-      </w:r>
-      <w:proofErr w:type="spellStart"/>
-      <w:r>
-        <w:t>escala</w:t>
-      </w:r>
-      <w:proofErr w:type="spellEnd"/>
-      <w:r>
-        <w:t xml:space="preserve"> </w:t>
-      </w:r>
-      <w:proofErr w:type="spellStart"/>
-      <w:r>
-        <w:t>da</w:t>
-      </w:r>
-      <w:proofErr w:type="spellEnd"/>
-      <w:r>
-        <w:t xml:space="preserve"> </w:t>
-      </w:r>
-      <w:proofErr w:type="spellStart"/>
-      <w:r>
-        <w:t>variável</w:t>
-      </w:r>
-      <w:proofErr w:type="spellEnd"/>
-      <w:r>
-        <w:t xml:space="preserve">, o </w:t>
-      </w:r>
-      <w:proofErr w:type="spellStart"/>
-      <w:r>
-        <w:t>que</w:t>
-      </w:r>
-      <w:proofErr w:type="spellEnd"/>
-      <w:r>
-        <w:t xml:space="preserve"> </w:t>
-      </w:r>
-      <w:proofErr w:type="spellStart"/>
-      <w:r>
-        <w:t>pode</w:t>
-      </w:r>
-      <w:proofErr w:type="spellEnd"/>
-      <w:r>
-        <w:t xml:space="preserve"> ser </w:t>
-      </w:r>
-      <w:proofErr w:type="spellStart"/>
-      <w:r>
-        <w:t>considerado</w:t>
-      </w:r>
-      <w:proofErr w:type="spellEnd"/>
-      <w:r>
-        <w:t xml:space="preserve"> alto </w:t>
-      </w:r>
-      <w:proofErr w:type="spellStart"/>
-      <w:r>
-        <w:t>ou</w:t>
-      </w:r>
-      <w:proofErr w:type="spellEnd"/>
-      <w:r>
-        <w:t xml:space="preserve"> </w:t>
-      </w:r>
-      <w:proofErr w:type="spellStart"/>
-      <w:r>
-        <w:t>baixo</w:t>
-      </w:r>
-      <w:proofErr w:type="spellEnd"/>
-      <w:r>
-        <w:t xml:space="preserve"> </w:t>
-      </w:r>
-      <w:proofErr w:type="spellStart"/>
-      <w:r>
-        <w:t>dependendo</w:t>
-      </w:r>
-      <w:proofErr w:type="spellEnd"/>
-      <w:r>
-        <w:t xml:space="preserve"> </w:t>
-      </w:r>
-      <w:proofErr w:type="spellStart"/>
-      <w:r>
-        <w:t>da</w:t>
-      </w:r>
-      <w:proofErr w:type="spellEnd"/>
-      <w:r>
-        <w:t xml:space="preserve"> amplitude </w:t>
-      </w:r>
-      <w:proofErr w:type="spellStart"/>
-      <w:r>
-        <w:t>da</w:t>
-      </w:r>
-      <w:proofErr w:type="spellEnd"/>
-      <w:r>
-        <w:t xml:space="preserve"> </w:t>
-      </w:r>
-      <w:proofErr w:type="spellStart"/>
-      <w:r>
-        <w:t>série</w:t>
-      </w:r>
-      <w:proofErr w:type="spellEnd"/>
-      <w:r>
-        <w:t>.</w:t>
+      <w:pPr>
+        <w:rPr>
+          <w:lang w:val="pt-BR"/>
+        </w:rPr>
+      </w:pPr>
+      <w:r>
+        <w:rPr>
+          <w:lang w:val="pt-BR"/>
+        </w:rPr>
+        <w:t>O MAE mostra que, em média, o erro absoluto é de cerca de 80 unidades na escala da variável, o que pode ser considerado alto ou baixo dependendo da amplitude da série.</w:t>
       </w:r>
     </w:p>
     <w:p>
@@ -2381,6 +2740,65 @@
           <w:lang w:val="pt-BR"/>
         </w:rPr>
         <w:t xml:space="preserve"> desvios consideráveis entre os valores reais e os previstos, especialmente em anos com maior variação.</w:t>
+      </w:r>
+    </w:p>
+    <w:p>
+      <w:pPr>
+        <w:rPr>
+          <w:lang w:val="pt-BR"/>
+        </w:rPr>
+      </w:pPr>
+      <w:r>
+        <w:rPr>
+          <w:noProof/>
+          <w:lang w:val="pt-BR" w:eastAsia="pt-BR" w:bidi="ar-SA"/>
+        </w:rPr>
+        <w:lastRenderedPageBreak/>
+        <w:drawing>
+          <wp:inline distT="0" distB="0" distL="0" distR="0">
+            <wp:extent cx="5400040" cy="2130425"/>
+            <wp:effectExtent l="19050" t="0" r="0" b="0"/>
+            <wp:docPr id="10" name="Imagem 10"/>
+            <wp:cNvGraphicFramePr>
+              <a:graphicFrameLocks xmlns:a="http://schemas.openxmlformats.org/drawingml/2006/main" noChangeAspect="1"/>
+            </wp:cNvGraphicFramePr>
+            <a:graphic xmlns:a="http://schemas.openxmlformats.org/drawingml/2006/main">
+              <a:graphicData uri="http://schemas.openxmlformats.org/drawingml/2006/picture">
+                <pic:pic xmlns:pic="http://schemas.openxmlformats.org/drawingml/2006/picture">
+                  <pic:nvPicPr>
+                    <pic:cNvPr id="0" name="Picture 10"/>
+                    <pic:cNvPicPr>
+                      <a:picLocks noChangeAspect="1" noChangeArrowheads="1"/>
+                    </pic:cNvPicPr>
+                  </pic:nvPicPr>
+                  <pic:blipFill>
+                    <a:blip r:embed="rId17" cstate="print"/>
+                    <a:srcRect/>
+                    <a:stretch>
+                      <a:fillRect/>
+                    </a:stretch>
+                  </pic:blipFill>
+                  <pic:spPr bwMode="auto">
+                    <a:xfrm>
+                      <a:off x="0" y="0"/>
+                      <a:ext cx="5400040" cy="2130425"/>
+                    </a:xfrm>
+                    <a:prstGeom prst="rect">
+                      <a:avLst/>
+                    </a:prstGeom>
+                    <a:noFill/>
+                    <a:ln w="9525">
+                      <a:noFill/>
+                      <a:miter lim="800000"/>
+                      <a:headEnd/>
+                      <a:tailEnd/>
+                    </a:ln>
+                  </pic:spPr>
+                </pic:pic>
+              </a:graphicData>
+            </a:graphic>
+          </wp:inline>
+        </w:drawing>
       </w:r>
     </w:p>
     <w:p>
@@ -5374,6 +5792,36 @@
       <w:outlineLvl w:val="9"/>
     </w:pPr>
   </w:style>
+  <w:style w:type="paragraph" w:styleId="Textodebalo">
+    <w:name w:val="Balloon Text"/>
+    <w:basedOn w:val="Normal"/>
+    <w:link w:val="TextodebaloChar"/>
+    <w:uiPriority w:val="99"/>
+    <w:semiHidden/>
+    <w:unhideWhenUsed/>
+    <w:rsid w:val="00602A01"/>
+    <w:pPr>
+      <w:spacing w:after="0" w:line="240" w:lineRule="auto"/>
+    </w:pPr>
+    <w:rPr>
+      <w:rFonts w:ascii="Tahoma" w:hAnsi="Tahoma" w:cs="Tahoma"/>
+      <w:sz w:val="16"/>
+      <w:szCs w:val="16"/>
+    </w:rPr>
+  </w:style>
+  <w:style w:type="character" w:customStyle="1" w:styleId="TextodebaloChar">
+    <w:name w:val="Texto de balão Char"/>
+    <w:basedOn w:val="Fontepargpadro"/>
+    <w:link w:val="Textodebalo"/>
+    <w:uiPriority w:val="99"/>
+    <w:semiHidden/>
+    <w:rsid w:val="00602A01"/>
+    <w:rPr>
+      <w:rFonts w:ascii="Tahoma" w:hAnsi="Tahoma" w:cs="Tahoma"/>
+      <w:sz w:val="16"/>
+      <w:szCs w:val="16"/>
+    </w:rPr>
+  </w:style>
 </w:styles>
 </file>
 
@@ -5665,7 +6113,7 @@
 </file>
 
 <file path=customXml/itemProps1.xml><?xml version="1.0" encoding="utf-8"?>
-<ds:datastoreItem xmlns:ds="http://schemas.openxmlformats.org/officeDocument/2006/customXml" ds:itemID="{F9943FED-7502-44B6-B0AF-AE2DA3A48157}">
+<ds:datastoreItem xmlns:ds="http://schemas.openxmlformats.org/officeDocument/2006/customXml" ds:itemID="{940E67D6-94D8-45E5-9DDF-4B2D0E661A71}">
   <ds:schemaRefs>
     <ds:schemaRef ds:uri="http://schemas.openxmlformats.org/officeDocument/2006/bibliography"/>
   </ds:schemaRefs>

</xml_diff>